<commit_message>
Relacionamentos N para N
</commit_message>
<xml_diff>
--- a/anotacoes.docx
+++ b/anotacoes.docx
@@ -23,783 +23,6 @@
           <w:sz w:val="22"/>
           <w:highlight w:val="none"/>
         </w:rPr>
-        <w:t xml:space="preserve">E para você fazer uma intersecção você usa o “.</w:t>
-      </w:r>
-      <w:r>
-        <w:rPr>
-          <w:rFonts w:ascii="Calibri" w:hAnsi="Calibri" w:cs="Calibri" w:eastAsia="Calibri"/>
-          <w:b w:val="false"/>
-          <w:color w:val="00B050"/>
-          <w:spacing w:val="4"/>
-          <w:sz w:val="22"/>
-          <w:highlight w:val="none"/>
-        </w:rPr>
-        <w:t xml:space="preserve">retainAll</w:t>
-      </w:r>
-      <w:r>
-        <w:rPr>
-          <w:rFonts w:ascii="Calibri" w:hAnsi="Calibri" w:cs="Calibri" w:eastAsia="Calibri"/>
-          <w:b w:val="false"/>
-          <w:color w:val="auto"/>
-          <w:spacing w:val="4"/>
-          <w:sz w:val="22"/>
-          <w:highlight w:val="none"/>
-        </w:rPr>
-        <w:t xml:space="preserve">”, fazendo assim com que retorne </w:t>
-      </w:r>
-      <w:r>
-        <w:rPr>
-          <w:rFonts w:ascii="Calibri" w:hAnsi="Calibri" w:cs="Calibri" w:eastAsia="Calibri"/>
-          <w:b w:val="false"/>
-          <w:color w:val="7030A0"/>
-          <w:spacing w:val="4"/>
-          <w:sz w:val="22"/>
-          <w:highlight w:val="none"/>
-        </w:rPr>
-        <w:t xml:space="preserve">true </w:t>
-      </w:r>
-      <w:r>
-        <w:rPr>
-          <w:rFonts w:ascii="Calibri" w:hAnsi="Calibri" w:cs="Calibri" w:eastAsia="Calibri"/>
-          <w:b w:val="false"/>
-          <w:color w:val="auto"/>
-          <w:spacing w:val="4"/>
-          <w:sz w:val="22"/>
-          <w:highlight w:val="none"/>
-        </w:rPr>
-        <w:t xml:space="preserve">ou </w:t>
-      </w:r>
-      <w:r>
-        <w:rPr>
-          <w:rFonts w:ascii="Calibri" w:hAnsi="Calibri" w:cs="Calibri" w:eastAsia="Calibri"/>
-          <w:b w:val="false"/>
-          <w:color w:val="7030A0"/>
-          <w:spacing w:val="4"/>
-          <w:sz w:val="22"/>
-          <w:highlight w:val="none"/>
-        </w:rPr>
-        <w:t xml:space="preserve">false</w:t>
-      </w:r>
-      <w:r>
-        <w:rPr>
-          <w:rFonts w:ascii="Calibri" w:hAnsi="Calibri" w:cs="Calibri" w:eastAsia="Calibri"/>
-          <w:b w:val="false"/>
-          <w:color w:val="auto"/>
-          <w:spacing w:val="4"/>
-          <w:sz w:val="22"/>
-          <w:highlight w:val="none"/>
-        </w:rPr>
-        <w:t xml:space="preserve">, se ele retornar </w:t>
-      </w:r>
-      <w:r>
-        <w:rPr>
-          <w:rFonts w:ascii="Calibri" w:hAnsi="Calibri" w:cs="Calibri" w:eastAsia="Calibri"/>
-          <w:b w:val="false"/>
-          <w:color w:val="7030A0"/>
-          <w:spacing w:val="4"/>
-          <w:sz w:val="22"/>
-          <w:highlight w:val="none"/>
-        </w:rPr>
-        <w:t xml:space="preserve">true </w:t>
-      </w:r>
-      <w:r>
-        <w:rPr>
-          <w:rFonts w:ascii="Calibri" w:hAnsi="Calibri" w:cs="Calibri" w:eastAsia="Calibri"/>
-          <w:b w:val="false"/>
-          <w:color w:val="auto"/>
-          <w:spacing w:val="4"/>
-          <w:sz w:val="22"/>
-          <w:highlight w:val="none"/>
-        </w:rPr>
-        <w:t xml:space="preserve">é porque os dois conjuntos tem algum elemento em comum, e o conjunto que fazer a intersecção vai ficar apenas com os valores em comum da intersecção:</w:t>
-      </w:r>
-      <w:r>
-        <w:rPr>
-          <w:rFonts w:ascii="Calibri" w:hAnsi="Calibri" w:cs="Calibri" w:eastAsia="Calibri"/>
-          <w:b w:val="false"/>
-          <w:color w:val="auto"/>
-          <w:spacing w:val="4"/>
-          <w:sz w:val="22"/>
-          <w:highlight w:val="none"/>
-        </w:rPr>
-      </w:r>
-      <w:r/>
-    </w:p>
-    <w:p>
-      <w:pPr>
-        <w:ind w:left="0" w:firstLine="0"/>
-        <w:rPr>
-          <w:rFonts w:ascii="Calibri" w:hAnsi="Calibri" w:cs="Calibri" w:eastAsia="Calibri"/>
-          <w:b w:val="false"/>
-          <w:color w:val="auto"/>
-          <w:spacing w:val="4"/>
-          <w:sz w:val="22"/>
-          <w:highlight w:val="none"/>
-        </w:rPr>
-      </w:pPr>
-      <w:r>
-        <w:rPr>
-          <w:rFonts w:ascii="Calibri" w:hAnsi="Calibri" w:cs="Calibri" w:eastAsia="Calibri"/>
-          <w:b w:val="false"/>
-          <w:color w:val="auto"/>
-          <w:spacing w:val="4"/>
-          <w:sz w:val="22"/>
-          <w:highlight w:val="none"/>
-        </w:rPr>
-        <w:t xml:space="preserve">conjunto.</w:t>
-      </w:r>
-      <w:r>
-        <w:rPr>
-          <w:rFonts w:ascii="Calibri" w:hAnsi="Calibri" w:cs="Calibri" w:eastAsia="Calibri"/>
-          <w:b w:val="false"/>
-          <w:color w:val="00B050"/>
-          <w:spacing w:val="4"/>
-          <w:sz w:val="22"/>
-          <w:highlight w:val="none"/>
-        </w:rPr>
-        <w:t xml:space="preserve">retainAlll</w:t>
-      </w:r>
-      <w:r>
-        <w:rPr>
-          <w:rFonts w:ascii="Calibri" w:hAnsi="Calibri" w:cs="Calibri" w:eastAsia="Calibri"/>
-          <w:b w:val="false"/>
-          <w:color w:val="auto"/>
-          <w:spacing w:val="4"/>
-          <w:sz w:val="22"/>
-          <w:highlight w:val="none"/>
-        </w:rPr>
-        <w:t xml:space="preserve">(nums);</w:t>
-      </w:r>
-      <w:r>
-        <w:rPr>
-          <w:rFonts w:ascii="Calibri" w:hAnsi="Calibri" w:cs="Calibri" w:eastAsia="Calibri"/>
-          <w:b w:val="false"/>
-          <w:color w:val="auto"/>
-          <w:spacing w:val="4"/>
-          <w:sz w:val="22"/>
-          <w:highlight w:val="none"/>
-        </w:rPr>
-      </w:r>
-      <w:r/>
-    </w:p>
-    <w:p>
-      <w:pPr>
-        <w:ind w:left="0" w:firstLine="0"/>
-        <w:rPr>
-          <w:rFonts w:ascii="Calibri" w:hAnsi="Calibri" w:cs="Calibri" w:eastAsia="Calibri"/>
-          <w:b w:val="false"/>
-          <w:color w:val="auto"/>
-          <w:spacing w:val="4"/>
-          <w:sz w:val="22"/>
-          <w:highlight w:val="none"/>
-        </w:rPr>
-      </w:pPr>
-      <w:r>
-        <w:rPr>
-          <w:rFonts w:ascii="Calibri" w:hAnsi="Calibri" w:cs="Calibri" w:eastAsia="Calibri"/>
-          <w:b w:val="false"/>
-          <w:color w:val="auto"/>
-          <w:spacing w:val="4"/>
-          <w:sz w:val="22"/>
-          <w:highlight w:val="none"/>
-        </w:rPr>
-      </w:r>
-      <w:r>
-        <w:rPr>
-          <w:rFonts w:ascii="Calibri" w:hAnsi="Calibri" w:cs="Calibri" w:eastAsia="Calibri"/>
-          <w:b w:val="false"/>
-          <w:color w:val="auto"/>
-          <w:spacing w:val="4"/>
-          <w:sz w:val="22"/>
-          <w:highlight w:val="none"/>
-        </w:rPr>
-        <w:t xml:space="preserve">O </w:t>
-      </w:r>
-      <w:r>
-        <w:rPr>
-          <w:rFonts w:ascii="Calibri" w:hAnsi="Calibri" w:cs="Calibri" w:eastAsia="Calibri"/>
-          <w:b w:val="false"/>
-          <w:color w:val="0070C0"/>
-          <w:spacing w:val="4"/>
-          <w:sz w:val="22"/>
-          <w:highlight w:val="none"/>
-        </w:rPr>
-        <w:t xml:space="preserve">Set </w:t>
-      </w:r>
-      <w:r>
-        <w:rPr>
-          <w:rFonts w:ascii="Calibri" w:hAnsi="Calibri" w:cs="Calibri" w:eastAsia="Calibri"/>
-          <w:b w:val="false"/>
-          <w:color w:val="auto"/>
-          <w:spacing w:val="4"/>
-          <w:sz w:val="22"/>
-          <w:highlight w:val="none"/>
-        </w:rPr>
-        <w:t xml:space="preserve">“conjunto” vai retornar um Set com apenas o valor 1, que  é oque os dois tem em comum. </w:t>
-      </w:r>
-      <w:r>
-        <w:rPr>
-          <w:rFonts w:ascii="Calibri" w:hAnsi="Calibri" w:cs="Calibri" w:eastAsia="Calibri"/>
-          <w:b w:val="false"/>
-          <w:color w:val="auto"/>
-          <w:spacing w:val="4"/>
-          <w:sz w:val="22"/>
-          <w:highlight w:val="none"/>
-        </w:rPr>
-      </w:r>
-      <w:r/>
-    </w:p>
-    <w:p>
-      <w:pPr>
-        <w:ind w:left="0" w:firstLine="0"/>
-        <w:rPr>
-          <w:rFonts w:ascii="Calibri" w:hAnsi="Calibri" w:cs="Calibri" w:eastAsia="Calibri"/>
-          <w:b w:val="false"/>
-          <w:color w:val="auto"/>
-          <w:spacing w:val="4"/>
-          <w:sz w:val="22"/>
-          <w:highlight w:val="none"/>
-        </w:rPr>
-      </w:pPr>
-      <w:r>
-        <w:rPr>
-          <w:rFonts w:ascii="Calibri" w:hAnsi="Calibri" w:cs="Calibri" w:eastAsia="Calibri"/>
-          <w:b w:val="false"/>
-          <w:color w:val="auto"/>
-          <w:spacing w:val="4"/>
-          <w:sz w:val="22"/>
-          <w:highlight w:val="none"/>
-        </w:rPr>
-        <w:t xml:space="preserve">Para limpar uma Collection Set se usa o “.clear”:</w:t>
-      </w:r>
-      <w:r>
-        <w:rPr>
-          <w:rFonts w:ascii="Calibri" w:hAnsi="Calibri" w:cs="Calibri" w:eastAsia="Calibri"/>
-          <w:b w:val="false"/>
-          <w:color w:val="auto"/>
-          <w:spacing w:val="4"/>
-          <w:sz w:val="22"/>
-          <w:highlight w:val="none"/>
-        </w:rPr>
-      </w:r>
-      <w:r/>
-    </w:p>
-    <w:p>
-      <w:pPr>
-        <w:ind w:left="0" w:firstLine="0"/>
-        <w:rPr>
-          <w:rFonts w:ascii="Calibri" w:hAnsi="Calibri" w:cs="Calibri" w:eastAsia="Calibri"/>
-          <w:b w:val="false"/>
-          <w:color w:val="auto"/>
-          <w:spacing w:val="4"/>
-          <w:sz w:val="22"/>
-          <w:highlight w:val="none"/>
-        </w:rPr>
-      </w:pPr>
-      <w:r>
-        <w:rPr>
-          <w:rFonts w:ascii="Calibri" w:hAnsi="Calibri" w:cs="Calibri" w:eastAsia="Calibri"/>
-          <w:b w:val="false"/>
-          <w:color w:val="auto"/>
-          <w:spacing w:val="4"/>
-          <w:sz w:val="22"/>
-          <w:highlight w:val="none"/>
-        </w:rPr>
-        <w:t xml:space="preserve">conjunto.</w:t>
-      </w:r>
-      <w:r>
-        <w:rPr>
-          <w:rFonts w:ascii="Calibri" w:hAnsi="Calibri" w:cs="Calibri" w:eastAsia="Calibri"/>
-          <w:b w:val="false"/>
-          <w:color w:val="00B050"/>
-          <w:spacing w:val="4"/>
-          <w:sz w:val="22"/>
-          <w:highlight w:val="none"/>
-        </w:rPr>
-        <w:t xml:space="preserve">clear</w:t>
-      </w:r>
-      <w:r>
-        <w:rPr>
-          <w:rFonts w:ascii="Calibri" w:hAnsi="Calibri" w:cs="Calibri" w:eastAsia="Calibri"/>
-          <w:b w:val="false"/>
-          <w:color w:val="auto"/>
-          <w:spacing w:val="4"/>
-          <w:sz w:val="22"/>
-          <w:highlight w:val="none"/>
-        </w:rPr>
-        <w:t xml:space="preserve">();</w:t>
-      </w:r>
-      <w:r>
-        <w:rPr>
-          <w:rFonts w:ascii="Calibri" w:hAnsi="Calibri" w:cs="Calibri" w:eastAsia="Calibri"/>
-          <w:b w:val="false"/>
-          <w:color w:val="auto"/>
-          <w:spacing w:val="4"/>
-          <w:sz w:val="22"/>
-          <w:highlight w:val="none"/>
-        </w:rPr>
-      </w:r>
-      <w:r/>
-    </w:p>
-    <w:p>
-      <w:pPr>
-        <w:ind w:left="0" w:firstLine="0"/>
-        <w:rPr>
-          <w:rFonts w:ascii="Calibri" w:hAnsi="Calibri" w:cs="Calibri" w:eastAsia="Calibri"/>
-          <w:b w:val="false"/>
-          <w:color w:val="auto"/>
-          <w:spacing w:val="4"/>
-          <w:sz w:val="22"/>
-          <w:highlight w:val="none"/>
-        </w:rPr>
-      </w:pPr>
-      <w:r>
-        <w:rPr>
-          <w:rFonts w:ascii="Calibri" w:hAnsi="Calibri" w:cs="Calibri" w:eastAsia="Calibri"/>
-          <w:b w:val="false"/>
-          <w:color w:val="auto"/>
-          <w:spacing w:val="4"/>
-          <w:sz w:val="22"/>
-          <w:highlight w:val="none"/>
-        </w:rPr>
-        <w:t xml:space="preserve">Ele vai retornar um “</w:t>
-      </w:r>
-      <w:r>
-        <w:rPr>
-          <w:rFonts w:ascii="Calibri" w:hAnsi="Calibri" w:cs="Calibri" w:eastAsia="Calibri"/>
-          <w:b w:val="false"/>
-          <w:color w:val="0070C0"/>
-          <w:spacing w:val="4"/>
-          <w:sz w:val="22"/>
-          <w:highlight w:val="none"/>
-        </w:rPr>
-        <w:t xml:space="preserve">Array</w:t>
-      </w:r>
-      <w:r>
-        <w:rPr>
-          <w:rFonts w:ascii="Calibri" w:hAnsi="Calibri" w:cs="Calibri" w:eastAsia="Calibri"/>
-          <w:b w:val="false"/>
-          <w:color w:val="auto"/>
-          <w:spacing w:val="4"/>
-          <w:sz w:val="22"/>
-          <w:highlight w:val="none"/>
-        </w:rPr>
-        <w:t xml:space="preserve">” vazio.</w:t>
-      </w:r>
-      <w:r>
-        <w:rPr>
-          <w:rFonts w:ascii="Calibri" w:hAnsi="Calibri" w:cs="Calibri" w:eastAsia="Calibri"/>
-          <w:b w:val="false"/>
-          <w:color w:val="auto"/>
-          <w:spacing w:val="4"/>
-          <w:sz w:val="22"/>
-          <w:highlight w:val="none"/>
-        </w:rPr>
-      </w:r>
-      <w:r/>
-    </w:p>
-    <w:p>
-      <w:pPr>
-        <w:ind w:left="0" w:firstLine="0"/>
-        <w:rPr>
-          <w:rFonts w:ascii="Calibri" w:hAnsi="Calibri" w:cs="Calibri" w:eastAsia="Calibri"/>
-          <w:b w:val="false"/>
-          <w:color w:val="auto"/>
-          <w:spacing w:val="4"/>
-          <w:sz w:val="22"/>
-          <w:highlight w:val="none"/>
-        </w:rPr>
-      </w:pPr>
-      <w:r>
-        <w:rPr>
-          <w:rFonts w:ascii="Calibri" w:hAnsi="Calibri" w:cs="Calibri" w:eastAsia="Calibri"/>
-          <w:b w:val="false"/>
-          <w:color w:val="auto"/>
-          <w:spacing w:val="4"/>
-          <w:sz w:val="22"/>
-          <w:highlight w:val="none"/>
-        </w:rPr>
-        <w:t xml:space="preserve">Para você criar um Set com o tipo definido, para não misturar os tipos de valores, você usa “&lt;&gt;”, e dentro coloca o tipo do Set:</w:t>
-      </w:r>
-      <w:r>
-        <w:rPr>
-          <w:rFonts w:ascii="Calibri" w:hAnsi="Calibri" w:cs="Calibri" w:eastAsia="Calibri"/>
-          <w:b w:val="false"/>
-          <w:color w:val="auto"/>
-          <w:spacing w:val="4"/>
-          <w:sz w:val="22"/>
-          <w:highlight w:val="none"/>
-        </w:rPr>
-      </w:r>
-      <w:r/>
-    </w:p>
-    <w:p>
-      <w:pPr>
-        <w:ind w:left="0" w:firstLine="0"/>
-        <w:rPr>
-          <w:rFonts w:ascii="Calibri" w:hAnsi="Calibri" w:cs="Calibri" w:eastAsia="Calibri"/>
-          <w:b w:val="false"/>
-          <w:color w:val="auto"/>
-          <w:spacing w:val="4"/>
-          <w:sz w:val="22"/>
-          <w:highlight w:val="none"/>
-        </w:rPr>
-      </w:pPr>
-      <w:r>
-        <w:rPr>
-          <w:rFonts w:ascii="Calibri" w:hAnsi="Calibri" w:cs="Calibri" w:eastAsia="Calibri"/>
-          <w:b w:val="false"/>
-          <w:color w:val="0070C0"/>
-          <w:spacing w:val="4"/>
-          <w:sz w:val="22"/>
-          <w:highlight w:val="none"/>
-        </w:rPr>
-        <w:t xml:space="preserve">Set</w:t>
-      </w:r>
-      <w:r>
-        <w:rPr>
-          <w:rFonts w:ascii="Calibri" w:hAnsi="Calibri" w:cs="Calibri" w:eastAsia="Calibri"/>
-          <w:b w:val="false"/>
-          <w:color w:val="auto"/>
-          <w:spacing w:val="4"/>
-          <w:sz w:val="22"/>
-          <w:highlight w:val="none"/>
-        </w:rPr>
-        <w:t xml:space="preserve">&lt;</w:t>
-      </w:r>
-      <w:r>
-        <w:rPr>
-          <w:rFonts w:ascii="Calibri" w:hAnsi="Calibri" w:cs="Calibri" w:eastAsia="Calibri"/>
-          <w:b w:val="false"/>
-          <w:color w:val="0070C0"/>
-          <w:spacing w:val="4"/>
-          <w:sz w:val="22"/>
-          <w:highlight w:val="none"/>
-        </w:rPr>
-        <w:t xml:space="preserve">String</w:t>
-      </w:r>
-      <w:r>
-        <w:rPr>
-          <w:rFonts w:ascii="Calibri" w:hAnsi="Calibri" w:cs="Calibri" w:eastAsia="Calibri"/>
-          <w:b w:val="false"/>
-          <w:color w:val="auto"/>
-          <w:spacing w:val="4"/>
-          <w:sz w:val="22"/>
-          <w:highlight w:val="none"/>
-        </w:rPr>
-        <w:t xml:space="preserve">&gt; listaAprovados = </w:t>
-      </w:r>
-      <w:r>
-        <w:rPr>
-          <w:rFonts w:ascii="Calibri" w:hAnsi="Calibri" w:cs="Calibri" w:eastAsia="Calibri"/>
-          <w:b w:val="false"/>
-          <w:color w:val="FF0000"/>
-          <w:spacing w:val="4"/>
-          <w:sz w:val="22"/>
-          <w:highlight w:val="none"/>
-        </w:rPr>
-        <w:t xml:space="preserve">new </w:t>
-      </w:r>
-      <w:r>
-        <w:rPr>
-          <w:rFonts w:ascii="Calibri" w:hAnsi="Calibri" w:cs="Calibri" w:eastAsia="Calibri"/>
-          <w:b w:val="false"/>
-          <w:color w:val="00B050"/>
-          <w:spacing w:val="4"/>
-          <w:sz w:val="22"/>
-          <w:highlight w:val="none"/>
-        </w:rPr>
-        <w:t xml:space="preserve">HashSet</w:t>
-      </w:r>
-      <w:r>
-        <w:rPr>
-          <w:rFonts w:ascii="Calibri" w:hAnsi="Calibri" w:cs="Calibri" w:eastAsia="Calibri"/>
-          <w:b w:val="false"/>
-          <w:color w:val="auto"/>
-          <w:spacing w:val="4"/>
-          <w:sz w:val="22"/>
-          <w:highlight w:val="none"/>
-        </w:rPr>
-        <w:t xml:space="preserve">&lt;&gt;</w:t>
-      </w:r>
-      <w:r>
-        <w:rPr>
-          <w:rFonts w:ascii="Calibri" w:hAnsi="Calibri" w:cs="Calibri" w:eastAsia="Calibri"/>
-          <w:b w:val="false"/>
-          <w:color w:val="auto"/>
-          <w:spacing w:val="4"/>
-          <w:sz w:val="22"/>
-          <w:highlight w:val="none"/>
-        </w:rPr>
-        <w:t xml:space="preserve">();</w:t>
-      </w:r>
-      <w:r>
-        <w:rPr>
-          <w:rFonts w:ascii="Calibri" w:hAnsi="Calibri" w:cs="Calibri" w:eastAsia="Calibri"/>
-          <w:b w:val="false"/>
-          <w:color w:val="auto"/>
-          <w:spacing w:val="4"/>
-          <w:sz w:val="22"/>
-          <w:highlight w:val="none"/>
-        </w:rPr>
-      </w:r>
-      <w:r/>
-    </w:p>
-    <w:p>
-      <w:pPr>
-        <w:ind w:left="0" w:firstLine="0"/>
-        <w:rPr>
-          <w:rFonts w:ascii="Calibri" w:hAnsi="Calibri" w:cs="Calibri" w:eastAsia="Calibri"/>
-          <w:b w:val="false"/>
-          <w:color w:val="auto"/>
-          <w:spacing w:val="4"/>
-          <w:sz w:val="22"/>
-          <w:highlight w:val="none"/>
-        </w:rPr>
-      </w:pPr>
-      <w:r>
-        <w:rPr>
-          <w:rFonts w:ascii="Calibri" w:hAnsi="Calibri" w:cs="Calibri" w:eastAsia="Calibri"/>
-          <w:b w:val="false"/>
-          <w:color w:val="auto"/>
-          <w:spacing w:val="4"/>
-          <w:sz w:val="22"/>
-          <w:highlight w:val="none"/>
-        </w:rPr>
-        <w:t xml:space="preserve">listaAprovados.</w:t>
-      </w:r>
-      <w:r>
-        <w:rPr>
-          <w:rFonts w:ascii="Calibri" w:hAnsi="Calibri" w:cs="Calibri" w:eastAsia="Calibri"/>
-          <w:b w:val="false"/>
-          <w:color w:val="00B050"/>
-          <w:spacing w:val="4"/>
-          <w:sz w:val="22"/>
-          <w:highlight w:val="none"/>
-        </w:rPr>
-        <w:t xml:space="preserve">add</w:t>
-      </w:r>
-      <w:r>
-        <w:rPr>
-          <w:rFonts w:ascii="Calibri" w:hAnsi="Calibri" w:cs="Calibri" w:eastAsia="Calibri"/>
-          <w:b w:val="false"/>
-          <w:color w:val="auto"/>
-          <w:spacing w:val="4"/>
-          <w:sz w:val="22"/>
-          <w:highlight w:val="none"/>
-        </w:rPr>
-        <w:t xml:space="preserve">(</w:t>
-      </w:r>
-      <w:r>
-        <w:rPr>
-          <w:rFonts w:ascii="Calibri" w:hAnsi="Calibri" w:cs="Calibri" w:eastAsia="Calibri"/>
-          <w:b w:val="false"/>
-          <w:color w:val="FFC000"/>
-          <w:spacing w:val="4"/>
-          <w:sz w:val="22"/>
-          <w:highlight w:val="none"/>
-        </w:rPr>
-        <w:t xml:space="preserve">“Ana”</w:t>
-      </w:r>
-      <w:r>
-        <w:rPr>
-          <w:rFonts w:ascii="Calibri" w:hAnsi="Calibri" w:cs="Calibri" w:eastAsia="Calibri"/>
-          <w:b w:val="false"/>
-          <w:color w:val="auto"/>
-          <w:spacing w:val="4"/>
-          <w:sz w:val="22"/>
-          <w:highlight w:val="none"/>
-        </w:rPr>
-        <w:t xml:space="preserve">);</w:t>
-      </w:r>
-      <w:r>
-        <w:rPr>
-          <w:rFonts w:ascii="Calibri" w:hAnsi="Calibri" w:cs="Calibri" w:eastAsia="Calibri"/>
-          <w:b w:val="false"/>
-          <w:color w:val="auto"/>
-          <w:spacing w:val="4"/>
-          <w:sz w:val="22"/>
-          <w:highlight w:val="none"/>
-        </w:rPr>
-      </w:r>
-      <w:r/>
-    </w:p>
-    <w:p>
-      <w:pPr>
-        <w:ind w:left="0" w:firstLine="0"/>
-        <w:rPr>
-          <w:rFonts w:ascii="Calibri" w:hAnsi="Calibri" w:cs="Calibri" w:eastAsia="Calibri"/>
-          <w:color w:val="auto"/>
-          <w:highlight w:val="none"/>
-        </w:rPr>
-      </w:pPr>
-      <w:r>
-        <w:rPr>
-          <w:rFonts w:ascii="Calibri" w:hAnsi="Calibri" w:cs="Calibri" w:eastAsia="Calibri"/>
-          <w:b w:val="false"/>
-          <w:color w:val="auto"/>
-          <w:spacing w:val="4"/>
-          <w:sz w:val="22"/>
-          <w:highlight w:val="none"/>
-        </w:rPr>
-        <w:t xml:space="preserve">listaAprovados.</w:t>
-      </w:r>
-      <w:r>
-        <w:rPr>
-          <w:rFonts w:ascii="Calibri" w:hAnsi="Calibri" w:cs="Calibri" w:eastAsia="Calibri"/>
-          <w:b w:val="false"/>
-          <w:color w:val="00B050"/>
-          <w:spacing w:val="4"/>
-          <w:sz w:val="22"/>
-          <w:highlight w:val="none"/>
-        </w:rPr>
-        <w:t xml:space="preserve">add</w:t>
-      </w:r>
-      <w:r>
-        <w:rPr>
-          <w:rFonts w:ascii="Calibri" w:hAnsi="Calibri" w:cs="Calibri" w:eastAsia="Calibri"/>
-          <w:b w:val="false"/>
-          <w:color w:val="auto"/>
-          <w:spacing w:val="4"/>
-          <w:sz w:val="22"/>
-          <w:highlight w:val="none"/>
-        </w:rPr>
-        <w:t xml:space="preserve">(</w:t>
-      </w:r>
-      <w:r>
-        <w:rPr>
-          <w:rFonts w:ascii="Calibri" w:hAnsi="Calibri" w:cs="Calibri" w:eastAsia="Calibri"/>
-          <w:b w:val="false"/>
-          <w:color w:val="FFC000"/>
-          <w:spacing w:val="4"/>
-          <w:sz w:val="22"/>
-          <w:highlight w:val="none"/>
-        </w:rPr>
-        <w:t xml:space="preserve">“Carlos ”</w:t>
-      </w:r>
-      <w:r>
-        <w:rPr>
-          <w:rFonts w:ascii="Calibri" w:hAnsi="Calibri" w:cs="Calibri" w:eastAsia="Calibri"/>
-          <w:b w:val="false"/>
-          <w:color w:val="auto"/>
-          <w:spacing w:val="4"/>
-          <w:sz w:val="22"/>
-          <w:highlight w:val="none"/>
-        </w:rPr>
-        <w:t xml:space="preserve">);</w:t>
-      </w:r>
-      <w:r>
-        <w:rPr>
-          <w:rFonts w:ascii="Calibri" w:hAnsi="Calibri" w:cs="Calibri" w:eastAsia="Calibri"/>
-          <w:b w:val="false"/>
-          <w:color w:val="auto"/>
-          <w:spacing w:val="4"/>
-          <w:sz w:val="22"/>
-          <w:highlight w:val="none"/>
-        </w:rPr>
-      </w:r>
-      <w:r/>
-    </w:p>
-    <w:p>
-      <w:pPr>
-        <w:ind w:left="0" w:firstLine="0"/>
-        <w:rPr>
-          <w:rFonts w:ascii="Calibri" w:hAnsi="Calibri" w:cs="Calibri" w:eastAsia="Calibri"/>
-          <w:b w:val="false"/>
-          <w:color w:val="auto"/>
-          <w:spacing w:val="4"/>
-          <w:sz w:val="22"/>
-          <w:highlight w:val="none"/>
-        </w:rPr>
-      </w:pPr>
-      <w:r>
-        <w:rPr>
-          <w:rFonts w:ascii="Calibri" w:hAnsi="Calibri" w:cs="Calibri" w:eastAsia="Calibri"/>
-          <w:b w:val="false"/>
-          <w:color w:val="auto"/>
-          <w:spacing w:val="4"/>
-          <w:sz w:val="22"/>
-          <w:highlight w:val="none"/>
-        </w:rPr>
-        <w:t xml:space="preserve">listaAprovados.</w:t>
-      </w:r>
-      <w:r>
-        <w:rPr>
-          <w:rFonts w:ascii="Calibri" w:hAnsi="Calibri" w:cs="Calibri" w:eastAsia="Calibri"/>
-          <w:b w:val="false"/>
-          <w:color w:val="00B050"/>
-          <w:spacing w:val="4"/>
-          <w:sz w:val="22"/>
-          <w:highlight w:val="none"/>
-        </w:rPr>
-        <w:t xml:space="preserve">add</w:t>
-      </w:r>
-      <w:r>
-        <w:rPr>
-          <w:rFonts w:ascii="Calibri" w:hAnsi="Calibri" w:cs="Calibri" w:eastAsia="Calibri"/>
-          <w:b w:val="false"/>
-          <w:color w:val="auto"/>
-          <w:spacing w:val="4"/>
-          <w:sz w:val="22"/>
-          <w:highlight w:val="none"/>
-        </w:rPr>
-        <w:t xml:space="preserve">(</w:t>
-      </w:r>
-      <w:r>
-        <w:rPr>
-          <w:rFonts w:ascii="Calibri" w:hAnsi="Calibri" w:cs="Calibri" w:eastAsia="Calibri"/>
-          <w:b w:val="false"/>
-          <w:color w:val="FFC000"/>
-          <w:spacing w:val="4"/>
-          <w:sz w:val="22"/>
-          <w:highlight w:val="none"/>
-        </w:rPr>
-        <w:t xml:space="preserve">“Luca ”</w:t>
-      </w:r>
-      <w:r>
-        <w:rPr>
-          <w:rFonts w:ascii="Calibri" w:hAnsi="Calibri" w:cs="Calibri" w:eastAsia="Calibri"/>
-          <w:b w:val="false"/>
-          <w:color w:val="auto"/>
-          <w:spacing w:val="4"/>
-          <w:sz w:val="22"/>
-          <w:highlight w:val="none"/>
-        </w:rPr>
-        <w:t xml:space="preserve">);</w:t>
-      </w:r>
-      <w:r>
-        <w:rPr>
-          <w:rFonts w:ascii="Calibri" w:hAnsi="Calibri" w:cs="Calibri" w:eastAsia="Calibri"/>
-          <w:b w:val="false"/>
-          <w:color w:val="auto"/>
-          <w:spacing w:val="4"/>
-          <w:sz w:val="22"/>
-          <w:highlight w:val="none"/>
-        </w:rPr>
-      </w:r>
-      <w:r/>
-    </w:p>
-    <w:p>
-      <w:pPr>
-        <w:ind w:left="0" w:firstLine="0"/>
-        <w:rPr>
-          <w:rFonts w:ascii="Calibri" w:hAnsi="Calibri" w:cs="Calibri" w:eastAsia="Calibri"/>
-          <w:b w:val="false"/>
-          <w:color w:val="auto"/>
-          <w:spacing w:val="4"/>
-          <w:sz w:val="22"/>
-          <w:highlight w:val="none"/>
-        </w:rPr>
-      </w:pPr>
-      <w:r>
-        <w:rPr>
-          <w:rFonts w:ascii="Calibri" w:hAnsi="Calibri" w:cs="Calibri" w:eastAsia="Calibri"/>
-          <w:b w:val="false"/>
-          <w:color w:val="auto"/>
-          <w:spacing w:val="4"/>
-          <w:sz w:val="22"/>
-          <w:highlight w:val="none"/>
-        </w:rPr>
         <w:t xml:space="preserve">Nesse exemplo o listaAprovados vai aceitar somente valores do tipo </w:t>
       </w:r>
       <w:r>
@@ -4111,7 +3334,7 @@
           <w:sz w:val="22"/>
           <w:highlight w:val="none"/>
         </w:rPr>
-        <w:t xml:space="preserve">”, “.remove”, “.</w:t>
+        <w:t xml:space="preserve">”, “.</w:t>
       </w:r>
       <w:r>
         <w:rPr>
@@ -4122,6 +3345,28 @@
           <w:sz w:val="22"/>
           <w:highlight w:val="none"/>
         </w:rPr>
+        <w:t xml:space="preserve">remove</w:t>
+      </w:r>
+      <w:r>
+        <w:rPr>
+          <w:rFonts w:ascii="Calibri" w:hAnsi="Calibri" w:cs="Calibri" w:eastAsia="Calibri"/>
+          <w:b w:val="false"/>
+          <w:color w:val="auto"/>
+          <w:spacing w:val="4"/>
+          <w:sz w:val="22"/>
+          <w:highlight w:val="none"/>
+        </w:rPr>
+        <w:t xml:space="preserve">”, “.</w:t>
+      </w:r>
+      <w:r>
+        <w:rPr>
+          <w:rFonts w:ascii="Calibri" w:hAnsi="Calibri" w:cs="Calibri" w:eastAsia="Calibri"/>
+          <w:b w:val="false"/>
+          <w:color w:val="00B050"/>
+          <w:spacing w:val="4"/>
+          <w:sz w:val="22"/>
+          <w:highlight w:val="none"/>
+        </w:rPr>
         <w:t xml:space="preserve">element</w:t>
       </w:r>
       <w:r>
@@ -4221,7 +3466,29 @@
           <w:sz w:val="22"/>
           <w:highlight w:val="none"/>
         </w:rPr>
-        <w:t xml:space="preserve">” para ver o tamanho da pilha, “.clear” para limpar a pilha, “.</w:t>
+        <w:t xml:space="preserve">” para ver o tamanho da pilha, “.</w:t>
+      </w:r>
+      <w:r>
+        <w:rPr>
+          <w:rFonts w:ascii="Calibri" w:hAnsi="Calibri" w:cs="Calibri" w:eastAsia="Calibri"/>
+          <w:b w:val="false"/>
+          <w:color w:val="00B050"/>
+          <w:spacing w:val="4"/>
+          <w:sz w:val="22"/>
+          <w:highlight w:val="none"/>
+        </w:rPr>
+        <w:t xml:space="preserve">clear</w:t>
+      </w:r>
+      <w:r>
+        <w:rPr>
+          <w:rFonts w:ascii="Calibri" w:hAnsi="Calibri" w:cs="Calibri" w:eastAsia="Calibri"/>
+          <w:b w:val="false"/>
+          <w:color w:val="auto"/>
+          <w:spacing w:val="4"/>
+          <w:sz w:val="22"/>
+          <w:highlight w:val="none"/>
+        </w:rPr>
+        <w:t xml:space="preserve">” para limpar a pilha, “.</w:t>
       </w:r>
       <w:r>
         <w:rPr>
@@ -8845,6 +8112,7 @@
           <w:sz w:val="24"/>
         </w:rPr>
       </w:r>
+      <w:r/>
     </w:p>
     <w:p>
       <w:pPr>
@@ -9089,48 +8357,6 @@
           <w:highlight w:val="none"/>
         </w:rPr>
       </w:r>
-      <w:r>
-        <w:rPr>
-          <w:rFonts w:ascii="Calibri" w:hAnsi="Calibri" w:cs="Calibri" w:eastAsia="Calibri"/>
-          <w:color w:val="auto"/>
-          <w:sz w:val="22"/>
-          <w:highlight w:val="none"/>
-        </w:rPr>
-      </w:r>
-      <w:r/>
-      <w:r>
-        <w:rPr>
-          <w:rFonts w:ascii="Calibri" w:hAnsi="Calibri" w:cs="Calibri" w:eastAsia="Calibri"/>
-          <w:color w:val="auto"/>
-          <w:sz w:val="22"/>
-          <w:highlight w:val="none"/>
-        </w:rPr>
-      </w:r>
-      <w:r>
-        <w:rPr>
-          <w:rFonts w:ascii="Calibri" w:hAnsi="Calibri" w:cs="Calibri" w:eastAsia="Calibri"/>
-          <w:color w:val="auto"/>
-          <w:sz w:val="22"/>
-          <w:highlight w:val="none"/>
-        </w:rPr>
-      </w:r>
-      <w:r/>
-      <w:r>
-        <w:rPr>
-          <w:rFonts w:ascii="Calibri" w:hAnsi="Calibri" w:cs="Calibri" w:eastAsia="Calibri"/>
-          <w:color w:val="auto"/>
-          <w:sz w:val="22"/>
-          <w:highlight w:val="none"/>
-        </w:rPr>
-      </w:r>
-      <w:r>
-        <w:rPr>
-          <w:rFonts w:ascii="Calibri" w:hAnsi="Calibri" w:cs="Calibri" w:eastAsia="Calibri"/>
-          <w:color w:val="auto"/>
-          <w:sz w:val="22"/>
-          <w:highlight w:val="none"/>
-        </w:rPr>
-      </w:r>
       <w:r/>
     </w:p>
     <w:p>
@@ -9155,6 +8381,7 @@
           <w:highlight w:val="none"/>
         </w:rPr>
       </w:r>
+      <w:r/>
     </w:p>
     <w:p>
       <w:pPr>
@@ -11019,7 +10246,7 @@
         <w:spacing w:after="0" w:before="0"/>
         <w:rPr>
           <w:rFonts w:ascii="Calibri" w:hAnsi="Calibri" w:cs="Calibri" w:eastAsia="Calibri"/>
-          <w:color w:val="000000" w:themeColor="text1"/>
+          <w:color w:val="000000"/>
           <w:sz w:val="22"/>
           <w:highlight w:val="none"/>
         </w:rPr>
@@ -11099,6 +10326,7 @@
           <w:highlight w:val="none"/>
         </w:rPr>
       </w:r>
+      <w:r/>
     </w:p>
     <w:p>
       <w:pPr>

</xml_diff>

<commit_message>
Alterando o arquivo de anotações
</commit_message>
<xml_diff>
--- a/anotacoes.docx
+++ b/anotacoes.docx
@@ -331,7 +331,7 @@
     </w:p>
     <w:p>
       <w:pPr>
-        <w:pStyle w:val="862"/>
+        <w:pStyle w:val="870"/>
         <w:numPr>
           <w:ilvl w:val="0"/>
           <w:numId w:val="15"/>
@@ -377,7 +377,7 @@
     </w:p>
     <w:p>
       <w:pPr>
-        <w:pStyle w:val="862"/>
+        <w:pStyle w:val="870"/>
         <w:numPr>
           <w:ilvl w:val="0"/>
           <w:numId w:val="15"/>
@@ -423,7 +423,7 @@
     </w:p>
     <w:p>
       <w:pPr>
-        <w:pStyle w:val="862"/>
+        <w:pStyle w:val="870"/>
         <w:numPr>
           <w:ilvl w:val="0"/>
           <w:numId w:val="15"/>
@@ -1203,7 +1203,7 @@
     </w:p>
     <w:p>
       <w:pPr>
-        <w:pStyle w:val="862"/>
+        <w:pStyle w:val="870"/>
         <w:numPr>
           <w:ilvl w:val="0"/>
           <w:numId w:val="16"/>
@@ -1248,7 +1248,7 @@
     </w:p>
     <w:p>
       <w:pPr>
-        <w:pStyle w:val="862"/>
+        <w:pStyle w:val="870"/>
         <w:numPr>
           <w:ilvl w:val="0"/>
           <w:numId w:val="16"/>
@@ -1293,7 +1293,7 @@
     </w:p>
     <w:p>
       <w:pPr>
-        <w:pStyle w:val="862"/>
+        <w:pStyle w:val="870"/>
         <w:numPr>
           <w:ilvl w:val="0"/>
           <w:numId w:val="16"/>
@@ -2329,7 +2329,7 @@
     </w:p>
     <w:p>
       <w:pPr>
-        <w:pStyle w:val="862"/>
+        <w:pStyle w:val="870"/>
         <w:numPr>
           <w:ilvl w:val="0"/>
           <w:numId w:val="17"/>
@@ -2369,7 +2369,7 @@
     </w:p>
     <w:p>
       <w:pPr>
-        <w:pStyle w:val="862"/>
+        <w:pStyle w:val="870"/>
         <w:numPr>
           <w:ilvl w:val="0"/>
           <w:numId w:val="17"/>
@@ -2409,7 +2409,7 @@
     </w:p>
     <w:p>
       <w:pPr>
-        <w:pStyle w:val="862"/>
+        <w:pStyle w:val="870"/>
         <w:numPr>
           <w:ilvl w:val="0"/>
           <w:numId w:val="17"/>
@@ -2449,7 +2449,7 @@
     </w:p>
     <w:p>
       <w:pPr>
-        <w:pStyle w:val="862"/>
+        <w:pStyle w:val="870"/>
         <w:numPr>
           <w:ilvl w:val="0"/>
           <w:numId w:val="17"/>
@@ -2566,7 +2566,7 @@
     </w:p>
     <w:p>
       <w:pPr>
-        <w:pStyle w:val="862"/>
+        <w:pStyle w:val="870"/>
         <w:numPr>
           <w:ilvl w:val="0"/>
           <w:numId w:val="18"/>
@@ -2606,7 +2606,7 @@
     </w:p>
     <w:p>
       <w:pPr>
-        <w:pStyle w:val="862"/>
+        <w:pStyle w:val="870"/>
         <w:numPr>
           <w:ilvl w:val="0"/>
           <w:numId w:val="18"/>
@@ -2646,7 +2646,7 @@
     </w:p>
     <w:p>
       <w:pPr>
-        <w:pStyle w:val="862"/>
+        <w:pStyle w:val="870"/>
         <w:numPr>
           <w:ilvl w:val="0"/>
           <w:numId w:val="18"/>
@@ -2686,7 +2686,7 @@
     </w:p>
     <w:p>
       <w:pPr>
-        <w:pStyle w:val="862"/>
+        <w:pStyle w:val="870"/>
         <w:numPr>
           <w:ilvl w:val="0"/>
           <w:numId w:val="18"/>
@@ -2726,7 +2726,7 @@
     </w:p>
     <w:p>
       <w:pPr>
-        <w:pStyle w:val="862"/>
+        <w:pStyle w:val="870"/>
         <w:numPr>
           <w:ilvl w:val="0"/>
           <w:numId w:val="18"/>
@@ -3628,7 +3628,7 @@
       <w:hyperlink r:id="rId12" w:tooltip="Construtores em Java" w:history="1">
         <w:r>
           <w:rPr>
-            <w:rStyle w:val="840"/>
+            <w:rStyle w:val="848"/>
             <w:rFonts w:ascii="Arial" w:hAnsi="Arial" w:cs="Arial" w:eastAsia="Arial"/>
             <w:b/>
             <w:color w:val="253A44"/>
@@ -5785,7 +5785,7 @@
       <w:hyperlink r:id="rId13" w:tooltip="Video - Classe Abstrata - Curso básico de Java e Orientação a Objetos - Parte 29" w:history="1">
         <w:r>
           <w:rPr>
-            <w:rStyle w:val="840"/>
+            <w:rStyle w:val="848"/>
             <w:rFonts w:ascii="Arial" w:hAnsi="Arial" w:cs="Arial" w:eastAsia="Arial"/>
             <w:b/>
             <w:color w:val="253A44"/>
@@ -7734,7 +7734,7 @@
       <w:hyperlink r:id="rId14" w:tooltip="link" w:history="1">
         <w:r>
           <w:rPr>
-            <w:rStyle w:val="840"/>
+            <w:rStyle w:val="848"/>
             <w:rFonts w:ascii="Arial" w:hAnsi="Arial" w:cs="Arial" w:eastAsia="Arial"/>
             <w:b/>
             <w:color w:val="253A44"/>
@@ -7754,7 +7754,7 @@
       <w:hyperlink r:id="rId15" w:tooltip="link" w:history="1">
         <w:r>
           <w:rPr>
-            <w:rStyle w:val="840"/>
+            <w:rStyle w:val="848"/>
             <w:rFonts w:ascii="Arial" w:hAnsi="Arial" w:cs="Arial" w:eastAsia="Arial"/>
             <w:b/>
             <w:color w:val="253A44"/>
@@ -7804,7 +7804,7 @@
       <w:hyperlink r:id="rId16" w:tooltip="link" w:history="1">
         <w:r>
           <w:rPr>
-            <w:rStyle w:val="840"/>
+            <w:rStyle w:val="848"/>
             <w:rFonts w:ascii="Arial" w:hAnsi="Arial" w:cs="Arial" w:eastAsia="Arial"/>
             <w:b/>
             <w:color w:val="253A44"/>
@@ -15005,7 +15005,7 @@
           <w:color w:val="FF0000"/>
           <w:sz w:val="32"/>
         </w:rPr>
-        <w:t xml:space="preserve">Tratamento de erros e exeções</w:t>
+        <w:t xml:space="preserve">Tratamento de erros e exceções</w:t>
       </w:r>
       <w:r>
         <w:rPr>
@@ -15033,7 +15033,6 @@
         </w:rPr>
       </w:r>
       <w:r/>
-      <w:r/>
     </w:p>
     <w:p>
       <w:pPr>
@@ -19356,6 +19355,34 @@
     </w:p>
     <w:p>
       <w:pPr>
+        <w:ind w:left="0" w:right="0" w:firstLine="0"/>
+        <w:spacing w:after="0" w:before="0"/>
+        <w:shd w:val="clear" w:color="2E2E2E"/>
+        <w:rPr>
+          <w:rFonts w:ascii="Arial" w:hAnsi="Arial" w:cs="Arial" w:eastAsia="Arial"/>
+          <w:color w:val="FF0000"/>
+        </w:rPr>
+        <w:pBdr>
+          <w:left w:val="none" w:color="000000" w:sz="4" w:space="0"/>
+          <w:top w:val="none" w:color="000000" w:sz="4" w:space="0"/>
+          <w:right w:val="none" w:color="000000" w:sz="4" w:space="0"/>
+          <w:bottom w:val="none" w:color="000000" w:sz="4" w:space="0"/>
+        </w:pBdr>
+        <w:outlineLvl w:val="2"/>
+      </w:pPr>
+      <w:r>
+        <w:rPr>
+          <w:rFonts w:ascii="Arial" w:hAnsi="Arial" w:cs="Arial" w:eastAsia="Arial"/>
+          <w:b/>
+          <w:color w:val="FF0000"/>
+          <w:sz w:val="32"/>
+        </w:rPr>
+        <w:t xml:space="preserve">Generics</w:t>
+      </w:r>
+      <w:r/>
+    </w:p>
+    <w:p>
+      <w:pPr>
         <w:ind w:right="0"/>
         <w:spacing w:after="0" w:before="0"/>
         <w:rPr>
@@ -19373,21 +19400,261 @@
       <w:r>
         <w:rPr>
           <w:rFonts w:ascii="Arial" w:hAnsi="Arial" w:cs="Arial" w:eastAsia="Arial"/>
+          <w:color w:val="292929"/>
+          <w:highlight w:val="none"/>
+        </w:rPr>
+      </w:r>
+      <w:r>
+        <w:rPr>
+          <w:rFonts w:ascii="Arial" w:hAnsi="Arial" w:cs="Arial" w:eastAsia="Arial"/>
+          <w:color w:val="292929"/>
+          <w:highlight w:val="none"/>
+        </w:rPr>
+      </w:r>
+    </w:p>
+    <w:p>
+      <w:pPr>
+        <w:ind w:right="0"/>
+        <w:spacing w:after="0" w:before="0"/>
+        <w:rPr>
+          <w:rFonts w:ascii="Arial" w:hAnsi="Arial" w:cs="Arial" w:eastAsia="Arial"/>
           <w:color w:val="253A44"/>
           <w:sz w:val="24"/>
           <w:highlight w:val="none"/>
         </w:rPr>
-      </w:r>
-      <w:r>
-        <w:rPr>
-          <w:rFonts w:ascii="Arial" w:hAnsi="Arial" w:cs="Arial" w:eastAsia="Arial"/>
-          <w:color w:val="292929"/>
-          <w:spacing w:val="-1"/>
-          <w:sz w:val="24"/>
-          <w:highlight w:val="none"/>
-        </w:rPr>
-      </w:r>
-      <w:r/>
+        <w:pBdr>
+          <w:left w:val="none" w:color="000000" w:sz="4" w:space="0"/>
+          <w:top w:val="none" w:color="000000" w:sz="4" w:space="0"/>
+          <w:right w:val="none" w:color="000000" w:sz="4" w:space="0"/>
+          <w:bottom w:val="none" w:color="000000" w:sz="4" w:space="0"/>
+        </w:pBdr>
+      </w:pPr>
+      <w:r>
+        <w:rPr>
+          <w:rFonts w:ascii="Arial" w:hAnsi="Arial" w:cs="Arial" w:eastAsia="Arial"/>
+          <w:color w:val="253A44"/>
+          <w:sz w:val="24"/>
+          <w:highlight w:val="none"/>
+        </w:rPr>
+      </w:r>
+      <w:r>
+        <w:rPr>
+          <w:rFonts w:ascii="Arial" w:hAnsi="Arial" w:cs="Arial" w:eastAsia="Arial"/>
+          <w:b/>
+          <w:color w:val="253A44"/>
+          <w:sz w:val="24"/>
+        </w:rPr>
+        <w:t xml:space="preserve">Generic</w:t>
+      </w:r>
+      <w:r>
+        <w:rPr>
+          <w:rFonts w:ascii="Arial" w:hAnsi="Arial" w:cs="Arial" w:eastAsia="Arial"/>
+          <w:color w:val="253A44"/>
+          <w:sz w:val="24"/>
+        </w:rPr>
+        <w:t xml:space="preserve"> é uma maneira de criar parâmetros para classes e definir tipos que podem ser substituídos em vários lugares do programa. Isso elimina o uso da classe </w:t>
+      </w:r>
+      <w:r>
+        <w:rPr>
+          <w:rFonts w:ascii="Arial" w:hAnsi="Arial" w:cs="Arial" w:eastAsia="Arial"/>
+          <w:b/>
+          <w:color w:val="253A44"/>
+          <w:sz w:val="24"/>
+        </w:rPr>
+        <w:t xml:space="preserve">Object</w:t>
+      </w:r>
+      <w:r>
+        <w:rPr>
+          <w:rFonts w:ascii="Arial" w:hAnsi="Arial" w:cs="Arial" w:eastAsia="Arial"/>
+          <w:color w:val="253A44"/>
+          <w:sz w:val="24"/>
+        </w:rPr>
+        <w:t xml:space="preserve"> para definirmos tipos que podem variar no decorrer do programa.</w:t>
+      </w:r>
+      <w:r>
+        <w:rPr>
+          <w:rFonts w:ascii="Arial" w:hAnsi="Arial" w:cs="Arial" w:eastAsia="Arial"/>
+          <w:color w:val="292929"/>
+          <w:spacing w:val="-1"/>
+          <w:sz w:val="24"/>
+          <w:highlight w:val="none"/>
+        </w:rPr>
+      </w:r>
+      <w:r>
+        <w:rPr>
+          <w:rFonts w:ascii="Arial" w:hAnsi="Arial" w:cs="Arial" w:eastAsia="Arial"/>
+          <w:sz w:val="24"/>
+        </w:rPr>
+      </w:r>
+    </w:p>
+    <w:p>
+      <w:pPr>
+        <w:ind w:right="0"/>
+        <w:spacing w:after="0" w:before="0"/>
+        <w:rPr>
+          <w:rFonts w:ascii="Arial" w:hAnsi="Arial" w:cs="Arial" w:eastAsia="Arial"/>
+          <w:color w:val="253A44"/>
+          <w:sz w:val="24"/>
+          <w:highlight w:val="none"/>
+        </w:rPr>
+        <w:pBdr>
+          <w:left w:val="none" w:color="000000" w:sz="4" w:space="0"/>
+          <w:top w:val="none" w:color="000000" w:sz="4" w:space="0"/>
+          <w:right w:val="none" w:color="000000" w:sz="4" w:space="0"/>
+          <w:bottom w:val="none" w:color="000000" w:sz="4" w:space="0"/>
+        </w:pBdr>
+      </w:pPr>
+      <w:r>
+        <w:rPr>
+          <w:rFonts w:ascii="Arial" w:hAnsi="Arial" w:cs="Arial" w:eastAsia="Arial"/>
+          <w:color w:val="253A44"/>
+          <w:sz w:val="24"/>
+          <w:highlight w:val="none"/>
+        </w:rPr>
+      </w:r>
+      <w:r>
+        <w:rPr>
+          <w:rFonts w:ascii="Arial" w:hAnsi="Arial" w:cs="Arial" w:eastAsia="Arial"/>
+          <w:color w:val="253A44"/>
+          <w:sz w:val="24"/>
+        </w:rPr>
+        <w:t xml:space="preserve">Por exemplo, vamos imaginar uma classe com um método que possa receber uma </w:t>
+      </w:r>
+      <w:r>
+        <w:rPr>
+          <w:rFonts w:ascii="Arial" w:hAnsi="Arial" w:cs="Arial" w:eastAsia="Arial"/>
+          <w:b/>
+          <w:color w:val="253A44"/>
+          <w:sz w:val="24"/>
+        </w:rPr>
+        <w:t xml:space="preserve">string</w:t>
+      </w:r>
+      <w:r>
+        <w:rPr>
+          <w:rFonts w:ascii="Arial" w:hAnsi="Arial" w:cs="Arial" w:eastAsia="Arial"/>
+          <w:color w:val="253A44"/>
+          <w:sz w:val="24"/>
+        </w:rPr>
+        <w:t xml:space="preserve">, </w:t>
+      </w:r>
+      <w:r>
+        <w:rPr>
+          <w:rFonts w:ascii="Arial" w:hAnsi="Arial" w:cs="Arial" w:eastAsia="Arial"/>
+          <w:b/>
+          <w:color w:val="253A44"/>
+          <w:sz w:val="24"/>
+        </w:rPr>
+        <w:t xml:space="preserve">int</w:t>
+      </w:r>
+      <w:r>
+        <w:rPr>
+          <w:rFonts w:ascii="Arial" w:hAnsi="Arial" w:cs="Arial" w:eastAsia="Arial"/>
+          <w:color w:val="253A44"/>
+          <w:sz w:val="24"/>
+        </w:rPr>
+        <w:t xml:space="preserve"> ou </w:t>
+      </w:r>
+      <w:r>
+        <w:rPr>
+          <w:rFonts w:ascii="Arial" w:hAnsi="Arial" w:cs="Arial" w:eastAsia="Arial"/>
+          <w:b/>
+          <w:color w:val="253A44"/>
+          <w:sz w:val="24"/>
+        </w:rPr>
+        <w:t xml:space="preserve">decimal</w:t>
+      </w:r>
+      <w:r>
+        <w:rPr>
+          <w:rFonts w:ascii="Arial" w:hAnsi="Arial" w:cs="Arial" w:eastAsia="Arial"/>
+          <w:color w:val="253A44"/>
+          <w:sz w:val="24"/>
+        </w:rPr>
+        <w:t xml:space="preserve"> como parâmetro. A única maneira de criar uma única função deste tipo seria criar uma que recebesse um </w:t>
+      </w:r>
+      <w:r>
+        <w:rPr>
+          <w:rFonts w:ascii="Arial" w:hAnsi="Arial" w:cs="Arial" w:eastAsia="Arial"/>
+          <w:b/>
+          <w:color w:val="253A44"/>
+          <w:sz w:val="24"/>
+        </w:rPr>
+        <w:t xml:space="preserve">Object</w:t>
+      </w:r>
+      <w:r>
+        <w:rPr>
+          <w:rFonts w:ascii="Arial" w:hAnsi="Arial" w:cs="Arial" w:eastAsia="Arial"/>
+          <w:color w:val="253A44"/>
+          <w:sz w:val="24"/>
+        </w:rPr>
+        <w:t xml:space="preserve">, já que o Object pode ser de qualquer tipo. Na hora de recuperarmos o valor, o programa deveria fazer uma conversão correta em tempo de execução (operação chamada </w:t>
+      </w:r>
+      <w:r>
+        <w:rPr>
+          <w:rFonts w:ascii="Arial" w:hAnsi="Arial" w:cs="Arial" w:eastAsia="Arial"/>
+          <w:b/>
+          <w:color w:val="253A44"/>
+          <w:sz w:val="24"/>
+        </w:rPr>
+        <w:t xml:space="preserve">Cast</w:t>
+      </w:r>
+      <w:r>
+        <w:rPr>
+          <w:rFonts w:ascii="Arial" w:hAnsi="Arial" w:cs="Arial" w:eastAsia="Arial"/>
+          <w:color w:val="253A44"/>
+          <w:sz w:val="24"/>
+        </w:rPr>
+        <w:t xml:space="preserve">) e, caso o tipo contido no retorno da função não fosse o correto, certamente teríamos um erro.</w:t>
+      </w:r>
+      <w:r>
+        <w:rPr>
+          <w:rFonts w:ascii="Arial" w:hAnsi="Arial" w:cs="Arial" w:eastAsia="Arial"/>
+          <w:color w:val="253A44"/>
+          <w:sz w:val="24"/>
+          <w:highlight w:val="none"/>
+        </w:rPr>
+      </w:r>
+      <w:r>
+        <w:rPr>
+          <w:rFonts w:ascii="Arial" w:hAnsi="Arial" w:cs="Arial" w:eastAsia="Arial"/>
+          <w:color w:val="253A44"/>
+          <w:sz w:val="24"/>
+          <w:highlight w:val="none"/>
+        </w:rPr>
+      </w:r>
+    </w:p>
+    <w:p>
+      <w:pPr>
+        <w:ind w:right="0"/>
+        <w:spacing w:after="0" w:before="0"/>
+        <w:rPr>
+          <w:rFonts w:ascii="Arial" w:hAnsi="Arial" w:cs="Arial" w:eastAsia="Arial"/>
+          <w:color w:val="292929"/>
+          <w:sz w:val="24"/>
+          <w:highlight w:val="none"/>
+        </w:rPr>
+        <w:pBdr>
+          <w:left w:val="none" w:color="000000" w:sz="4" w:space="0"/>
+          <w:top w:val="none" w:color="000000" w:sz="4" w:space="0"/>
+          <w:right w:val="none" w:color="000000" w:sz="4" w:space="0"/>
+          <w:bottom w:val="none" w:color="000000" w:sz="4" w:space="0"/>
+        </w:pBdr>
+      </w:pPr>
+      <w:r>
+        <w:rPr>
+          <w:rFonts w:ascii="Arial" w:hAnsi="Arial" w:cs="Arial" w:eastAsia="Arial"/>
+          <w:color w:val="253A44"/>
+          <w:sz w:val="24"/>
+          <w:highlight w:val="none"/>
+        </w:rPr>
+      </w:r>
+      <w:r>
+        <w:rPr>
+          <w:rFonts w:ascii="Arial" w:hAnsi="Arial" w:cs="Arial" w:eastAsia="Arial"/>
+          <w:color w:val="253A44"/>
+          <w:sz w:val="24"/>
+          <w:highlight w:val="none"/>
+        </w:rPr>
+      </w:r>
     </w:p>
     <w:sectPr>
       <w:headerReference w:type="default" r:id="rId9"/>
@@ -19435,7 +19702,7 @@
 <w:ftr xmlns:wpc="http://schemas.microsoft.com/office/word/2010/wordprocessingCanvas" xmlns:mc="http://schemas.openxmlformats.org/markup-compatibility/2006" xmlns:o="urn:schemas-microsoft-com:office:office" xmlns:r="http://schemas.openxmlformats.org/officeDocument/2006/relationships" xmlns:m="http://schemas.openxmlformats.org/officeDocument/2006/math" xmlns:v="urn:schemas-microsoft-com:vml" xmlns:wp14="http://schemas.microsoft.com/office/word/2010/wordprocessingDrawing" xmlns:wp="http://schemas.openxmlformats.org/drawingml/2006/wordprocessingDrawing" xmlns:w10="urn:schemas-microsoft-com:office:word" xmlns:w="http://schemas.openxmlformats.org/wordprocessingml/2006/main" xmlns:w14="http://schemas.microsoft.com/office/word/2010/wordml" xmlns:w15="http://schemas.microsoft.com/office/word/2012/wordml" xmlns:wpg="http://schemas.microsoft.com/office/word/2010/wordprocessingGroup" xmlns:wpi="http://schemas.microsoft.com/office/word/2010/wordprocessingInk" xmlns:wne="http://schemas.microsoft.com/office/word/2006/wordml" xmlns:a="http://schemas.openxmlformats.org/drawingml/2006/main" xmlns:wps="http://schemas.microsoft.com/office/word/2010/wordprocessingShape" mc:Ignorable="w14 w15 wp14">
   <w:p>
     <w:pPr>
-      <w:pStyle w:val="710"/>
+      <w:pStyle w:val="718"/>
     </w:pPr>
     <w:r/>
     <w:r/>
@@ -19474,7 +19741,7 @@
 <w:hdr xmlns:wpc="http://schemas.microsoft.com/office/word/2010/wordprocessingCanvas" xmlns:mc="http://schemas.openxmlformats.org/markup-compatibility/2006" xmlns:o="urn:schemas-microsoft-com:office:office" xmlns:r="http://schemas.openxmlformats.org/officeDocument/2006/relationships" xmlns:m="http://schemas.openxmlformats.org/officeDocument/2006/math" xmlns:v="urn:schemas-microsoft-com:vml" xmlns:wp14="http://schemas.microsoft.com/office/word/2010/wordprocessingDrawing" xmlns:wp="http://schemas.openxmlformats.org/drawingml/2006/wordprocessingDrawing" xmlns:w10="urn:schemas-microsoft-com:office:word" xmlns:w="http://schemas.openxmlformats.org/wordprocessingml/2006/main" xmlns:w14="http://schemas.microsoft.com/office/word/2010/wordml" xmlns:w15="http://schemas.microsoft.com/office/word/2012/wordml" xmlns:wpg="http://schemas.microsoft.com/office/word/2010/wordprocessingGroup" xmlns:wpi="http://schemas.microsoft.com/office/word/2010/wordprocessingInk" xmlns:wne="http://schemas.microsoft.com/office/word/2006/wordml" xmlns:a="http://schemas.openxmlformats.org/drawingml/2006/main" xmlns:wps="http://schemas.microsoft.com/office/word/2010/wordprocessingShape" mc:Ignorable="w14 w15 wp14">
   <w:p>
     <w:pPr>
-      <w:pStyle w:val="708"/>
+      <w:pStyle w:val="716"/>
     </w:pPr>
     <w:r/>
     <w:r/>
@@ -21961,11 +22228,11 @@
     <w:lsdException w:name="Bibliography" w:uiPriority="37"/>
     <w:lsdException w:name="TOC Heading" w:uiPriority="39" w:qFormat="1"/>
   </w:latentStyles>
-  <w:style w:type="paragraph" w:styleId="682">
+  <w:style w:type="paragraph" w:styleId="690">
     <w:name w:val="Heading 1"/>
-    <w:basedOn w:val="858"/>
-    <w:next w:val="858"/>
-    <w:link w:val="683"/>
+    <w:basedOn w:val="866"/>
+    <w:next w:val="866"/>
+    <w:link w:val="691"/>
     <w:qFormat/>
     <w:uiPriority w:val="9"/>
     <w:rPr>
@@ -21980,9 +22247,9 @@
       <w:outlineLvl w:val="0"/>
     </w:pPr>
   </w:style>
-  <w:style w:type="character" w:styleId="683">
+  <w:style w:type="character" w:styleId="691">
     <w:name w:val="Heading 1 Char"/>
-    <w:link w:val="682"/>
+    <w:link w:val="690"/>
     <w:uiPriority w:val="9"/>
     <w:rPr>
       <w:rFonts w:ascii="Arial" w:hAnsi="Arial" w:cs="Arial" w:eastAsia="Arial"/>
@@ -21990,11 +22257,11 @@
       <w:szCs w:val="40"/>
     </w:rPr>
   </w:style>
-  <w:style w:type="paragraph" w:styleId="684">
+  <w:style w:type="paragraph" w:styleId="692">
     <w:name w:val="Heading 2"/>
-    <w:basedOn w:val="858"/>
-    <w:next w:val="858"/>
-    <w:link w:val="685"/>
+    <w:basedOn w:val="866"/>
+    <w:next w:val="866"/>
+    <w:link w:val="693"/>
     <w:qFormat/>
     <w:uiPriority w:val="9"/>
     <w:unhideWhenUsed/>
@@ -22009,20 +22276,20 @@
       <w:outlineLvl w:val="1"/>
     </w:pPr>
   </w:style>
-  <w:style w:type="character" w:styleId="685">
+  <w:style w:type="character" w:styleId="693">
     <w:name w:val="Heading 2 Char"/>
-    <w:link w:val="684"/>
+    <w:link w:val="692"/>
     <w:uiPriority w:val="9"/>
     <w:rPr>
       <w:rFonts w:ascii="Arial" w:hAnsi="Arial" w:cs="Arial" w:eastAsia="Arial"/>
       <w:sz w:val="34"/>
     </w:rPr>
   </w:style>
-  <w:style w:type="paragraph" w:styleId="686">
+  <w:style w:type="paragraph" w:styleId="694">
     <w:name w:val="Heading 3"/>
-    <w:basedOn w:val="858"/>
-    <w:next w:val="858"/>
-    <w:link w:val="687"/>
+    <w:basedOn w:val="866"/>
+    <w:next w:val="866"/>
+    <w:link w:val="695"/>
     <w:qFormat/>
     <w:uiPriority w:val="9"/>
     <w:unhideWhenUsed/>
@@ -22038,9 +22305,9 @@
       <w:outlineLvl w:val="2"/>
     </w:pPr>
   </w:style>
-  <w:style w:type="character" w:styleId="687">
+  <w:style w:type="character" w:styleId="695">
     <w:name w:val="Heading 3 Char"/>
-    <w:link w:val="686"/>
+    <w:link w:val="694"/>
     <w:uiPriority w:val="9"/>
     <w:rPr>
       <w:rFonts w:ascii="Arial" w:hAnsi="Arial" w:cs="Arial" w:eastAsia="Arial"/>
@@ -22048,11 +22315,11 @@
       <w:szCs w:val="30"/>
     </w:rPr>
   </w:style>
-  <w:style w:type="paragraph" w:styleId="688">
+  <w:style w:type="paragraph" w:styleId="696">
     <w:name w:val="Heading 4"/>
-    <w:basedOn w:val="858"/>
-    <w:next w:val="858"/>
-    <w:link w:val="689"/>
+    <w:basedOn w:val="866"/>
+    <w:next w:val="866"/>
+    <w:link w:val="697"/>
     <w:qFormat/>
     <w:uiPriority w:val="9"/>
     <w:unhideWhenUsed/>
@@ -22070,9 +22337,9 @@
       <w:outlineLvl w:val="3"/>
     </w:pPr>
   </w:style>
-  <w:style w:type="character" w:styleId="689">
+  <w:style w:type="character" w:styleId="697">
     <w:name w:val="Heading 4 Char"/>
-    <w:link w:val="688"/>
+    <w:link w:val="696"/>
     <w:uiPriority w:val="9"/>
     <w:rPr>
       <w:rFonts w:ascii="Arial" w:hAnsi="Arial" w:cs="Arial" w:eastAsia="Arial"/>
@@ -22082,11 +22349,11 @@
       <w:szCs w:val="26"/>
     </w:rPr>
   </w:style>
-  <w:style w:type="paragraph" w:styleId="690">
+  <w:style w:type="paragraph" w:styleId="698">
     <w:name w:val="Heading 5"/>
-    <w:basedOn w:val="858"/>
-    <w:next w:val="858"/>
-    <w:link w:val="691"/>
+    <w:basedOn w:val="866"/>
+    <w:next w:val="866"/>
+    <w:link w:val="699"/>
     <w:qFormat/>
     <w:uiPriority w:val="9"/>
     <w:unhideWhenUsed/>
@@ -22104,9 +22371,9 @@
       <w:outlineLvl w:val="4"/>
     </w:pPr>
   </w:style>
-  <w:style w:type="character" w:styleId="691">
+  <w:style w:type="character" w:styleId="699">
     <w:name w:val="Heading 5 Char"/>
-    <w:link w:val="690"/>
+    <w:link w:val="698"/>
     <w:uiPriority w:val="9"/>
     <w:rPr>
       <w:rFonts w:ascii="Arial" w:hAnsi="Arial" w:cs="Arial" w:eastAsia="Arial"/>
@@ -22116,11 +22383,11 @@
       <w:szCs w:val="24"/>
     </w:rPr>
   </w:style>
-  <w:style w:type="paragraph" w:styleId="692">
+  <w:style w:type="paragraph" w:styleId="700">
     <w:name w:val="Heading 6"/>
-    <w:basedOn w:val="858"/>
-    <w:next w:val="858"/>
-    <w:link w:val="693"/>
+    <w:basedOn w:val="866"/>
+    <w:next w:val="866"/>
+    <w:link w:val="701"/>
     <w:qFormat/>
     <w:uiPriority w:val="9"/>
     <w:unhideWhenUsed/>
@@ -22138,9 +22405,9 @@
       <w:outlineLvl w:val="5"/>
     </w:pPr>
   </w:style>
-  <w:style w:type="character" w:styleId="693">
+  <w:style w:type="character" w:styleId="701">
     <w:name w:val="Heading 6 Char"/>
-    <w:link w:val="692"/>
+    <w:link w:val="700"/>
     <w:uiPriority w:val="9"/>
     <w:rPr>
       <w:rFonts w:ascii="Arial" w:hAnsi="Arial" w:cs="Arial" w:eastAsia="Arial"/>
@@ -22150,11 +22417,11 @@
       <w:szCs w:val="22"/>
     </w:rPr>
   </w:style>
-  <w:style w:type="paragraph" w:styleId="694">
+  <w:style w:type="paragraph" w:styleId="702">
     <w:name w:val="Heading 7"/>
-    <w:basedOn w:val="858"/>
-    <w:next w:val="858"/>
-    <w:link w:val="695"/>
+    <w:basedOn w:val="866"/>
+    <w:next w:val="866"/>
+    <w:link w:val="703"/>
     <w:qFormat/>
     <w:uiPriority w:val="9"/>
     <w:unhideWhenUsed/>
@@ -22174,9 +22441,9 @@
       <w:outlineLvl w:val="6"/>
     </w:pPr>
   </w:style>
-  <w:style w:type="character" w:styleId="695">
+  <w:style w:type="character" w:styleId="703">
     <w:name w:val="Heading 7 Char"/>
-    <w:link w:val="694"/>
+    <w:link w:val="702"/>
     <w:uiPriority w:val="9"/>
     <w:rPr>
       <w:rFonts w:ascii="Arial" w:hAnsi="Arial" w:cs="Arial" w:eastAsia="Arial"/>
@@ -22188,11 +22455,11 @@
       <w:szCs w:val="22"/>
     </w:rPr>
   </w:style>
-  <w:style w:type="paragraph" w:styleId="696">
+  <w:style w:type="paragraph" w:styleId="704">
     <w:name w:val="Heading 8"/>
-    <w:basedOn w:val="858"/>
-    <w:next w:val="858"/>
-    <w:link w:val="697"/>
+    <w:basedOn w:val="866"/>
+    <w:next w:val="866"/>
+    <w:link w:val="705"/>
     <w:qFormat/>
     <w:uiPriority w:val="9"/>
     <w:unhideWhenUsed/>
@@ -22210,9 +22477,9 @@
       <w:outlineLvl w:val="7"/>
     </w:pPr>
   </w:style>
-  <w:style w:type="character" w:styleId="697">
+  <w:style w:type="character" w:styleId="705">
     <w:name w:val="Heading 8 Char"/>
-    <w:link w:val="696"/>
+    <w:link w:val="704"/>
     <w:uiPriority w:val="9"/>
     <w:rPr>
       <w:rFonts w:ascii="Arial" w:hAnsi="Arial" w:cs="Arial" w:eastAsia="Arial"/>
@@ -22222,11 +22489,11 @@
       <w:szCs w:val="22"/>
     </w:rPr>
   </w:style>
-  <w:style w:type="paragraph" w:styleId="698">
+  <w:style w:type="paragraph" w:styleId="706">
     <w:name w:val="Heading 9"/>
-    <w:basedOn w:val="858"/>
-    <w:next w:val="858"/>
-    <w:link w:val="699"/>
+    <w:basedOn w:val="866"/>
+    <w:next w:val="866"/>
+    <w:link w:val="707"/>
     <w:qFormat/>
     <w:uiPriority w:val="9"/>
     <w:unhideWhenUsed/>
@@ -22244,9 +22511,9 @@
       <w:outlineLvl w:val="8"/>
     </w:pPr>
   </w:style>
-  <w:style w:type="character" w:styleId="699">
+  <w:style w:type="character" w:styleId="707">
     <w:name w:val="Heading 9 Char"/>
-    <w:link w:val="698"/>
+    <w:link w:val="706"/>
     <w:uiPriority w:val="9"/>
     <w:rPr>
       <w:rFonts w:ascii="Arial" w:hAnsi="Arial" w:cs="Arial" w:eastAsia="Arial"/>
@@ -22256,11 +22523,11 @@
       <w:szCs w:val="21"/>
     </w:rPr>
   </w:style>
-  <w:style w:type="paragraph" w:styleId="700">
+  <w:style w:type="paragraph" w:styleId="708">
     <w:name w:val="Title"/>
-    <w:basedOn w:val="858"/>
-    <w:next w:val="858"/>
-    <w:link w:val="701"/>
+    <w:basedOn w:val="866"/>
+    <w:next w:val="866"/>
+    <w:link w:val="709"/>
     <w:qFormat/>
     <w:uiPriority w:val="10"/>
     <w:rPr>
@@ -22272,20 +22539,20 @@
       <w:spacing w:after="200" w:before="300"/>
     </w:pPr>
   </w:style>
-  <w:style w:type="character" w:styleId="701">
+  <w:style w:type="character" w:styleId="709">
     <w:name w:val="Title Char"/>
-    <w:link w:val="700"/>
+    <w:link w:val="708"/>
     <w:uiPriority w:val="10"/>
     <w:rPr>
       <w:sz w:val="48"/>
       <w:szCs w:val="48"/>
     </w:rPr>
   </w:style>
-  <w:style w:type="paragraph" w:styleId="702">
+  <w:style w:type="paragraph" w:styleId="710">
     <w:name w:val="Subtitle"/>
-    <w:basedOn w:val="858"/>
-    <w:next w:val="858"/>
-    <w:link w:val="703"/>
+    <w:basedOn w:val="866"/>
+    <w:next w:val="866"/>
+    <w:link w:val="711"/>
     <w:qFormat/>
     <w:uiPriority w:val="11"/>
     <w:rPr>
@@ -22296,20 +22563,20 @@
       <w:spacing w:after="200" w:before="200"/>
     </w:pPr>
   </w:style>
-  <w:style w:type="character" w:styleId="703">
+  <w:style w:type="character" w:styleId="711">
     <w:name w:val="Subtitle Char"/>
-    <w:link w:val="702"/>
+    <w:link w:val="710"/>
     <w:uiPriority w:val="11"/>
     <w:rPr>
       <w:sz w:val="24"/>
       <w:szCs w:val="24"/>
     </w:rPr>
   </w:style>
-  <w:style w:type="paragraph" w:styleId="704">
+  <w:style w:type="paragraph" w:styleId="712">
     <w:name w:val="Quote"/>
-    <w:basedOn w:val="858"/>
-    <w:next w:val="858"/>
-    <w:link w:val="705"/>
+    <w:basedOn w:val="866"/>
+    <w:next w:val="866"/>
+    <w:link w:val="713"/>
     <w:qFormat/>
     <w:uiPriority w:val="29"/>
     <w:rPr>
@@ -22319,19 +22586,19 @@
       <w:ind w:left="720" w:right="720"/>
     </w:pPr>
   </w:style>
-  <w:style w:type="character" w:styleId="705">
+  <w:style w:type="character" w:styleId="713">
     <w:name w:val="Quote Char"/>
-    <w:link w:val="704"/>
+    <w:link w:val="712"/>
     <w:uiPriority w:val="29"/>
     <w:rPr>
       <w:i/>
     </w:rPr>
   </w:style>
-  <w:style w:type="paragraph" w:styleId="706">
+  <w:style w:type="paragraph" w:styleId="714">
     <w:name w:val="Intense Quote"/>
-    <w:basedOn w:val="858"/>
-    <w:next w:val="858"/>
-    <w:link w:val="707"/>
+    <w:basedOn w:val="866"/>
+    <w:next w:val="866"/>
+    <w:link w:val="715"/>
     <w:qFormat/>
     <w:uiPriority w:val="30"/>
     <w:rPr>
@@ -22349,18 +22616,18 @@
       </w:pBdr>
     </w:pPr>
   </w:style>
-  <w:style w:type="character" w:styleId="707">
+  <w:style w:type="character" w:styleId="715">
     <w:name w:val="Intense Quote Char"/>
-    <w:link w:val="706"/>
+    <w:link w:val="714"/>
     <w:uiPriority w:val="30"/>
     <w:rPr>
       <w:i/>
     </w:rPr>
   </w:style>
-  <w:style w:type="paragraph" w:styleId="708">
+  <w:style w:type="paragraph" w:styleId="716">
     <w:name w:val="Header"/>
-    <w:basedOn w:val="858"/>
-    <w:link w:val="709"/>
+    <w:basedOn w:val="866"/>
+    <w:link w:val="717"/>
     <w:uiPriority w:val="99"/>
     <w:unhideWhenUsed/>
     <w:pPr>
@@ -22371,15 +22638,15 @@
       </w:tabs>
     </w:pPr>
   </w:style>
-  <w:style w:type="character" w:styleId="709">
+  <w:style w:type="character" w:styleId="717">
     <w:name w:val="Header Char"/>
-    <w:link w:val="708"/>
+    <w:link w:val="716"/>
     <w:uiPriority w:val="99"/>
   </w:style>
-  <w:style w:type="paragraph" w:styleId="710">
+  <w:style w:type="paragraph" w:styleId="718">
     <w:name w:val="Footer"/>
-    <w:basedOn w:val="858"/>
-    <w:link w:val="713"/>
+    <w:basedOn w:val="866"/>
+    <w:link w:val="721"/>
     <w:uiPriority w:val="99"/>
     <w:unhideWhenUsed/>
     <w:pPr>
@@ -22390,15 +22657,15 @@
       </w:tabs>
     </w:pPr>
   </w:style>
-  <w:style w:type="character" w:styleId="711">
+  <w:style w:type="character" w:styleId="719">
     <w:name w:val="Footer Char"/>
-    <w:link w:val="710"/>
+    <w:link w:val="718"/>
     <w:uiPriority w:val="99"/>
   </w:style>
-  <w:style w:type="paragraph" w:styleId="712">
+  <w:style w:type="paragraph" w:styleId="720">
     <w:name w:val="Caption"/>
-    <w:basedOn w:val="858"/>
-    <w:next w:val="858"/>
+    <w:basedOn w:val="866"/>
+    <w:next w:val="866"/>
     <w:qFormat/>
     <w:uiPriority w:val="35"/>
     <w:semiHidden/>
@@ -22414,15 +22681,15 @@
       <w:spacing w:lineRule="auto" w:line="276"/>
     </w:pPr>
   </w:style>
-  <w:style w:type="character" w:styleId="713">
+  <w:style w:type="character" w:styleId="721">
     <w:name w:val="Caption Char"/>
-    <w:basedOn w:val="712"/>
-    <w:link w:val="710"/>
+    <w:basedOn w:val="720"/>
+    <w:link w:val="718"/>
     <w:uiPriority w:val="99"/>
   </w:style>
-  <w:style w:type="table" w:styleId="714">
+  <w:style w:type="table" w:styleId="722">
     <w:name w:val="Table Grid"/>
-    <w:basedOn w:val="859"/>
+    <w:basedOn w:val="867"/>
     <w:uiPriority w:val="59"/>
     <w:pPr>
       <w:spacing w:lineRule="auto" w:line="240" w:after="0"/>
@@ -22445,9 +22712,9 @@
       </w:tblCellMar>
     </w:tblPr>
   </w:style>
-  <w:style w:type="table" w:styleId="715">
+  <w:style w:type="table" w:styleId="723">
     <w:name w:val="Table Grid Light"/>
-    <w:basedOn w:val="859"/>
+    <w:basedOn w:val="867"/>
     <w:uiPriority w:val="59"/>
     <w:pPr>
       <w:spacing w:lineRule="auto" w:line="240" w:after="0"/>
@@ -22470,9 +22737,9 @@
       </w:tblCellMar>
     </w:tblPr>
   </w:style>
-  <w:style w:type="table" w:styleId="716">
+  <w:style w:type="table" w:styleId="724">
     <w:name w:val="Plain Table 1"/>
-    <w:basedOn w:val="859"/>
+    <w:basedOn w:val="867"/>
     <w:uiPriority w:val="59"/>
     <w:pPr>
       <w:spacing w:lineRule="auto" w:line="240" w:after="0"/>
@@ -22537,9 +22804,9 @@
       </w:rPr>
     </w:tblStylePr>
   </w:style>
-  <w:style w:type="table" w:styleId="717">
+  <w:style w:type="table" w:styleId="725">
     <w:name w:val="Plain Table 2"/>
-    <w:basedOn w:val="859"/>
+    <w:basedOn w:val="867"/>
     <w:uiPriority w:val="59"/>
     <w:pPr>
       <w:spacing w:lineRule="auto" w:line="240" w:after="0"/>
@@ -22622,9 +22889,9 @@
       </w:rPr>
     </w:tblStylePr>
   </w:style>
-  <w:style w:type="table" w:styleId="718">
+  <w:style w:type="table" w:styleId="726">
     <w:name w:val="Plain Table 3"/>
-    <w:basedOn w:val="859"/>
+    <w:basedOn w:val="867"/>
     <w:uiPriority w:val="99"/>
     <w:pPr>
       <w:spacing w:lineRule="auto" w:line="240" w:after="0"/>
@@ -22699,9 +22966,9 @@
       </w:rPr>
     </w:tblStylePr>
   </w:style>
-  <w:style w:type="table" w:styleId="719">
+  <w:style w:type="table" w:styleId="727">
     <w:name w:val="Plain Table 4"/>
-    <w:basedOn w:val="859"/>
+    <w:basedOn w:val="867"/>
     <w:uiPriority w:val="99"/>
     <w:pPr>
       <w:spacing w:lineRule="auto" w:line="240" w:after="0"/>
@@ -22756,9 +23023,9 @@
       </w:rPr>
     </w:tblStylePr>
   </w:style>
-  <w:style w:type="table" w:styleId="720">
+  <w:style w:type="table" w:styleId="728">
     <w:name w:val="Plain Table 5"/>
-    <w:basedOn w:val="859"/>
+    <w:basedOn w:val="867"/>
     <w:uiPriority w:val="99"/>
     <w:pPr>
       <w:spacing w:lineRule="auto" w:line="240" w:after="0"/>
@@ -22844,9 +23111,9 @@
       </w:tcPr>
     </w:tblStylePr>
   </w:style>
-  <w:style w:type="table" w:styleId="721">
+  <w:style w:type="table" w:styleId="729">
     <w:name w:val="Grid Table 1 Light"/>
-    <w:basedOn w:val="859"/>
+    <w:basedOn w:val="867"/>
     <w:uiPriority w:val="99"/>
     <w:pPr>
       <w:spacing w:lineRule="auto" w:line="240" w:after="0"/>
@@ -22909,9 +23176,9 @@
       </w:rPr>
     </w:tblStylePr>
   </w:style>
-  <w:style w:type="table" w:styleId="722">
+  <w:style w:type="table" w:styleId="730">
     <w:name w:val="Grid Table 1 Light - Accent 1"/>
-    <w:basedOn w:val="859"/>
+    <w:basedOn w:val="867"/>
     <w:uiPriority w:val="99"/>
     <w:pPr>
       <w:spacing w:lineRule="auto" w:line="240" w:after="0"/>
@@ -22974,9 +23241,9 @@
       </w:rPr>
     </w:tblStylePr>
   </w:style>
-  <w:style w:type="table" w:styleId="723">
+  <w:style w:type="table" w:styleId="731">
     <w:name w:val="Grid Table 1 Light - Accent 2"/>
-    <w:basedOn w:val="859"/>
+    <w:basedOn w:val="867"/>
     <w:uiPriority w:val="99"/>
     <w:pPr>
       <w:spacing w:lineRule="auto" w:line="240" w:after="0"/>
@@ -23039,9 +23306,9 @@
       </w:rPr>
     </w:tblStylePr>
   </w:style>
-  <w:style w:type="table" w:styleId="724">
+  <w:style w:type="table" w:styleId="732">
     <w:name w:val="Grid Table 1 Light - Accent 3"/>
-    <w:basedOn w:val="859"/>
+    <w:basedOn w:val="867"/>
     <w:uiPriority w:val="99"/>
     <w:pPr>
       <w:spacing w:lineRule="auto" w:line="240" w:after="0"/>
@@ -23104,9 +23371,9 @@
       </w:rPr>
     </w:tblStylePr>
   </w:style>
-  <w:style w:type="table" w:styleId="725">
+  <w:style w:type="table" w:styleId="733">
     <w:name w:val="Grid Table 1 Light - Accent 4"/>
-    <w:basedOn w:val="859"/>
+    <w:basedOn w:val="867"/>
     <w:uiPriority w:val="99"/>
     <w:pPr>
       <w:spacing w:lineRule="auto" w:line="240" w:after="0"/>
@@ -23169,9 +23436,9 @@
       </w:rPr>
     </w:tblStylePr>
   </w:style>
-  <w:style w:type="table" w:styleId="726">
+  <w:style w:type="table" w:styleId="734">
     <w:name w:val="Grid Table 1 Light - Accent 5"/>
-    <w:basedOn w:val="859"/>
+    <w:basedOn w:val="867"/>
     <w:uiPriority w:val="99"/>
     <w:pPr>
       <w:spacing w:lineRule="auto" w:line="240" w:after="0"/>
@@ -23234,9 +23501,9 @@
       </w:rPr>
     </w:tblStylePr>
   </w:style>
-  <w:style w:type="table" w:styleId="727">
+  <w:style w:type="table" w:styleId="735">
     <w:name w:val="Grid Table 1 Light - Accent 6"/>
-    <w:basedOn w:val="859"/>
+    <w:basedOn w:val="867"/>
     <w:uiPriority w:val="99"/>
     <w:pPr>
       <w:spacing w:lineRule="auto" w:line="240" w:after="0"/>
@@ -23299,9 +23566,9 @@
       </w:rPr>
     </w:tblStylePr>
   </w:style>
-  <w:style w:type="table" w:styleId="728">
+  <w:style w:type="table" w:styleId="736">
     <w:name w:val="Grid Table 2"/>
-    <w:basedOn w:val="859"/>
+    <w:basedOn w:val="867"/>
     <w:uiPriority w:val="99"/>
     <w:pPr>
       <w:spacing w:lineRule="auto" w:line="240" w:after="0"/>
@@ -23379,9 +23646,9 @@
       </w:tcPr>
     </w:tblStylePr>
   </w:style>
-  <w:style w:type="table" w:styleId="729">
+  <w:style w:type="table" w:styleId="737">
     <w:name w:val="Grid Table 2 - Accent 1"/>
-    <w:basedOn w:val="859"/>
+    <w:basedOn w:val="867"/>
     <w:uiPriority w:val="99"/>
     <w:pPr>
       <w:spacing w:lineRule="auto" w:line="240" w:after="0"/>
@@ -23459,9 +23726,9 @@
       </w:tcPr>
     </w:tblStylePr>
   </w:style>
-  <w:style w:type="table" w:styleId="730">
+  <w:style w:type="table" w:styleId="738">
     <w:name w:val="Grid Table 2 - Accent 2"/>
-    <w:basedOn w:val="859"/>
+    <w:basedOn w:val="867"/>
     <w:uiPriority w:val="99"/>
     <w:pPr>
       <w:spacing w:lineRule="auto" w:line="240" w:after="0"/>
@@ -23539,9 +23806,9 @@
       </w:tcPr>
     </w:tblStylePr>
   </w:style>
-  <w:style w:type="table" w:styleId="731">
+  <w:style w:type="table" w:styleId="739">
     <w:name w:val="Grid Table 2 - Accent 3"/>
-    <w:basedOn w:val="859"/>
+    <w:basedOn w:val="867"/>
     <w:uiPriority w:val="99"/>
     <w:pPr>
       <w:spacing w:lineRule="auto" w:line="240" w:after="0"/>
@@ -23619,9 +23886,9 @@
       </w:tcPr>
     </w:tblStylePr>
   </w:style>
-  <w:style w:type="table" w:styleId="732">
+  <w:style w:type="table" w:styleId="740">
     <w:name w:val="Grid Table 2 - Accent 4"/>
-    <w:basedOn w:val="859"/>
+    <w:basedOn w:val="867"/>
     <w:uiPriority w:val="99"/>
     <w:pPr>
       <w:spacing w:lineRule="auto" w:line="240" w:after="0"/>
@@ -23699,9 +23966,9 @@
       </w:tcPr>
     </w:tblStylePr>
   </w:style>
-  <w:style w:type="table" w:styleId="733">
+  <w:style w:type="table" w:styleId="741">
     <w:name w:val="Grid Table 2 - Accent 5"/>
-    <w:basedOn w:val="859"/>
+    <w:basedOn w:val="867"/>
     <w:uiPriority w:val="99"/>
     <w:pPr>
       <w:spacing w:lineRule="auto" w:line="240" w:after="0"/>
@@ -23779,9 +24046,9 @@
       </w:tcPr>
     </w:tblStylePr>
   </w:style>
-  <w:style w:type="table" w:styleId="734">
+  <w:style w:type="table" w:styleId="742">
     <w:name w:val="Grid Table 2 - Accent 6"/>
-    <w:basedOn w:val="859"/>
+    <w:basedOn w:val="867"/>
     <w:uiPriority w:val="99"/>
     <w:pPr>
       <w:spacing w:lineRule="auto" w:line="240" w:after="0"/>
@@ -23859,9 +24126,9 @@
       </w:tcPr>
     </w:tblStylePr>
   </w:style>
-  <w:style w:type="table" w:styleId="735">
+  <w:style w:type="table" w:styleId="743">
     <w:name w:val="Grid Table 3"/>
-    <w:basedOn w:val="859"/>
+    <w:basedOn w:val="867"/>
     <w:uiPriority w:val="99"/>
     <w:pPr>
       <w:spacing w:lineRule="auto" w:line="240" w:after="0"/>
@@ -23960,9 +24227,9 @@
       </w:tcPr>
     </w:tblStylePr>
   </w:style>
-  <w:style w:type="table" w:styleId="736">
+  <w:style w:type="table" w:styleId="744">
     <w:name w:val="Grid Table 3 - Accent 1"/>
-    <w:basedOn w:val="859"/>
+    <w:basedOn w:val="867"/>
     <w:uiPriority w:val="99"/>
     <w:pPr>
       <w:spacing w:lineRule="auto" w:line="240" w:after="0"/>
@@ -24061,9 +24328,9 @@
       </w:tcPr>
     </w:tblStylePr>
   </w:style>
-  <w:style w:type="table" w:styleId="737">
+  <w:style w:type="table" w:styleId="745">
     <w:name w:val="Grid Table 3 - Accent 2"/>
-    <w:basedOn w:val="859"/>
+    <w:basedOn w:val="867"/>
     <w:uiPriority w:val="99"/>
     <w:pPr>
       <w:spacing w:lineRule="auto" w:line="240" w:after="0"/>
@@ -24162,9 +24429,9 @@
       </w:tcPr>
     </w:tblStylePr>
   </w:style>
-  <w:style w:type="table" w:styleId="738">
+  <w:style w:type="table" w:styleId="746">
     <w:name w:val="Grid Table 3 - Accent 3"/>
-    <w:basedOn w:val="859"/>
+    <w:basedOn w:val="867"/>
     <w:uiPriority w:val="99"/>
     <w:pPr>
       <w:spacing w:lineRule="auto" w:line="240" w:after="0"/>
@@ -24263,9 +24530,9 @@
       </w:tcPr>
     </w:tblStylePr>
   </w:style>
-  <w:style w:type="table" w:styleId="739">
+  <w:style w:type="table" w:styleId="747">
     <w:name w:val="Grid Table 3 - Accent 4"/>
-    <w:basedOn w:val="859"/>
+    <w:basedOn w:val="867"/>
     <w:uiPriority w:val="99"/>
     <w:pPr>
       <w:spacing w:lineRule="auto" w:line="240" w:after="0"/>
@@ -24364,9 +24631,9 @@
       </w:tcPr>
     </w:tblStylePr>
   </w:style>
-  <w:style w:type="table" w:styleId="740">
+  <w:style w:type="table" w:styleId="748">
     <w:name w:val="Grid Table 3 - Accent 5"/>
-    <w:basedOn w:val="859"/>
+    <w:basedOn w:val="867"/>
     <w:uiPriority w:val="99"/>
     <w:pPr>
       <w:spacing w:lineRule="auto" w:line="240" w:after="0"/>
@@ -24465,9 +24732,9 @@
       </w:tcPr>
     </w:tblStylePr>
   </w:style>
-  <w:style w:type="table" w:styleId="741">
+  <w:style w:type="table" w:styleId="749">
     <w:name w:val="Grid Table 3 - Accent 6"/>
-    <w:basedOn w:val="859"/>
+    <w:basedOn w:val="867"/>
     <w:uiPriority w:val="99"/>
     <w:pPr>
       <w:spacing w:lineRule="auto" w:line="240" w:after="0"/>
@@ -24566,9 +24833,9 @@
       </w:tcPr>
     </w:tblStylePr>
   </w:style>
-  <w:style w:type="table" w:styleId="742">
+  <w:style w:type="table" w:styleId="750">
     <w:name w:val="Grid Table 4"/>
-    <w:basedOn w:val="859"/>
+    <w:basedOn w:val="867"/>
     <w:uiPriority w:val="59"/>
     <w:pPr>
       <w:spacing w:lineRule="auto" w:line="240" w:after="0"/>
@@ -24647,9 +24914,9 @@
       </w:tcPr>
     </w:tblStylePr>
   </w:style>
-  <w:style w:type="table" w:styleId="743">
+  <w:style w:type="table" w:styleId="751">
     <w:name w:val="Grid Table 4 - Accent 1"/>
-    <w:basedOn w:val="859"/>
+    <w:basedOn w:val="867"/>
     <w:uiPriority w:val="59"/>
     <w:pPr>
       <w:spacing w:lineRule="auto" w:line="240" w:after="0"/>
@@ -24728,9 +24995,9 @@
       </w:tcPr>
     </w:tblStylePr>
   </w:style>
-  <w:style w:type="table" w:styleId="744">
+  <w:style w:type="table" w:styleId="752">
     <w:name w:val="Grid Table 4 - Accent 2"/>
-    <w:basedOn w:val="859"/>
+    <w:basedOn w:val="867"/>
     <w:uiPriority w:val="59"/>
     <w:pPr>
       <w:spacing w:lineRule="auto" w:line="240" w:after="0"/>
@@ -24809,9 +25076,9 @@
       </w:tcPr>
     </w:tblStylePr>
   </w:style>
-  <w:style w:type="table" w:styleId="745">
+  <w:style w:type="table" w:styleId="753">
     <w:name w:val="Grid Table 4 - Accent 3"/>
-    <w:basedOn w:val="859"/>
+    <w:basedOn w:val="867"/>
     <w:uiPriority w:val="59"/>
     <w:pPr>
       <w:spacing w:lineRule="auto" w:line="240" w:after="0"/>
@@ -24890,9 +25157,9 @@
       </w:tcPr>
     </w:tblStylePr>
   </w:style>
-  <w:style w:type="table" w:styleId="746">
+  <w:style w:type="table" w:styleId="754">
     <w:name w:val="Grid Table 4 - Accent 4"/>
-    <w:basedOn w:val="859"/>
+    <w:basedOn w:val="867"/>
     <w:uiPriority w:val="59"/>
     <w:pPr>
       <w:spacing w:lineRule="auto" w:line="240" w:after="0"/>
@@ -24971,9 +25238,9 @@
       </w:tcPr>
     </w:tblStylePr>
   </w:style>
-  <w:style w:type="table" w:styleId="747">
+  <w:style w:type="table" w:styleId="755">
     <w:name w:val="Grid Table 4 - Accent 5"/>
-    <w:basedOn w:val="859"/>
+    <w:basedOn w:val="867"/>
     <w:uiPriority w:val="59"/>
     <w:pPr>
       <w:spacing w:lineRule="auto" w:line="240" w:after="0"/>
@@ -25052,9 +25319,9 @@
       </w:tcPr>
     </w:tblStylePr>
   </w:style>
-  <w:style w:type="table" w:styleId="748">
+  <w:style w:type="table" w:styleId="756">
     <w:name w:val="Grid Table 4 - Accent 6"/>
-    <w:basedOn w:val="859"/>
+    <w:basedOn w:val="867"/>
     <w:uiPriority w:val="59"/>
     <w:pPr>
       <w:spacing w:lineRule="auto" w:line="240" w:after="0"/>
@@ -25133,9 +25400,9 @@
       </w:tcPr>
     </w:tblStylePr>
   </w:style>
-  <w:style w:type="table" w:styleId="749">
+  <w:style w:type="table" w:styleId="757">
     <w:name w:val="Grid Table 5 Dark"/>
-    <w:basedOn w:val="859"/>
+    <w:basedOn w:val="867"/>
     <w:uiPriority w:val="99"/>
     <w:pPr>
       <w:spacing w:lineRule="auto" w:line="240" w:after="0"/>
@@ -25212,9 +25479,9 @@
       </w:tcPr>
     </w:tblStylePr>
   </w:style>
-  <w:style w:type="table" w:styleId="750">
+  <w:style w:type="table" w:styleId="758">
     <w:name w:val="Grid Table 5 Dark- Accent 1"/>
-    <w:basedOn w:val="859"/>
+    <w:basedOn w:val="867"/>
     <w:uiPriority w:val="99"/>
     <w:pPr>
       <w:spacing w:lineRule="auto" w:line="240" w:after="0"/>
@@ -25291,9 +25558,9 @@
       </w:tcPr>
     </w:tblStylePr>
   </w:style>
-  <w:style w:type="table" w:styleId="751">
+  <w:style w:type="table" w:styleId="759">
     <w:name w:val="Grid Table 5 Dark - Accent 2"/>
-    <w:basedOn w:val="859"/>
+    <w:basedOn w:val="867"/>
     <w:uiPriority w:val="99"/>
     <w:pPr>
       <w:spacing w:lineRule="auto" w:line="240" w:after="0"/>
@@ -25370,9 +25637,9 @@
       </w:tcPr>
     </w:tblStylePr>
   </w:style>
-  <w:style w:type="table" w:styleId="752">
+  <w:style w:type="table" w:styleId="760">
     <w:name w:val="Grid Table 5 Dark - Accent 3"/>
-    <w:basedOn w:val="859"/>
+    <w:basedOn w:val="867"/>
     <w:uiPriority w:val="99"/>
     <w:pPr>
       <w:spacing w:lineRule="auto" w:line="240" w:after="0"/>
@@ -25449,9 +25716,9 @@
       </w:tcPr>
     </w:tblStylePr>
   </w:style>
-  <w:style w:type="table" w:styleId="753">
+  <w:style w:type="table" w:styleId="761">
     <w:name w:val="Grid Table 5 Dark- Accent 4"/>
-    <w:basedOn w:val="859"/>
+    <w:basedOn w:val="867"/>
     <w:uiPriority w:val="99"/>
     <w:pPr>
       <w:spacing w:lineRule="auto" w:line="240" w:after="0"/>
@@ -25528,9 +25795,9 @@
       </w:tcPr>
     </w:tblStylePr>
   </w:style>
-  <w:style w:type="table" w:styleId="754">
+  <w:style w:type="table" w:styleId="762">
     <w:name w:val="Grid Table 5 Dark - Accent 5"/>
-    <w:basedOn w:val="859"/>
+    <w:basedOn w:val="867"/>
     <w:uiPriority w:val="99"/>
     <w:pPr>
       <w:spacing w:lineRule="auto" w:line="240" w:after="0"/>
@@ -25607,9 +25874,9 @@
       </w:tcPr>
     </w:tblStylePr>
   </w:style>
-  <w:style w:type="table" w:styleId="755">
+  <w:style w:type="table" w:styleId="763">
     <w:name w:val="Grid Table 5 Dark - Accent 6"/>
-    <w:basedOn w:val="859"/>
+    <w:basedOn w:val="867"/>
     <w:uiPriority w:val="99"/>
     <w:pPr>
       <w:spacing w:lineRule="auto" w:line="240" w:after="0"/>
@@ -25686,9 +25953,9 @@
       </w:tcPr>
     </w:tblStylePr>
   </w:style>
-  <w:style w:type="table" w:styleId="756">
+  <w:style w:type="table" w:styleId="764">
     <w:name w:val="Grid Table 6 Colorful"/>
-    <w:basedOn w:val="859"/>
+    <w:basedOn w:val="867"/>
     <w:uiPriority w:val="99"/>
     <w:pPr>
       <w:spacing w:lineRule="auto" w:line="240" w:after="0"/>
@@ -25765,9 +26032,9 @@
       </w:rPr>
     </w:tblStylePr>
   </w:style>
-  <w:style w:type="table" w:styleId="757">
+  <w:style w:type="table" w:styleId="765">
     <w:name w:val="Grid Table 6 Colorful - Accent 1"/>
-    <w:basedOn w:val="859"/>
+    <w:basedOn w:val="867"/>
     <w:uiPriority w:val="99"/>
     <w:pPr>
       <w:spacing w:lineRule="auto" w:line="240" w:after="0"/>
@@ -25844,9 +26111,9 @@
       </w:rPr>
     </w:tblStylePr>
   </w:style>
-  <w:style w:type="table" w:styleId="758">
+  <w:style w:type="table" w:styleId="766">
     <w:name w:val="Grid Table 6 Colorful - Accent 2"/>
-    <w:basedOn w:val="859"/>
+    <w:basedOn w:val="867"/>
     <w:uiPriority w:val="99"/>
     <w:pPr>
       <w:spacing w:lineRule="auto" w:line="240" w:after="0"/>
@@ -25923,9 +26190,9 @@
       </w:rPr>
     </w:tblStylePr>
   </w:style>
-  <w:style w:type="table" w:styleId="759">
+  <w:style w:type="table" w:styleId="767">
     <w:name w:val="Grid Table 6 Colorful - Accent 3"/>
-    <w:basedOn w:val="859"/>
+    <w:basedOn w:val="867"/>
     <w:uiPriority w:val="99"/>
     <w:pPr>
       <w:spacing w:lineRule="auto" w:line="240" w:after="0"/>
@@ -26002,9 +26269,9 @@
       </w:rPr>
     </w:tblStylePr>
   </w:style>
-  <w:style w:type="table" w:styleId="760">
+  <w:style w:type="table" w:styleId="768">
     <w:name w:val="Grid Table 6 Colorful - Accent 4"/>
-    <w:basedOn w:val="859"/>
+    <w:basedOn w:val="867"/>
     <w:uiPriority w:val="99"/>
     <w:pPr>
       <w:spacing w:lineRule="auto" w:line="240" w:after="0"/>
@@ -26081,9 +26348,9 @@
       </w:rPr>
     </w:tblStylePr>
   </w:style>
-  <w:style w:type="table" w:styleId="761">
+  <w:style w:type="table" w:styleId="769">
     <w:name w:val="Grid Table 6 Colorful - Accent 5"/>
-    <w:basedOn w:val="859"/>
+    <w:basedOn w:val="867"/>
     <w:uiPriority w:val="99"/>
     <w:pPr>
       <w:spacing w:lineRule="auto" w:line="240" w:after="0"/>
@@ -26160,9 +26427,9 @@
       </w:rPr>
     </w:tblStylePr>
   </w:style>
-  <w:style w:type="table" w:styleId="762">
+  <w:style w:type="table" w:styleId="770">
     <w:name w:val="Grid Table 6 Colorful - Accent 6"/>
-    <w:basedOn w:val="859"/>
+    <w:basedOn w:val="867"/>
     <w:uiPriority w:val="99"/>
     <w:pPr>
       <w:spacing w:lineRule="auto" w:line="240" w:after="0"/>
@@ -26239,9 +26506,9 @@
       </w:rPr>
     </w:tblStylePr>
   </w:style>
-  <w:style w:type="table" w:styleId="763">
+  <w:style w:type="table" w:styleId="771">
     <w:name w:val="Grid Table 7 Colorful"/>
-    <w:basedOn w:val="859"/>
+    <w:basedOn w:val="867"/>
     <w:uiPriority w:val="99"/>
     <w:pPr>
       <w:spacing w:lineRule="auto" w:line="240" w:after="0"/>
@@ -26351,9 +26618,9 @@
       </w:tcPr>
     </w:tblStylePr>
   </w:style>
-  <w:style w:type="table" w:styleId="764">
+  <w:style w:type="table" w:styleId="772">
     <w:name w:val="Grid Table 7 Colorful - Accent 1"/>
-    <w:basedOn w:val="859"/>
+    <w:basedOn w:val="867"/>
     <w:uiPriority w:val="99"/>
     <w:pPr>
       <w:spacing w:lineRule="auto" w:line="240" w:after="0"/>
@@ -26463,9 +26730,9 @@
       </w:tcPr>
     </w:tblStylePr>
   </w:style>
-  <w:style w:type="table" w:styleId="765">
+  <w:style w:type="table" w:styleId="773">
     <w:name w:val="Grid Table 7 Colorful - Accent 2"/>
-    <w:basedOn w:val="859"/>
+    <w:basedOn w:val="867"/>
     <w:uiPriority w:val="99"/>
     <w:pPr>
       <w:spacing w:lineRule="auto" w:line="240" w:after="0"/>
@@ -26575,9 +26842,9 @@
       </w:tcPr>
     </w:tblStylePr>
   </w:style>
-  <w:style w:type="table" w:styleId="766">
+  <w:style w:type="table" w:styleId="774">
     <w:name w:val="Grid Table 7 Colorful - Accent 3"/>
-    <w:basedOn w:val="859"/>
+    <w:basedOn w:val="867"/>
     <w:uiPriority w:val="99"/>
     <w:pPr>
       <w:spacing w:lineRule="auto" w:line="240" w:after="0"/>
@@ -26687,9 +26954,9 @@
       </w:tcPr>
     </w:tblStylePr>
   </w:style>
-  <w:style w:type="table" w:styleId="767">
+  <w:style w:type="table" w:styleId="775">
     <w:name w:val="Grid Table 7 Colorful - Accent 4"/>
-    <w:basedOn w:val="859"/>
+    <w:basedOn w:val="867"/>
     <w:uiPriority w:val="99"/>
     <w:pPr>
       <w:spacing w:lineRule="auto" w:line="240" w:after="0"/>
@@ -26799,9 +27066,9 @@
       </w:tcPr>
     </w:tblStylePr>
   </w:style>
-  <w:style w:type="table" w:styleId="768">
+  <w:style w:type="table" w:styleId="776">
     <w:name w:val="Grid Table 7 Colorful - Accent 5"/>
-    <w:basedOn w:val="859"/>
+    <w:basedOn w:val="867"/>
     <w:uiPriority w:val="99"/>
     <w:pPr>
       <w:spacing w:lineRule="auto" w:line="240" w:after="0"/>
@@ -26911,9 +27178,9 @@
       </w:tcPr>
     </w:tblStylePr>
   </w:style>
-  <w:style w:type="table" w:styleId="769">
+  <w:style w:type="table" w:styleId="777">
     <w:name w:val="Grid Table 7 Colorful - Accent 6"/>
-    <w:basedOn w:val="859"/>
+    <w:basedOn w:val="867"/>
     <w:uiPriority w:val="99"/>
     <w:pPr>
       <w:spacing w:lineRule="auto" w:line="240" w:after="0"/>
@@ -27023,9 +27290,9 @@
       </w:tcPr>
     </w:tblStylePr>
   </w:style>
-  <w:style w:type="table" w:styleId="770">
+  <w:style w:type="table" w:styleId="778">
     <w:name w:val="List Table 1 Light"/>
-    <w:basedOn w:val="859"/>
+    <w:basedOn w:val="867"/>
     <w:uiPriority w:val="99"/>
     <w:pPr>
       <w:spacing w:lineRule="auto" w:line="240" w:after="0"/>
@@ -27086,9 +27353,9 @@
       </w:tcPr>
     </w:tblStylePr>
   </w:style>
-  <w:style w:type="table" w:styleId="771">
+  <w:style w:type="table" w:styleId="779">
     <w:name w:val="List Table 1 Light - Accent 1"/>
-    <w:basedOn w:val="859"/>
+    <w:basedOn w:val="867"/>
     <w:uiPriority w:val="99"/>
     <w:pPr>
       <w:spacing w:lineRule="auto" w:line="240" w:after="0"/>
@@ -27149,9 +27416,9 @@
       </w:tcPr>
     </w:tblStylePr>
   </w:style>
-  <w:style w:type="table" w:styleId="772">
+  <w:style w:type="table" w:styleId="780">
     <w:name w:val="List Table 1 Light - Accent 2"/>
-    <w:basedOn w:val="859"/>
+    <w:basedOn w:val="867"/>
     <w:uiPriority w:val="99"/>
     <w:pPr>
       <w:spacing w:lineRule="auto" w:line="240" w:after="0"/>
@@ -27212,9 +27479,9 @@
       </w:tcPr>
     </w:tblStylePr>
   </w:style>
-  <w:style w:type="table" w:styleId="773">
+  <w:style w:type="table" w:styleId="781">
     <w:name w:val="List Table 1 Light - Accent 3"/>
-    <w:basedOn w:val="859"/>
+    <w:basedOn w:val="867"/>
     <w:uiPriority w:val="99"/>
     <w:pPr>
       <w:spacing w:lineRule="auto" w:line="240" w:after="0"/>
@@ -27275,9 +27542,9 @@
       </w:tcPr>
     </w:tblStylePr>
   </w:style>
-  <w:style w:type="table" w:styleId="774">
+  <w:style w:type="table" w:styleId="782">
     <w:name w:val="List Table 1 Light - Accent 4"/>
-    <w:basedOn w:val="859"/>
+    <w:basedOn w:val="867"/>
     <w:uiPriority w:val="99"/>
     <w:pPr>
       <w:spacing w:lineRule="auto" w:line="240" w:after="0"/>
@@ -27338,9 +27605,9 @@
       </w:tcPr>
     </w:tblStylePr>
   </w:style>
-  <w:style w:type="table" w:styleId="775">
+  <w:style w:type="table" w:styleId="783">
     <w:name w:val="List Table 1 Light - Accent 5"/>
-    <w:basedOn w:val="859"/>
+    <w:basedOn w:val="867"/>
     <w:uiPriority w:val="99"/>
     <w:pPr>
       <w:spacing w:lineRule="auto" w:line="240" w:after="0"/>
@@ -27401,9 +27668,9 @@
       </w:tcPr>
     </w:tblStylePr>
   </w:style>
-  <w:style w:type="table" w:styleId="776">
+  <w:style w:type="table" w:styleId="784">
     <w:name w:val="List Table 1 Light - Accent 6"/>
-    <w:basedOn w:val="859"/>
+    <w:basedOn w:val="867"/>
     <w:uiPriority w:val="99"/>
     <w:pPr>
       <w:spacing w:lineRule="auto" w:line="240" w:after="0"/>
@@ -27464,9 +27731,9 @@
       </w:tcPr>
     </w:tblStylePr>
   </w:style>
-  <w:style w:type="table" w:styleId="777">
+  <w:style w:type="table" w:styleId="785">
     <w:name w:val="List Table 2"/>
-    <w:basedOn w:val="859"/>
+    <w:basedOn w:val="867"/>
     <w:uiPriority w:val="99"/>
     <w:pPr>
       <w:spacing w:lineRule="auto" w:line="240" w:after="0"/>
@@ -27550,9 +27817,9 @@
       </w:tcPr>
     </w:tblStylePr>
   </w:style>
-  <w:style w:type="table" w:styleId="778">
+  <w:style w:type="table" w:styleId="786">
     <w:name w:val="List Table 2 - Accent 1"/>
-    <w:basedOn w:val="859"/>
+    <w:basedOn w:val="867"/>
     <w:uiPriority w:val="99"/>
     <w:pPr>
       <w:spacing w:lineRule="auto" w:line="240" w:after="0"/>
@@ -27636,9 +27903,9 @@
       </w:tcPr>
     </w:tblStylePr>
   </w:style>
-  <w:style w:type="table" w:styleId="779">
+  <w:style w:type="table" w:styleId="787">
     <w:name w:val="List Table 2 - Accent 2"/>
-    <w:basedOn w:val="859"/>
+    <w:basedOn w:val="867"/>
     <w:uiPriority w:val="99"/>
     <w:pPr>
       <w:spacing w:lineRule="auto" w:line="240" w:after="0"/>
@@ -27722,9 +27989,9 @@
       </w:tcPr>
     </w:tblStylePr>
   </w:style>
-  <w:style w:type="table" w:styleId="780">
+  <w:style w:type="table" w:styleId="788">
     <w:name w:val="List Table 2 - Accent 3"/>
-    <w:basedOn w:val="859"/>
+    <w:basedOn w:val="867"/>
     <w:uiPriority w:val="99"/>
     <w:pPr>
       <w:spacing w:lineRule="auto" w:line="240" w:after="0"/>
@@ -27808,9 +28075,9 @@
       </w:tcPr>
     </w:tblStylePr>
   </w:style>
-  <w:style w:type="table" w:styleId="781">
+  <w:style w:type="table" w:styleId="789">
     <w:name w:val="List Table 2 - Accent 4"/>
-    <w:basedOn w:val="859"/>
+    <w:basedOn w:val="867"/>
     <w:uiPriority w:val="99"/>
     <w:pPr>
       <w:spacing w:lineRule="auto" w:line="240" w:after="0"/>
@@ -27894,9 +28161,9 @@
       </w:tcPr>
     </w:tblStylePr>
   </w:style>
-  <w:style w:type="table" w:styleId="782">
+  <w:style w:type="table" w:styleId="790">
     <w:name w:val="List Table 2 - Accent 5"/>
-    <w:basedOn w:val="859"/>
+    <w:basedOn w:val="867"/>
     <w:uiPriority w:val="99"/>
     <w:pPr>
       <w:spacing w:lineRule="auto" w:line="240" w:after="0"/>
@@ -27980,9 +28247,9 @@
       </w:tcPr>
     </w:tblStylePr>
   </w:style>
-  <w:style w:type="table" w:styleId="783">
+  <w:style w:type="table" w:styleId="791">
     <w:name w:val="List Table 2 - Accent 6"/>
-    <w:basedOn w:val="859"/>
+    <w:basedOn w:val="867"/>
     <w:uiPriority w:val="99"/>
     <w:pPr>
       <w:spacing w:lineRule="auto" w:line="240" w:after="0"/>
@@ -28066,9 +28333,9 @@
       </w:tcPr>
     </w:tblStylePr>
   </w:style>
-  <w:style w:type="table" w:styleId="784">
+  <w:style w:type="table" w:styleId="792">
     <w:name w:val="List Table 3"/>
-    <w:basedOn w:val="859"/>
+    <w:basedOn w:val="867"/>
     <w:uiPriority w:val="99"/>
     <w:pPr>
       <w:spacing w:lineRule="auto" w:line="240" w:after="0"/>
@@ -28140,9 +28407,9 @@
       </w:rPr>
     </w:tblStylePr>
   </w:style>
-  <w:style w:type="table" w:styleId="785">
+  <w:style w:type="table" w:styleId="793">
     <w:name w:val="List Table 3 - Accent 1"/>
-    <w:basedOn w:val="859"/>
+    <w:basedOn w:val="867"/>
     <w:uiPriority w:val="99"/>
     <w:pPr>
       <w:spacing w:lineRule="auto" w:line="240" w:after="0"/>
@@ -28214,9 +28481,9 @@
       </w:rPr>
     </w:tblStylePr>
   </w:style>
-  <w:style w:type="table" w:styleId="786">
+  <w:style w:type="table" w:styleId="794">
     <w:name w:val="List Table 3 - Accent 2"/>
-    <w:basedOn w:val="859"/>
+    <w:basedOn w:val="867"/>
     <w:uiPriority w:val="99"/>
     <w:pPr>
       <w:spacing w:lineRule="auto" w:line="240" w:after="0"/>
@@ -28288,9 +28555,9 @@
       </w:rPr>
     </w:tblStylePr>
   </w:style>
-  <w:style w:type="table" w:styleId="787">
+  <w:style w:type="table" w:styleId="795">
     <w:name w:val="List Table 3 - Accent 3"/>
-    <w:basedOn w:val="859"/>
+    <w:basedOn w:val="867"/>
     <w:uiPriority w:val="99"/>
     <w:pPr>
       <w:spacing w:lineRule="auto" w:line="240" w:after="0"/>
@@ -28362,9 +28629,9 @@
       </w:rPr>
     </w:tblStylePr>
   </w:style>
-  <w:style w:type="table" w:styleId="788">
+  <w:style w:type="table" w:styleId="796">
     <w:name w:val="List Table 3 - Accent 4"/>
-    <w:basedOn w:val="859"/>
+    <w:basedOn w:val="867"/>
     <w:uiPriority w:val="99"/>
     <w:pPr>
       <w:spacing w:lineRule="auto" w:line="240" w:after="0"/>
@@ -28436,9 +28703,9 @@
       </w:rPr>
     </w:tblStylePr>
   </w:style>
-  <w:style w:type="table" w:styleId="789">
+  <w:style w:type="table" w:styleId="797">
     <w:name w:val="List Table 3 - Accent 5"/>
-    <w:basedOn w:val="859"/>
+    <w:basedOn w:val="867"/>
     <w:uiPriority w:val="99"/>
     <w:pPr>
       <w:spacing w:lineRule="auto" w:line="240" w:after="0"/>
@@ -28510,9 +28777,9 @@
       </w:rPr>
     </w:tblStylePr>
   </w:style>
-  <w:style w:type="table" w:styleId="790">
+  <w:style w:type="table" w:styleId="798">
     <w:name w:val="List Table 3 - Accent 6"/>
-    <w:basedOn w:val="859"/>
+    <w:basedOn w:val="867"/>
     <w:uiPriority w:val="99"/>
     <w:pPr>
       <w:spacing w:lineRule="auto" w:line="240" w:after="0"/>
@@ -28584,9 +28851,9 @@
       </w:rPr>
     </w:tblStylePr>
   </w:style>
-  <w:style w:type="table" w:styleId="791">
+  <w:style w:type="table" w:styleId="799">
     <w:name w:val="List Table 4"/>
-    <w:basedOn w:val="859"/>
+    <w:basedOn w:val="867"/>
     <w:uiPriority w:val="99"/>
     <w:pPr>
       <w:spacing w:lineRule="auto" w:line="240" w:after="0"/>
@@ -28653,9 +28920,9 @@
       </w:rPr>
     </w:tblStylePr>
   </w:style>
-  <w:style w:type="table" w:styleId="792">
+  <w:style w:type="table" w:styleId="800">
     <w:name w:val="List Table 4 - Accent 1"/>
-    <w:basedOn w:val="859"/>
+    <w:basedOn w:val="867"/>
     <w:uiPriority w:val="99"/>
     <w:pPr>
       <w:spacing w:lineRule="auto" w:line="240" w:after="0"/>
@@ -28722,9 +28989,9 @@
       </w:rPr>
     </w:tblStylePr>
   </w:style>
-  <w:style w:type="table" w:styleId="793">
+  <w:style w:type="table" w:styleId="801">
     <w:name w:val="List Table 4 - Accent 2"/>
-    <w:basedOn w:val="859"/>
+    <w:basedOn w:val="867"/>
     <w:uiPriority w:val="99"/>
     <w:pPr>
       <w:spacing w:lineRule="auto" w:line="240" w:after="0"/>
@@ -28791,9 +29058,9 @@
       </w:rPr>
     </w:tblStylePr>
   </w:style>
-  <w:style w:type="table" w:styleId="794">
+  <w:style w:type="table" w:styleId="802">
     <w:name w:val="List Table 4 - Accent 3"/>
-    <w:basedOn w:val="859"/>
+    <w:basedOn w:val="867"/>
     <w:uiPriority w:val="99"/>
     <w:pPr>
       <w:spacing w:lineRule="auto" w:line="240" w:after="0"/>
@@ -28860,9 +29127,9 @@
       </w:rPr>
     </w:tblStylePr>
   </w:style>
-  <w:style w:type="table" w:styleId="795">
+  <w:style w:type="table" w:styleId="803">
     <w:name w:val="List Table 4 - Accent 4"/>
-    <w:basedOn w:val="859"/>
+    <w:basedOn w:val="867"/>
     <w:uiPriority w:val="99"/>
     <w:pPr>
       <w:spacing w:lineRule="auto" w:line="240" w:after="0"/>
@@ -28929,9 +29196,9 @@
       </w:rPr>
     </w:tblStylePr>
   </w:style>
-  <w:style w:type="table" w:styleId="796">
+  <w:style w:type="table" w:styleId="804">
     <w:name w:val="List Table 4 - Accent 5"/>
-    <w:basedOn w:val="859"/>
+    <w:basedOn w:val="867"/>
     <w:uiPriority w:val="99"/>
     <w:pPr>
       <w:spacing w:lineRule="auto" w:line="240" w:after="0"/>
@@ -28998,9 +29265,9 @@
       </w:rPr>
     </w:tblStylePr>
   </w:style>
-  <w:style w:type="table" w:styleId="797">
+  <w:style w:type="table" w:styleId="805">
     <w:name w:val="List Table 4 - Accent 6"/>
-    <w:basedOn w:val="859"/>
+    <w:basedOn w:val="867"/>
     <w:uiPriority w:val="99"/>
     <w:pPr>
       <w:spacing w:lineRule="auto" w:line="240" w:after="0"/>
@@ -29067,9 +29334,9 @@
       </w:rPr>
     </w:tblStylePr>
   </w:style>
-  <w:style w:type="table" w:styleId="798">
+  <w:style w:type="table" w:styleId="806">
     <w:name w:val="List Table 5 Dark"/>
-    <w:basedOn w:val="859"/>
+    <w:basedOn w:val="867"/>
     <w:uiPriority w:val="99"/>
     <w:pPr>
       <w:spacing w:lineRule="auto" w:line="240" w:after="0"/>
@@ -29174,9 +29441,9 @@
       </w:rPr>
     </w:tblStylePr>
   </w:style>
-  <w:style w:type="table" w:styleId="799">
+  <w:style w:type="table" w:styleId="807">
     <w:name w:val="List Table 5 Dark - Accent 1"/>
-    <w:basedOn w:val="859"/>
+    <w:basedOn w:val="867"/>
     <w:uiPriority w:val="99"/>
     <w:pPr>
       <w:spacing w:lineRule="auto" w:line="240" w:after="0"/>
@@ -29281,9 +29548,9 @@
       </w:rPr>
     </w:tblStylePr>
   </w:style>
-  <w:style w:type="table" w:styleId="800">
+  <w:style w:type="table" w:styleId="808">
     <w:name w:val="List Table 5 Dark - Accent 2"/>
-    <w:basedOn w:val="859"/>
+    <w:basedOn w:val="867"/>
     <w:uiPriority w:val="99"/>
     <w:pPr>
       <w:spacing w:lineRule="auto" w:line="240" w:after="0"/>
@@ -29388,9 +29655,9 @@
       </w:rPr>
     </w:tblStylePr>
   </w:style>
-  <w:style w:type="table" w:styleId="801">
+  <w:style w:type="table" w:styleId="809">
     <w:name w:val="List Table 5 Dark - Accent 3"/>
-    <w:basedOn w:val="859"/>
+    <w:basedOn w:val="867"/>
     <w:uiPriority w:val="99"/>
     <w:pPr>
       <w:spacing w:lineRule="auto" w:line="240" w:after="0"/>
@@ -29495,9 +29762,9 @@
       </w:rPr>
     </w:tblStylePr>
   </w:style>
-  <w:style w:type="table" w:styleId="802">
+  <w:style w:type="table" w:styleId="810">
     <w:name w:val="List Table 5 Dark - Accent 4"/>
-    <w:basedOn w:val="859"/>
+    <w:basedOn w:val="867"/>
     <w:uiPriority w:val="99"/>
     <w:pPr>
       <w:spacing w:lineRule="auto" w:line="240" w:after="0"/>
@@ -29602,9 +29869,9 @@
       </w:rPr>
     </w:tblStylePr>
   </w:style>
-  <w:style w:type="table" w:styleId="803">
+  <w:style w:type="table" w:styleId="811">
     <w:name w:val="List Table 5 Dark - Accent 5"/>
-    <w:basedOn w:val="859"/>
+    <w:basedOn w:val="867"/>
     <w:uiPriority w:val="99"/>
     <w:pPr>
       <w:spacing w:lineRule="auto" w:line="240" w:after="0"/>
@@ -29709,9 +29976,9 @@
       </w:rPr>
     </w:tblStylePr>
   </w:style>
-  <w:style w:type="table" w:styleId="804">
+  <w:style w:type="table" w:styleId="812">
     <w:name w:val="List Table 5 Dark - Accent 6"/>
-    <w:basedOn w:val="859"/>
+    <w:basedOn w:val="867"/>
     <w:uiPriority w:val="99"/>
     <w:pPr>
       <w:spacing w:lineRule="auto" w:line="240" w:after="0"/>
@@ -29816,9 +30083,9 @@
       </w:rPr>
     </w:tblStylePr>
   </w:style>
-  <w:style w:type="table" w:styleId="805">
+  <w:style w:type="table" w:styleId="813">
     <w:name w:val="List Table 6 Colorful"/>
-    <w:basedOn w:val="859"/>
+    <w:basedOn w:val="867"/>
     <w:uiPriority w:val="99"/>
     <w:pPr>
       <w:spacing w:lineRule="auto" w:line="240" w:after="0"/>
@@ -29889,9 +30156,9 @@
       </w:tcPr>
     </w:tblStylePr>
   </w:style>
-  <w:style w:type="table" w:styleId="806">
+  <w:style w:type="table" w:styleId="814">
     <w:name w:val="List Table 6 Colorful - Accent 1"/>
-    <w:basedOn w:val="859"/>
+    <w:basedOn w:val="867"/>
     <w:uiPriority w:val="99"/>
     <w:pPr>
       <w:spacing w:lineRule="auto" w:line="240" w:after="0"/>
@@ -29962,9 +30229,9 @@
       </w:tcPr>
     </w:tblStylePr>
   </w:style>
-  <w:style w:type="table" w:styleId="807">
+  <w:style w:type="table" w:styleId="815">
     <w:name w:val="List Table 6 Colorful - Accent 2"/>
-    <w:basedOn w:val="859"/>
+    <w:basedOn w:val="867"/>
     <w:uiPriority w:val="99"/>
     <w:pPr>
       <w:spacing w:lineRule="auto" w:line="240" w:after="0"/>
@@ -30035,9 +30302,9 @@
       </w:tcPr>
     </w:tblStylePr>
   </w:style>
-  <w:style w:type="table" w:styleId="808">
+  <w:style w:type="table" w:styleId="816">
     <w:name w:val="List Table 6 Colorful - Accent 3"/>
-    <w:basedOn w:val="859"/>
+    <w:basedOn w:val="867"/>
     <w:uiPriority w:val="99"/>
     <w:pPr>
       <w:spacing w:lineRule="auto" w:line="240" w:after="0"/>
@@ -30108,9 +30375,9 @@
       </w:tcPr>
     </w:tblStylePr>
   </w:style>
-  <w:style w:type="table" w:styleId="809">
+  <w:style w:type="table" w:styleId="817">
     <w:name w:val="List Table 6 Colorful - Accent 4"/>
-    <w:basedOn w:val="859"/>
+    <w:basedOn w:val="867"/>
     <w:uiPriority w:val="99"/>
     <w:pPr>
       <w:spacing w:lineRule="auto" w:line="240" w:after="0"/>
@@ -30181,9 +30448,9 @@
       </w:tcPr>
     </w:tblStylePr>
   </w:style>
-  <w:style w:type="table" w:styleId="810">
+  <w:style w:type="table" w:styleId="818">
     <w:name w:val="List Table 6 Colorful - Accent 5"/>
-    <w:basedOn w:val="859"/>
+    <w:basedOn w:val="867"/>
     <w:uiPriority w:val="99"/>
     <w:pPr>
       <w:spacing w:lineRule="auto" w:line="240" w:after="0"/>
@@ -30254,9 +30521,9 @@
       </w:tcPr>
     </w:tblStylePr>
   </w:style>
-  <w:style w:type="table" w:styleId="811">
+  <w:style w:type="table" w:styleId="819">
     <w:name w:val="List Table 6 Colorful - Accent 6"/>
-    <w:basedOn w:val="859"/>
+    <w:basedOn w:val="867"/>
     <w:uiPriority w:val="99"/>
     <w:pPr>
       <w:spacing w:lineRule="auto" w:line="240" w:after="0"/>
@@ -30327,9 +30594,9 @@
       </w:tcPr>
     </w:tblStylePr>
   </w:style>
-  <w:style w:type="table" w:styleId="812">
+  <w:style w:type="table" w:styleId="820">
     <w:name w:val="List Table 7 Colorful"/>
-    <w:basedOn w:val="859"/>
+    <w:basedOn w:val="867"/>
     <w:uiPriority w:val="99"/>
     <w:pPr>
       <w:spacing w:lineRule="auto" w:line="240" w:after="0"/>
@@ -30443,9 +30710,9 @@
       </w:rPr>
     </w:tblStylePr>
   </w:style>
-  <w:style w:type="table" w:styleId="813">
+  <w:style w:type="table" w:styleId="821">
     <w:name w:val="List Table 7 Colorful - Accent 1"/>
-    <w:basedOn w:val="859"/>
+    <w:basedOn w:val="867"/>
     <w:uiPriority w:val="99"/>
     <w:pPr>
       <w:spacing w:lineRule="auto" w:line="240" w:after="0"/>
@@ -30559,9 +30826,9 @@
       </w:rPr>
     </w:tblStylePr>
   </w:style>
-  <w:style w:type="table" w:styleId="814">
+  <w:style w:type="table" w:styleId="822">
     <w:name w:val="List Table 7 Colorful - Accent 2"/>
-    <w:basedOn w:val="859"/>
+    <w:basedOn w:val="867"/>
     <w:uiPriority w:val="99"/>
     <w:pPr>
       <w:spacing w:lineRule="auto" w:line="240" w:after="0"/>
@@ -30675,9 +30942,9 @@
       </w:rPr>
     </w:tblStylePr>
   </w:style>
-  <w:style w:type="table" w:styleId="815">
+  <w:style w:type="table" w:styleId="823">
     <w:name w:val="List Table 7 Colorful - Accent 3"/>
-    <w:basedOn w:val="859"/>
+    <w:basedOn w:val="867"/>
     <w:uiPriority w:val="99"/>
     <w:pPr>
       <w:spacing w:lineRule="auto" w:line="240" w:after="0"/>
@@ -30791,9 +31058,9 @@
       </w:rPr>
     </w:tblStylePr>
   </w:style>
-  <w:style w:type="table" w:styleId="816">
+  <w:style w:type="table" w:styleId="824">
     <w:name w:val="List Table 7 Colorful - Accent 4"/>
-    <w:basedOn w:val="859"/>
+    <w:basedOn w:val="867"/>
     <w:uiPriority w:val="99"/>
     <w:pPr>
       <w:spacing w:lineRule="auto" w:line="240" w:after="0"/>
@@ -30907,9 +31174,9 @@
       </w:rPr>
     </w:tblStylePr>
   </w:style>
-  <w:style w:type="table" w:styleId="817">
+  <w:style w:type="table" w:styleId="825">
     <w:name w:val="List Table 7 Colorful - Accent 5"/>
-    <w:basedOn w:val="859"/>
+    <w:basedOn w:val="867"/>
     <w:uiPriority w:val="99"/>
     <w:pPr>
       <w:spacing w:lineRule="auto" w:line="240" w:after="0"/>
@@ -31023,9 +31290,9 @@
       </w:rPr>
     </w:tblStylePr>
   </w:style>
-  <w:style w:type="table" w:styleId="818">
+  <w:style w:type="table" w:styleId="826">
     <w:name w:val="List Table 7 Colorful - Accent 6"/>
-    <w:basedOn w:val="859"/>
+    <w:basedOn w:val="867"/>
     <w:uiPriority w:val="99"/>
     <w:pPr>
       <w:spacing w:lineRule="auto" w:line="240" w:after="0"/>
@@ -31139,9 +31406,9 @@
       </w:rPr>
     </w:tblStylePr>
   </w:style>
-  <w:style w:type="table" w:styleId="819">
+  <w:style w:type="table" w:styleId="827">
     <w:name w:val="Lined - Accent"/>
-    <w:basedOn w:val="859"/>
+    <w:basedOn w:val="867"/>
     <w:uiPriority w:val="99"/>
     <w:rPr>
       <w:color w:val="404040"/>
@@ -31229,9 +31496,9 @@
       </w:tcPr>
     </w:tblStylePr>
   </w:style>
-  <w:style w:type="table" w:styleId="820">
+  <w:style w:type="table" w:styleId="828">
     <w:name w:val="Lined - Accent 1"/>
-    <w:basedOn w:val="859"/>
+    <w:basedOn w:val="867"/>
     <w:uiPriority w:val="99"/>
     <w:rPr>
       <w:color w:val="404040"/>
@@ -31319,9 +31586,9 @@
       </w:tcPr>
     </w:tblStylePr>
   </w:style>
-  <w:style w:type="table" w:styleId="821">
+  <w:style w:type="table" w:styleId="829">
     <w:name w:val="Lined - Accent 2"/>
-    <w:basedOn w:val="859"/>
+    <w:basedOn w:val="867"/>
     <w:uiPriority w:val="99"/>
     <w:rPr>
       <w:color w:val="404040"/>
@@ -31409,9 +31676,9 @@
       </w:tcPr>
     </w:tblStylePr>
   </w:style>
-  <w:style w:type="table" w:styleId="822">
+  <w:style w:type="table" w:styleId="830">
     <w:name w:val="Lined - Accent 3"/>
-    <w:basedOn w:val="859"/>
+    <w:basedOn w:val="867"/>
     <w:uiPriority w:val="99"/>
     <w:rPr>
       <w:color w:val="404040"/>
@@ -31499,9 +31766,9 @@
       </w:tcPr>
     </w:tblStylePr>
   </w:style>
-  <w:style w:type="table" w:styleId="823">
+  <w:style w:type="table" w:styleId="831">
     <w:name w:val="Lined - Accent 4"/>
-    <w:basedOn w:val="859"/>
+    <w:basedOn w:val="867"/>
     <w:uiPriority w:val="99"/>
     <w:rPr>
       <w:color w:val="404040"/>
@@ -31589,9 +31856,9 @@
       </w:tcPr>
     </w:tblStylePr>
   </w:style>
-  <w:style w:type="table" w:styleId="824">
+  <w:style w:type="table" w:styleId="832">
     <w:name w:val="Lined - Accent 5"/>
-    <w:basedOn w:val="859"/>
+    <w:basedOn w:val="867"/>
     <w:uiPriority w:val="99"/>
     <w:rPr>
       <w:color w:val="404040"/>
@@ -31679,9 +31946,9 @@
       </w:tcPr>
     </w:tblStylePr>
   </w:style>
-  <w:style w:type="table" w:styleId="825">
+  <w:style w:type="table" w:styleId="833">
     <w:name w:val="Lined - Accent 6"/>
-    <w:basedOn w:val="859"/>
+    <w:basedOn w:val="867"/>
     <w:uiPriority w:val="99"/>
     <w:rPr>
       <w:color w:val="404040"/>
@@ -31769,9 +32036,9 @@
       </w:tcPr>
     </w:tblStylePr>
   </w:style>
-  <w:style w:type="table" w:styleId="826">
+  <w:style w:type="table" w:styleId="834">
     <w:name w:val="Bordered &amp; Lined - Accent"/>
-    <w:basedOn w:val="859"/>
+    <w:basedOn w:val="867"/>
     <w:uiPriority w:val="99"/>
     <w:rPr>
       <w:color w:val="404040"/>
@@ -31867,9 +32134,9 @@
       </w:tcPr>
     </w:tblStylePr>
   </w:style>
-  <w:style w:type="table" w:styleId="827">
+  <w:style w:type="table" w:styleId="835">
     <w:name w:val="Bordered &amp; Lined - Accent 1"/>
-    <w:basedOn w:val="859"/>
+    <w:basedOn w:val="867"/>
     <w:uiPriority w:val="99"/>
     <w:rPr>
       <w:color w:val="404040"/>
@@ -31965,9 +32232,9 @@
       </w:tcPr>
     </w:tblStylePr>
   </w:style>
-  <w:style w:type="table" w:styleId="828">
+  <w:style w:type="table" w:styleId="836">
     <w:name w:val="Bordered &amp; Lined - Accent 2"/>
-    <w:basedOn w:val="859"/>
+    <w:basedOn w:val="867"/>
     <w:uiPriority w:val="99"/>
     <w:rPr>
       <w:color w:val="404040"/>
@@ -32063,9 +32330,9 @@
       </w:tcPr>
     </w:tblStylePr>
   </w:style>
-  <w:style w:type="table" w:styleId="829">
+  <w:style w:type="table" w:styleId="837">
     <w:name w:val="Bordered &amp; Lined - Accent 3"/>
-    <w:basedOn w:val="859"/>
+    <w:basedOn w:val="867"/>
     <w:uiPriority w:val="99"/>
     <w:rPr>
       <w:color w:val="404040"/>
@@ -32161,9 +32428,9 @@
       </w:tcPr>
     </w:tblStylePr>
   </w:style>
-  <w:style w:type="table" w:styleId="830">
+  <w:style w:type="table" w:styleId="838">
     <w:name w:val="Bordered &amp; Lined - Accent 4"/>
-    <w:basedOn w:val="859"/>
+    <w:basedOn w:val="867"/>
     <w:uiPriority w:val="99"/>
     <w:rPr>
       <w:color w:val="404040"/>
@@ -32259,9 +32526,9 @@
       </w:tcPr>
     </w:tblStylePr>
   </w:style>
-  <w:style w:type="table" w:styleId="831">
+  <w:style w:type="table" w:styleId="839">
     <w:name w:val="Bordered &amp; Lined - Accent 5"/>
-    <w:basedOn w:val="859"/>
+    <w:basedOn w:val="867"/>
     <w:uiPriority w:val="99"/>
     <w:rPr>
       <w:color w:val="404040"/>
@@ -32357,9 +32624,9 @@
       </w:tcPr>
     </w:tblStylePr>
   </w:style>
-  <w:style w:type="table" w:styleId="832">
+  <w:style w:type="table" w:styleId="840">
     <w:name w:val="Bordered &amp; Lined - Accent 6"/>
-    <w:basedOn w:val="859"/>
+    <w:basedOn w:val="867"/>
     <w:uiPriority w:val="99"/>
     <w:rPr>
       <w:color w:val="404040"/>
@@ -32455,9 +32722,9 @@
       </w:tcPr>
     </w:tblStylePr>
   </w:style>
-  <w:style w:type="table" w:styleId="833">
+  <w:style w:type="table" w:styleId="841">
     <w:name w:val="Bordered"/>
-    <w:basedOn w:val="859"/>
+    <w:basedOn w:val="867"/>
     <w:uiPriority w:val="99"/>
     <w:pPr>
       <w:spacing w:lineRule="auto" w:line="240" w:after="0"/>
@@ -32534,9 +32801,9 @@
       </w:tcPr>
     </w:tblStylePr>
   </w:style>
-  <w:style w:type="table" w:styleId="834">
+  <w:style w:type="table" w:styleId="842">
     <w:name w:val="Bordered - Accent 1"/>
-    <w:basedOn w:val="859"/>
+    <w:basedOn w:val="867"/>
     <w:uiPriority w:val="99"/>
     <w:pPr>
       <w:spacing w:lineRule="auto" w:line="240" w:after="0"/>
@@ -32613,9 +32880,9 @@
       </w:tcPr>
     </w:tblStylePr>
   </w:style>
-  <w:style w:type="table" w:styleId="835">
+  <w:style w:type="table" w:styleId="843">
     <w:name w:val="Bordered - Accent 2"/>
-    <w:basedOn w:val="859"/>
+    <w:basedOn w:val="867"/>
     <w:uiPriority w:val="99"/>
     <w:pPr>
       <w:spacing w:lineRule="auto" w:line="240" w:after="0"/>
@@ -32692,9 +32959,9 @@
       </w:tcPr>
     </w:tblStylePr>
   </w:style>
-  <w:style w:type="table" w:styleId="836">
+  <w:style w:type="table" w:styleId="844">
     <w:name w:val="Bordered - Accent 3"/>
-    <w:basedOn w:val="859"/>
+    <w:basedOn w:val="867"/>
     <w:uiPriority w:val="99"/>
     <w:pPr>
       <w:spacing w:lineRule="auto" w:line="240" w:after="0"/>
@@ -32771,9 +33038,9 @@
       </w:tcPr>
     </w:tblStylePr>
   </w:style>
-  <w:style w:type="table" w:styleId="837">
+  <w:style w:type="table" w:styleId="845">
     <w:name w:val="Bordered - Accent 4"/>
-    <w:basedOn w:val="859"/>
+    <w:basedOn w:val="867"/>
     <w:uiPriority w:val="99"/>
     <w:pPr>
       <w:spacing w:lineRule="auto" w:line="240" w:after="0"/>
@@ -32850,9 +33117,9 @@
       </w:tcPr>
     </w:tblStylePr>
   </w:style>
-  <w:style w:type="table" w:styleId="838">
+  <w:style w:type="table" w:styleId="846">
     <w:name w:val="Bordered - Accent 5"/>
-    <w:basedOn w:val="859"/>
+    <w:basedOn w:val="867"/>
     <w:uiPriority w:val="99"/>
     <w:pPr>
       <w:spacing w:lineRule="auto" w:line="240" w:after="0"/>
@@ -32929,9 +33196,9 @@
       </w:tcPr>
     </w:tblStylePr>
   </w:style>
-  <w:style w:type="table" w:styleId="839">
+  <w:style w:type="table" w:styleId="847">
     <w:name w:val="Bordered - Accent 6"/>
-    <w:basedOn w:val="859"/>
+    <w:basedOn w:val="867"/>
     <w:uiPriority w:val="99"/>
     <w:pPr>
       <w:spacing w:lineRule="auto" w:line="240" w:after="0"/>
@@ -33008,7 +33275,7 @@
       </w:tcPr>
     </w:tblStylePr>
   </w:style>
-  <w:style w:type="character" w:styleId="840">
+  <w:style w:type="character" w:styleId="848">
     <w:name w:val="Hyperlink"/>
     <w:uiPriority w:val="99"/>
     <w:unhideWhenUsed/>
@@ -33017,10 +33284,10 @@
       <w:u w:val="single"/>
     </w:rPr>
   </w:style>
-  <w:style w:type="paragraph" w:styleId="841">
+  <w:style w:type="paragraph" w:styleId="849">
     <w:name w:val="footnote text"/>
-    <w:basedOn w:val="858"/>
-    <w:link w:val="842"/>
+    <w:basedOn w:val="866"/>
+    <w:link w:val="850"/>
     <w:uiPriority w:val="99"/>
     <w:semiHidden/>
     <w:unhideWhenUsed/>
@@ -33031,15 +33298,15 @@
       <w:spacing w:lineRule="auto" w:line="240" w:after="40"/>
     </w:pPr>
   </w:style>
-  <w:style w:type="character" w:styleId="842">
+  <w:style w:type="character" w:styleId="850">
     <w:name w:val="Footnote Text Char"/>
-    <w:link w:val="841"/>
+    <w:link w:val="849"/>
     <w:uiPriority w:val="99"/>
     <w:rPr>
       <w:sz w:val="18"/>
     </w:rPr>
   </w:style>
-  <w:style w:type="character" w:styleId="843">
+  <w:style w:type="character" w:styleId="851">
     <w:name w:val="footnote reference"/>
     <w:uiPriority w:val="99"/>
     <w:unhideWhenUsed/>
@@ -33047,10 +33314,10 @@
       <w:vertAlign w:val="superscript"/>
     </w:rPr>
   </w:style>
-  <w:style w:type="paragraph" w:styleId="844">
+  <w:style w:type="paragraph" w:styleId="852">
     <w:name w:val="endnote text"/>
-    <w:basedOn w:val="858"/>
-    <w:link w:val="845"/>
+    <w:basedOn w:val="866"/>
+    <w:link w:val="853"/>
     <w:uiPriority w:val="99"/>
     <w:semiHidden/>
     <w:unhideWhenUsed/>
@@ -33061,15 +33328,15 @@
       <w:spacing w:lineRule="auto" w:line="240" w:after="0"/>
     </w:pPr>
   </w:style>
-  <w:style w:type="character" w:styleId="845">
+  <w:style w:type="character" w:styleId="853">
     <w:name w:val="Endnote Text Char"/>
-    <w:link w:val="844"/>
+    <w:link w:val="852"/>
     <w:uiPriority w:val="99"/>
     <w:rPr>
       <w:sz w:val="20"/>
     </w:rPr>
   </w:style>
-  <w:style w:type="character" w:styleId="846">
+  <w:style w:type="character" w:styleId="854">
     <w:name w:val="endnote reference"/>
     <w:uiPriority w:val="99"/>
     <w:semiHidden/>
@@ -33078,10 +33345,10 @@
       <w:vertAlign w:val="superscript"/>
     </w:rPr>
   </w:style>
-  <w:style w:type="paragraph" w:styleId="847">
+  <w:style w:type="paragraph" w:styleId="855">
     <w:name w:val="toc 1"/>
-    <w:basedOn w:val="858"/>
-    <w:next w:val="858"/>
+    <w:basedOn w:val="866"/>
+    <w:next w:val="866"/>
     <w:uiPriority w:val="39"/>
     <w:unhideWhenUsed/>
     <w:pPr>
@@ -33089,10 +33356,10 @@
       <w:spacing w:after="57"/>
     </w:pPr>
   </w:style>
-  <w:style w:type="paragraph" w:styleId="848">
+  <w:style w:type="paragraph" w:styleId="856">
     <w:name w:val="toc 2"/>
-    <w:basedOn w:val="858"/>
-    <w:next w:val="858"/>
+    <w:basedOn w:val="866"/>
+    <w:next w:val="866"/>
     <w:uiPriority w:val="39"/>
     <w:unhideWhenUsed/>
     <w:pPr>
@@ -33100,10 +33367,10 @@
       <w:spacing w:after="57"/>
     </w:pPr>
   </w:style>
-  <w:style w:type="paragraph" w:styleId="849">
+  <w:style w:type="paragraph" w:styleId="857">
     <w:name w:val="toc 3"/>
-    <w:basedOn w:val="858"/>
-    <w:next w:val="858"/>
+    <w:basedOn w:val="866"/>
+    <w:next w:val="866"/>
     <w:uiPriority w:val="39"/>
     <w:unhideWhenUsed/>
     <w:pPr>
@@ -33111,10 +33378,10 @@
       <w:spacing w:after="57"/>
     </w:pPr>
   </w:style>
-  <w:style w:type="paragraph" w:styleId="850">
+  <w:style w:type="paragraph" w:styleId="858">
     <w:name w:val="toc 4"/>
-    <w:basedOn w:val="858"/>
-    <w:next w:val="858"/>
+    <w:basedOn w:val="866"/>
+    <w:next w:val="866"/>
     <w:uiPriority w:val="39"/>
     <w:unhideWhenUsed/>
     <w:pPr>
@@ -33122,10 +33389,10 @@
       <w:spacing w:after="57"/>
     </w:pPr>
   </w:style>
-  <w:style w:type="paragraph" w:styleId="851">
+  <w:style w:type="paragraph" w:styleId="859">
     <w:name w:val="toc 5"/>
-    <w:basedOn w:val="858"/>
-    <w:next w:val="858"/>
+    <w:basedOn w:val="866"/>
+    <w:next w:val="866"/>
     <w:uiPriority w:val="39"/>
     <w:unhideWhenUsed/>
     <w:pPr>
@@ -33133,10 +33400,10 @@
       <w:spacing w:after="57"/>
     </w:pPr>
   </w:style>
-  <w:style w:type="paragraph" w:styleId="852">
+  <w:style w:type="paragraph" w:styleId="860">
     <w:name w:val="toc 6"/>
-    <w:basedOn w:val="858"/>
-    <w:next w:val="858"/>
+    <w:basedOn w:val="866"/>
+    <w:next w:val="866"/>
     <w:uiPriority w:val="39"/>
     <w:unhideWhenUsed/>
     <w:pPr>
@@ -33144,10 +33411,10 @@
       <w:spacing w:after="57"/>
     </w:pPr>
   </w:style>
-  <w:style w:type="paragraph" w:styleId="853">
+  <w:style w:type="paragraph" w:styleId="861">
     <w:name w:val="toc 7"/>
-    <w:basedOn w:val="858"/>
-    <w:next w:val="858"/>
+    <w:basedOn w:val="866"/>
+    <w:next w:val="866"/>
     <w:uiPriority w:val="39"/>
     <w:unhideWhenUsed/>
     <w:pPr>
@@ -33155,10 +33422,10 @@
       <w:spacing w:after="57"/>
     </w:pPr>
   </w:style>
-  <w:style w:type="paragraph" w:styleId="854">
+  <w:style w:type="paragraph" w:styleId="862">
     <w:name w:val="toc 8"/>
-    <w:basedOn w:val="858"/>
-    <w:next w:val="858"/>
+    <w:basedOn w:val="866"/>
+    <w:next w:val="866"/>
     <w:uiPriority w:val="39"/>
     <w:unhideWhenUsed/>
     <w:pPr>
@@ -33166,10 +33433,10 @@
       <w:spacing w:after="57"/>
     </w:pPr>
   </w:style>
-  <w:style w:type="paragraph" w:styleId="855">
+  <w:style w:type="paragraph" w:styleId="863">
     <w:name w:val="toc 9"/>
-    <w:basedOn w:val="858"/>
-    <w:next w:val="858"/>
+    <w:basedOn w:val="866"/>
+    <w:next w:val="866"/>
     <w:uiPriority w:val="39"/>
     <w:unhideWhenUsed/>
     <w:pPr>
@@ -33177,26 +33444,26 @@
       <w:spacing w:after="57"/>
     </w:pPr>
   </w:style>
-  <w:style w:type="paragraph" w:styleId="856">
+  <w:style w:type="paragraph" w:styleId="864">
     <w:name w:val="TOC Heading"/>
     <w:uiPriority w:val="39"/>
     <w:unhideWhenUsed/>
   </w:style>
-  <w:style w:type="paragraph" w:styleId="857">
+  <w:style w:type="paragraph" w:styleId="865">
     <w:name w:val="table of figures"/>
-    <w:basedOn w:val="858"/>
-    <w:next w:val="858"/>
+    <w:basedOn w:val="866"/>
+    <w:next w:val="866"/>
     <w:uiPriority w:val="99"/>
     <w:unhideWhenUsed/>
     <w:pPr>
       <w:spacing w:after="0" w:afterAutospacing="0"/>
     </w:pPr>
   </w:style>
-  <w:style w:type="paragraph" w:styleId="858" w:default="1">
+  <w:style w:type="paragraph" w:styleId="866" w:default="1">
     <w:name w:val="Normal"/>
     <w:qFormat/>
   </w:style>
-  <w:style w:type="table" w:styleId="859" w:default="1">
+  <w:style w:type="table" w:styleId="867" w:default="1">
     <w:name w:val="Normal Table"/>
     <w:uiPriority w:val="99"/>
     <w:semiHidden/>
@@ -33211,24 +33478,24 @@
       </w:tblCellMar>
     </w:tblPr>
   </w:style>
-  <w:style w:type="numbering" w:styleId="860" w:default="1">
+  <w:style w:type="numbering" w:styleId="868" w:default="1">
     <w:name w:val="No List"/>
     <w:uiPriority w:val="99"/>
     <w:semiHidden/>
     <w:unhideWhenUsed/>
   </w:style>
-  <w:style w:type="paragraph" w:styleId="861">
+  <w:style w:type="paragraph" w:styleId="869">
     <w:name w:val="No Spacing"/>
-    <w:basedOn w:val="858"/>
+    <w:basedOn w:val="866"/>
     <w:qFormat/>
     <w:uiPriority w:val="1"/>
     <w:pPr>
       <w:spacing w:lineRule="auto" w:line="240" w:after="0"/>
     </w:pPr>
   </w:style>
-  <w:style w:type="paragraph" w:styleId="862">
+  <w:style w:type="paragraph" w:styleId="870">
     <w:name w:val="List Paragraph"/>
-    <w:basedOn w:val="858"/>
+    <w:basedOn w:val="866"/>
     <w:qFormat/>
     <w:uiPriority w:val="34"/>
     <w:pPr>
@@ -33236,7 +33503,7 @@
       <w:ind w:left="720"/>
     </w:pPr>
   </w:style>
-  <w:style w:type="character" w:styleId="863" w:default="1">
+  <w:style w:type="character" w:styleId="871" w:default="1">
     <w:name w:val="Default Paragraph Font"/>
     <w:uiPriority w:val="1"/>
     <w:semiHidden/>

</xml_diff>

<commit_message>
Finalizando capítulo de Módulos em Java
</commit_message>
<xml_diff>
--- a/anotacoes.docx
+++ b/anotacoes.docx
@@ -34439,7 +34439,3603 @@
           <w:highlight w:val="none"/>
         </w:rPr>
       </w:r>
-      <w:r/>
+      <w:r>
+        <w:rPr>
+          <w:rFonts w:ascii="Arial" w:hAnsi="Arial" w:cs="Arial" w:eastAsia="Arial"/>
+          <w:b/>
+          <w:color w:val="FF0000"/>
+          <w:sz w:val="28"/>
+        </w:rPr>
+      </w:r>
+      <w:r>
+        <w:rPr>
+          <w:rFonts w:ascii="Arial" w:hAnsi="Arial" w:cs="Arial" w:eastAsia="Arial"/>
+          <w:b/>
+          <w:color w:val="FF0000"/>
+          <w:sz w:val="28"/>
+        </w:rPr>
+        <w:t xml:space="preserve">Modulos</w:t>
+      </w:r>
+      <w:r/>
+      <w:r>
+        <w:rPr>
+          <w:rFonts w:ascii="Arial" w:hAnsi="Arial" w:cs="Arial" w:eastAsia="Arial"/>
+          <w:color w:val="292929"/>
+          <w:sz w:val="24"/>
+          <w:highlight w:val="none"/>
+        </w:rPr>
+      </w:r>
+      <w:r>
+        <w:rPr>
+          <w:rFonts w:ascii="Arial" w:hAnsi="Arial" w:cs="Arial" w:eastAsia="Arial"/>
+          <w:color w:val="292929"/>
+          <w:sz w:val="24"/>
+          <w:highlight w:val="none"/>
+        </w:rPr>
+      </w:r>
+    </w:p>
+    <w:p>
+      <w:pPr>
+        <w:ind w:right="0"/>
+        <w:spacing w:after="0" w:before="0"/>
+        <w:rPr>
+          <w:rFonts w:ascii="Arial" w:hAnsi="Arial" w:cs="Arial" w:eastAsia="Arial"/>
+          <w:color w:val="292929"/>
+          <w:sz w:val="24"/>
+          <w:highlight w:val="none"/>
+        </w:rPr>
+        <w:pBdr>
+          <w:left w:val="none" w:color="000000" w:sz="4" w:space="0"/>
+          <w:top w:val="none" w:color="000000" w:sz="4" w:space="0"/>
+          <w:right w:val="none" w:color="000000" w:sz="4" w:space="0"/>
+          <w:bottom w:val="none" w:color="000000" w:sz="4" w:space="0"/>
+        </w:pBdr>
+      </w:pPr>
+      <w:r>
+        <w:rPr>
+          <w:rFonts w:ascii="Arial" w:hAnsi="Arial" w:cs="Arial" w:eastAsia="Arial"/>
+          <w:color w:val="292929"/>
+          <w:sz w:val="24"/>
+          <w:highlight w:val="none"/>
+        </w:rPr>
+      </w:r>
+      <w:r>
+        <w:rPr>
+          <w:rFonts w:ascii="Arial" w:hAnsi="Arial" w:cs="Arial" w:eastAsia="Arial"/>
+          <w:color w:val="292929"/>
+          <w:sz w:val="24"/>
+          <w:highlight w:val="none"/>
+        </w:rPr>
+      </w:r>
+    </w:p>
+    <w:p>
+      <w:pPr>
+        <w:ind w:right="0"/>
+        <w:spacing w:after="0" w:before="0"/>
+        <w:rPr>
+          <w:rFonts w:ascii="Arial" w:hAnsi="Arial" w:cs="Arial" w:eastAsia="Arial"/>
+          <w:color w:val="000000" w:themeColor="text1"/>
+          <w:sz w:val="24"/>
+          <w:highlight w:val="none"/>
+        </w:rPr>
+        <w:pBdr>
+          <w:left w:val="none" w:color="000000" w:sz="4" w:space="0"/>
+          <w:top w:val="none" w:color="000000" w:sz="4" w:space="0"/>
+          <w:right w:val="none" w:color="000000" w:sz="4" w:space="0"/>
+          <w:bottom w:val="none" w:color="000000" w:sz="4" w:space="0"/>
+        </w:pBdr>
+      </w:pPr>
+      <w:r>
+        <w:rPr>
+          <w:rFonts w:ascii="Arial" w:hAnsi="Arial" w:cs="Arial" w:eastAsia="Arial"/>
+          <w:color w:val="000000" w:themeColor="text1"/>
+          <w:sz w:val="24"/>
+          <w:highlight w:val="none"/>
+        </w:rPr>
+      </w:r>
+      <w:r>
+        <w:rPr>
+          <w:rFonts w:ascii="Arial" w:hAnsi="Arial" w:cs="Arial" w:eastAsia="Arial"/>
+          <w:color w:val="000000" w:themeColor="text1"/>
+          <w:sz w:val="24"/>
+          <w:highlight w:val="white"/>
+        </w:rPr>
+        <w:t xml:space="preserve">À medida que os problemas vão se tornando maiores e mais complexos, sempre é possível simplificar dividindo a solução em partes menores, chamadas de subprogramas (em Java, métodos). Cada parte menor do problema tem uma implementação mais simples, favorecen</w:t>
+      </w:r>
+      <w:r>
+        <w:rPr>
+          <w:rFonts w:ascii="Arial" w:hAnsi="Arial" w:cs="Arial" w:eastAsia="Arial"/>
+          <w:color w:val="000000" w:themeColor="text1"/>
+          <w:sz w:val="24"/>
+          <w:highlight w:val="white"/>
+        </w:rPr>
+        <w:t xml:space="preserve">do a legibilidade e a manutenibilidade do subprograma.</w:t>
+      </w:r>
+      <w:r>
+        <w:rPr>
+          <w:rFonts w:ascii="Arial" w:hAnsi="Arial" w:cs="Arial" w:eastAsia="Arial"/>
+          <w:color w:val="000000" w:themeColor="text1"/>
+          <w:sz w:val="24"/>
+          <w:highlight w:val="none"/>
+        </w:rPr>
+      </w:r>
+      <w:r>
+        <w:rPr>
+          <w:color w:val="000000" w:themeColor="text1"/>
+          <w:sz w:val="24"/>
+        </w:rPr>
+      </w:r>
+    </w:p>
+    <w:p>
+      <w:pPr>
+        <w:ind w:right="0"/>
+        <w:spacing w:after="0" w:before="0"/>
+        <w:rPr>
+          <w:rFonts w:ascii="Arial" w:hAnsi="Arial" w:cs="Arial" w:eastAsia="Arial"/>
+          <w:color w:val="000000" w:themeColor="text1"/>
+          <w:sz w:val="24"/>
+          <w:highlight w:val="none"/>
+        </w:rPr>
+        <w:pBdr>
+          <w:left w:val="none" w:color="000000" w:sz="4" w:space="0"/>
+          <w:top w:val="none" w:color="000000" w:sz="4" w:space="0"/>
+          <w:right w:val="none" w:color="000000" w:sz="4" w:space="0"/>
+          <w:bottom w:val="none" w:color="000000" w:sz="4" w:space="0"/>
+        </w:pBdr>
+      </w:pPr>
+      <w:r>
+        <w:rPr>
+          <w:rFonts w:ascii="Arial" w:hAnsi="Arial" w:cs="Arial" w:eastAsia="Arial"/>
+          <w:color w:val="000000" w:themeColor="text1"/>
+          <w:sz w:val="24"/>
+          <w:highlight w:val="none"/>
+        </w:rPr>
+      </w:r>
+      <w:r>
+        <w:rPr>
+          <w:rFonts w:ascii="Arial" w:hAnsi="Arial" w:cs="Arial" w:eastAsia="Arial"/>
+          <w:color w:val="000000" w:themeColor="text1"/>
+          <w:sz w:val="24"/>
+          <w:highlight w:val="none"/>
+        </w:rPr>
+      </w:r>
+    </w:p>
+    <w:p>
+      <w:pPr>
+        <w:ind w:right="0"/>
+        <w:spacing w:after="0" w:before="0"/>
+        <w:rPr>
+          <w:rFonts w:ascii="Arial" w:hAnsi="Arial" w:cs="Arial" w:eastAsia="Arial"/>
+          <w:color w:val="000000" w:themeColor="text1"/>
+          <w:sz w:val="24"/>
+          <w:highlight w:val="none"/>
+        </w:rPr>
+        <w:pBdr>
+          <w:left w:val="none" w:color="000000" w:sz="4" w:space="0"/>
+          <w:top w:val="none" w:color="000000" w:sz="4" w:space="0"/>
+          <w:right w:val="none" w:color="000000" w:sz="4" w:space="0"/>
+          <w:bottom w:val="none" w:color="000000" w:sz="4" w:space="0"/>
+        </w:pBdr>
+      </w:pPr>
+      <w:r>
+        <w:rPr>
+          <w:rFonts w:ascii="Arial" w:hAnsi="Arial" w:cs="Arial" w:eastAsia="Arial"/>
+          <w:color w:val="000000" w:themeColor="text1"/>
+          <w:sz w:val="24"/>
+          <w:highlight w:val="none"/>
+        </w:rPr>
+        <w:t xml:space="preserve">No momento que é criado um projeto java, pode ser definido o modulo daquele projeto, pode ser definido o nome do modulo como “app.calculo”, ou após ter criado o projeto sem ter definido o módulo, pode também criar um arquivo com o nome </w:t>
+      </w:r>
+      <w:r>
+        <w:rPr>
+          <w:rFonts w:ascii="Arial" w:hAnsi="Arial" w:cs="Arial" w:eastAsia="Arial"/>
+          <w:color w:val="000000" w:themeColor="text1"/>
+          <w:sz w:val="24"/>
+          <w:highlight w:val="none"/>
+        </w:rPr>
+        <w:t xml:space="preserve">“module-info.java” para definir os módulos a serem exportados ou importados, exemplo:</w:t>
+      </w:r>
+      <w:r>
+        <w:rPr>
+          <w:rFonts w:ascii="Arial" w:hAnsi="Arial" w:cs="Arial" w:eastAsia="Arial"/>
+          <w:color w:val="000000" w:themeColor="text1"/>
+          <w:sz w:val="24"/>
+          <w:highlight w:val="none"/>
+        </w:rPr>
+      </w:r>
+      <w:r>
+        <w:rPr>
+          <w:rFonts w:ascii="Arial" w:hAnsi="Arial" w:cs="Arial" w:eastAsia="Arial"/>
+          <w:color w:val="000000" w:themeColor="text1"/>
+          <w:sz w:val="24"/>
+          <w:highlight w:val="none"/>
+        </w:rPr>
+      </w:r>
+    </w:p>
+    <w:p>
+      <w:pPr>
+        <w:ind w:right="0"/>
+        <w:spacing w:after="0" w:before="0"/>
+        <w:rPr>
+          <w:rFonts w:ascii="Arial" w:hAnsi="Arial" w:cs="Arial" w:eastAsia="Arial"/>
+          <w:color w:val="000000" w:themeColor="text1"/>
+          <w:sz w:val="24"/>
+          <w:highlight w:val="none"/>
+        </w:rPr>
+        <w:pBdr>
+          <w:left w:val="none" w:color="000000" w:sz="4" w:space="0"/>
+          <w:top w:val="none" w:color="000000" w:sz="4" w:space="0"/>
+          <w:right w:val="none" w:color="000000" w:sz="4" w:space="0"/>
+          <w:bottom w:val="none" w:color="000000" w:sz="4" w:space="0"/>
+        </w:pBdr>
+      </w:pPr>
+      <w:r>
+        <w:rPr>
+          <w:rFonts w:ascii="Arial" w:hAnsi="Arial" w:cs="Arial" w:eastAsia="Arial"/>
+          <w:color w:val="000000" w:themeColor="text1"/>
+          <w:sz w:val="24"/>
+          <w:highlight w:val="none"/>
+        </w:rPr>
+      </w:r>
+      <w:r>
+        <w:rPr>
+          <w:rFonts w:ascii="Arial" w:hAnsi="Arial" w:cs="Arial" w:eastAsia="Arial"/>
+          <w:color w:val="000000" w:themeColor="text1"/>
+          <w:sz w:val="24"/>
+          <w:highlight w:val="none"/>
+        </w:rPr>
+      </w:r>
+    </w:p>
+    <w:p>
+      <w:pPr>
+        <w:ind w:right="0"/>
+        <w:spacing w:after="0" w:before="0"/>
+        <w:pBdr>
+          <w:left w:val="none" w:color="000000" w:sz="4" w:space="0"/>
+          <w:top w:val="none" w:color="000000" w:sz="4" w:space="0"/>
+          <w:right w:val="none" w:color="000000" w:sz="4" w:space="0"/>
+          <w:bottom w:val="none" w:color="000000" w:sz="4" w:space="0"/>
+        </w:pBdr>
+      </w:pPr>
+      <w:r>
+        <w:rPr>
+          <w:rFonts w:ascii="Fira Code" w:hAnsi="Fira Code" w:cs="Fira Code" w:eastAsia="Fira Code"/>
+          <w:color w:val="FF0000"/>
+          <w:sz w:val="24"/>
+          <w:highlight w:val="none"/>
+        </w:rPr>
+        <w:t xml:space="preserve">module </w:t>
+      </w:r>
+      <w:r>
+        <w:rPr>
+          <w:rFonts w:ascii="Fira Code" w:hAnsi="Fira Code" w:cs="Fira Code" w:eastAsia="Fira Code"/>
+          <w:color w:val="00B0F0"/>
+          <w:sz w:val="24"/>
+          <w:highlight w:val="none"/>
+        </w:rPr>
+        <w:t xml:space="preserve">app.calculo</w:t>
+      </w:r>
+      <w:r>
+        <w:rPr>
+          <w:rFonts w:ascii="Fira Code" w:hAnsi="Fira Code" w:cs="Fira Code" w:eastAsia="Fira Code"/>
+          <w:color w:val="000000" w:themeColor="text1"/>
+          <w:sz w:val="24"/>
+          <w:highlight w:val="none"/>
+        </w:rPr>
+        <w:t xml:space="preserve"> {</w:t>
+      </w:r>
+      <w:r/>
+    </w:p>
+    <w:p>
+      <w:pPr>
+        <w:ind w:right="0"/>
+        <w:spacing w:after="0" w:before="0"/>
+        <w:pBdr>
+          <w:left w:val="none" w:color="000000" w:sz="4" w:space="0"/>
+          <w:top w:val="none" w:color="000000" w:sz="4" w:space="0"/>
+          <w:right w:val="none" w:color="000000" w:sz="4" w:space="0"/>
+          <w:bottom w:val="none" w:color="000000" w:sz="4" w:space="0"/>
+        </w:pBdr>
+      </w:pPr>
+      <w:r>
+        <w:rPr>
+          <w:rFonts w:ascii="Fira Code" w:hAnsi="Fira Code" w:cs="Fira Code" w:eastAsia="Fira Code"/>
+          <w:color w:val="000000" w:themeColor="text1"/>
+          <w:sz w:val="24"/>
+          <w:highlight w:val="none"/>
+        </w:rPr>
+        <w:tab/>
+      </w:r>
+      <w:r/>
+    </w:p>
+    <w:p>
+      <w:pPr>
+        <w:ind w:right="0"/>
+        <w:spacing w:after="0" w:before="0"/>
+        <w:pBdr>
+          <w:left w:val="none" w:color="000000" w:sz="4" w:space="0"/>
+          <w:top w:val="none" w:color="000000" w:sz="4" w:space="0"/>
+          <w:right w:val="none" w:color="000000" w:sz="4" w:space="0"/>
+          <w:bottom w:val="none" w:color="000000" w:sz="4" w:space="0"/>
+        </w:pBdr>
+      </w:pPr>
+      <w:r>
+        <w:rPr>
+          <w:rFonts w:ascii="Fira Code" w:hAnsi="Fira Code" w:cs="Fira Code" w:eastAsia="Fira Code"/>
+          <w:color w:val="000000" w:themeColor="text1"/>
+          <w:sz w:val="24"/>
+          <w:highlight w:val="none"/>
+        </w:rPr>
+        <w:tab/>
+      </w:r>
+      <w:r>
+        <w:rPr>
+          <w:rFonts w:ascii="Fira Code" w:hAnsi="Fira Code" w:cs="Fira Code" w:eastAsia="Fira Code"/>
+          <w:color w:val="FF0000"/>
+          <w:sz w:val="24"/>
+          <w:highlight w:val="none"/>
+        </w:rPr>
+        <w:t xml:space="preserve">exports </w:t>
+      </w:r>
+      <w:r>
+        <w:rPr>
+          <w:rFonts w:ascii="Fira Code" w:hAnsi="Fira Code" w:cs="Fira Code" w:eastAsia="Fira Code"/>
+          <w:color w:val="00B0F0"/>
+          <w:sz w:val="24"/>
+          <w:highlight w:val="none"/>
+        </w:rPr>
+        <w:t xml:space="preserve">br.com.cod3r.app.calculo;</w:t>
+      </w:r>
+      <w:r/>
+    </w:p>
+    <w:p>
+      <w:pPr>
+        <w:ind w:right="0"/>
+        <w:spacing w:after="0" w:before="0"/>
+        <w:pBdr>
+          <w:left w:val="none" w:color="000000" w:sz="4" w:space="0"/>
+          <w:top w:val="none" w:color="000000" w:sz="4" w:space="0"/>
+          <w:right w:val="none" w:color="000000" w:sz="4" w:space="0"/>
+          <w:bottom w:val="none" w:color="000000" w:sz="4" w:space="0"/>
+        </w:pBdr>
+      </w:pPr>
+      <w:r>
+        <w:rPr>
+          <w:rFonts w:ascii="Fira Code" w:hAnsi="Fira Code" w:cs="Fira Code" w:eastAsia="Fira Code"/>
+          <w:color w:val="000000" w:themeColor="text1"/>
+          <w:sz w:val="24"/>
+          <w:highlight w:val="none"/>
+        </w:rPr>
+        <w:t xml:space="preserve">}</w:t>
+      </w:r>
+      <w:r/>
+      <w:r>
+        <w:rPr>
+          <w:rFonts w:ascii="Fira Code" w:hAnsi="Fira Code" w:cs="Fira Code" w:eastAsia="Fira Code"/>
+          <w:color w:val="000000" w:themeColor="text1"/>
+          <w:sz w:val="24"/>
+          <w:highlight w:val="none"/>
+        </w:rPr>
+      </w:r>
+      <w:r>
+        <w:rPr>
+          <w:rFonts w:ascii="Fira Code" w:hAnsi="Fira Code" w:cs="Fira Code" w:eastAsia="Fira Code"/>
+          <w:color w:val="000000" w:themeColor="text1"/>
+          <w:sz w:val="24"/>
+          <w:highlight w:val="none"/>
+        </w:rPr>
+      </w:r>
+    </w:p>
+    <w:p>
+      <w:pPr>
+        <w:ind w:right="0"/>
+        <w:spacing w:after="0" w:before="0"/>
+        <w:rPr>
+          <w:rFonts w:ascii="Arial" w:hAnsi="Arial" w:cs="Arial" w:eastAsia="Arial"/>
+          <w:color w:val="000000" w:themeColor="text1"/>
+          <w:sz w:val="24"/>
+          <w:highlight w:val="none"/>
+        </w:rPr>
+        <w:pBdr>
+          <w:left w:val="none" w:color="000000" w:sz="4" w:space="0"/>
+          <w:top w:val="none" w:color="000000" w:sz="4" w:space="0"/>
+          <w:right w:val="none" w:color="000000" w:sz="4" w:space="0"/>
+          <w:bottom w:val="none" w:color="000000" w:sz="4" w:space="0"/>
+        </w:pBdr>
+      </w:pPr>
+      <w:r>
+        <w:rPr>
+          <w:rFonts w:ascii="Arial" w:hAnsi="Arial" w:cs="Arial" w:eastAsia="Arial"/>
+          <w:color w:val="000000" w:themeColor="text1"/>
+          <w:sz w:val="24"/>
+          <w:highlight w:val="none"/>
+        </w:rPr>
+      </w:r>
+      <w:r>
+        <w:rPr>
+          <w:rFonts w:ascii="Arial" w:hAnsi="Arial" w:cs="Arial" w:eastAsia="Arial"/>
+          <w:color w:val="000000" w:themeColor="text1"/>
+          <w:sz w:val="24"/>
+          <w:highlight w:val="none"/>
+        </w:rPr>
+      </w:r>
+    </w:p>
+    <w:p>
+      <w:pPr>
+        <w:ind w:right="0"/>
+        <w:spacing w:after="0" w:before="0"/>
+        <w:rPr>
+          <w:rFonts w:ascii="Arial" w:hAnsi="Arial" w:cs="Arial" w:eastAsia="Arial"/>
+          <w:color w:val="000000" w:themeColor="text1"/>
+          <w:sz w:val="24"/>
+          <w:highlight w:val="none"/>
+        </w:rPr>
+        <w:pBdr>
+          <w:left w:val="none" w:color="000000" w:sz="4" w:space="0"/>
+          <w:top w:val="none" w:color="000000" w:sz="4" w:space="0"/>
+          <w:right w:val="none" w:color="000000" w:sz="4" w:space="0"/>
+          <w:bottom w:val="none" w:color="000000" w:sz="4" w:space="0"/>
+        </w:pBdr>
+      </w:pPr>
+      <w:r>
+        <w:rPr>
+          <w:rFonts w:ascii="Arial" w:hAnsi="Arial" w:cs="Arial" w:eastAsia="Arial"/>
+          <w:color w:val="000000" w:themeColor="text1"/>
+          <w:sz w:val="24"/>
+          <w:highlight w:val="none"/>
+        </w:rPr>
+        <w:t xml:space="preserve">Normalmente o modulo tem o mesmo nome do projeto separando por ponto(.), e dentro do “</w:t>
+      </w:r>
+      <w:r>
+        <w:rPr>
+          <w:rFonts w:ascii="Arial" w:hAnsi="Arial" w:cs="Arial" w:eastAsia="Arial"/>
+          <w:color w:val="FF0000"/>
+          <w:sz w:val="24"/>
+          <w:highlight w:val="none"/>
+        </w:rPr>
+        <w:t xml:space="preserve">module</w:t>
+      </w:r>
+      <w:r>
+        <w:rPr>
+          <w:rFonts w:ascii="Arial" w:hAnsi="Arial" w:cs="Arial" w:eastAsia="Arial"/>
+          <w:color w:val="000000" w:themeColor="text1"/>
+          <w:sz w:val="24"/>
+          <w:highlight w:val="none"/>
+        </w:rPr>
+        <w:t xml:space="preserve">”, é definido todos os pacotes que serão exportados, como no exemplo acima, será exportado todas as classe, interfaces e enums que estiverem dentro do capote “</w:t>
+      </w:r>
+      <w:r>
+        <w:rPr>
+          <w:rFonts w:ascii="Fira Code" w:hAnsi="Fira Code" w:cs="Fira Code" w:eastAsia="Fira Code"/>
+          <w:color w:val="FF0000"/>
+          <w:sz w:val="24"/>
+          <w:highlight w:val="none"/>
+        </w:rPr>
+      </w:r>
+      <w:r>
+        <w:rPr>
+          <w:rFonts w:ascii="Fira Code" w:hAnsi="Fira Code" w:cs="Fira Code" w:eastAsia="Fira Code"/>
+          <w:color w:val="00B0F0"/>
+          <w:sz w:val="24"/>
+          <w:highlight w:val="none"/>
+        </w:rPr>
+        <w:t xml:space="preserve">br.com.cod3r.app.calculo</w:t>
+      </w:r>
+      <w:r>
+        <w:rPr>
+          <w:rFonts w:ascii="Arial" w:hAnsi="Arial" w:cs="Arial" w:eastAsia="Arial"/>
+          <w:color w:val="000000" w:themeColor="text1"/>
+          <w:sz w:val="24"/>
+          <w:highlight w:val="none"/>
+        </w:rPr>
+        <w:t xml:space="preserve">”, mas caso tenha outro sub-pacote, não será exportado por padrão os arquivos desse sub-pacote, dentro que colocar outro “</w:t>
+      </w:r>
+      <w:r>
+        <w:rPr>
+          <w:rFonts w:ascii="Fira Code" w:hAnsi="Fira Code" w:cs="Fira Code" w:eastAsia="Fira Code"/>
+          <w:color w:val="FF0000"/>
+          <w:sz w:val="24"/>
+          <w:highlight w:val="none"/>
+        </w:rPr>
+        <w:t xml:space="preserve">exports</w:t>
+      </w:r>
+      <w:r>
+        <w:rPr>
+          <w:rFonts w:ascii="Arial" w:hAnsi="Arial" w:cs="Arial" w:eastAsia="Arial"/>
+          <w:color w:val="000000" w:themeColor="text1"/>
+          <w:sz w:val="24"/>
+          <w:highlight w:val="none"/>
+        </w:rPr>
+        <w:t xml:space="preserve">” para cada pacote especifico. Já para usar as classes do pacote exportado, no outro projeto, onde tem o arquivo “module-info.java”, deve ser importado cada classe, interface ou enum do pacote que ele está, exemplo:</w:t>
+      </w:r>
+      <w:r>
+        <w:rPr>
+          <w:rFonts w:ascii="Arial" w:hAnsi="Arial" w:cs="Arial" w:eastAsia="Arial"/>
+          <w:color w:val="000000" w:themeColor="text1"/>
+          <w:sz w:val="24"/>
+          <w:highlight w:val="none"/>
+        </w:rPr>
+      </w:r>
+    </w:p>
+    <w:p>
+      <w:pPr>
+        <w:ind w:right="0"/>
+        <w:spacing w:after="0" w:before="0"/>
+        <w:rPr>
+          <w:rFonts w:ascii="Arial" w:hAnsi="Arial" w:cs="Arial" w:eastAsia="Arial"/>
+          <w:color w:val="000000" w:themeColor="text1"/>
+          <w:sz w:val="24"/>
+          <w:highlight w:val="none"/>
+        </w:rPr>
+        <w:pBdr>
+          <w:left w:val="none" w:color="000000" w:sz="4" w:space="0"/>
+          <w:top w:val="none" w:color="000000" w:sz="4" w:space="0"/>
+          <w:right w:val="none" w:color="000000" w:sz="4" w:space="0"/>
+          <w:bottom w:val="none" w:color="000000" w:sz="4" w:space="0"/>
+        </w:pBdr>
+      </w:pPr>
+      <w:r>
+        <w:rPr>
+          <w:rFonts w:ascii="Arial" w:hAnsi="Arial" w:cs="Arial" w:eastAsia="Arial"/>
+          <w:color w:val="000000" w:themeColor="text1"/>
+          <w:sz w:val="24"/>
+          <w:highlight w:val="none"/>
+        </w:rPr>
+      </w:r>
+      <w:r>
+        <w:rPr>
+          <w:rFonts w:ascii="Arial" w:hAnsi="Arial" w:cs="Arial" w:eastAsia="Arial"/>
+          <w:color w:val="000000" w:themeColor="text1"/>
+          <w:sz w:val="24"/>
+          <w:highlight w:val="none"/>
+        </w:rPr>
+      </w:r>
+    </w:p>
+    <w:p>
+      <w:pPr>
+        <w:ind w:right="0"/>
+        <w:spacing w:after="0" w:before="0"/>
+        <w:rPr>
+          <w:rFonts w:ascii="Fira Code" w:hAnsi="Fira Code" w:cs="Fira Code" w:eastAsia="Fira Code"/>
+        </w:rPr>
+        <w:pBdr>
+          <w:left w:val="none" w:color="000000" w:sz="4" w:space="0"/>
+          <w:top w:val="none" w:color="000000" w:sz="4" w:space="0"/>
+          <w:right w:val="none" w:color="000000" w:sz="4" w:space="0"/>
+          <w:bottom w:val="none" w:color="000000" w:sz="4" w:space="0"/>
+        </w:pBdr>
+      </w:pPr>
+      <w:r>
+        <w:rPr>
+          <w:rFonts w:ascii="Fira Code" w:hAnsi="Fira Code" w:cs="Fira Code" w:eastAsia="Fira Code"/>
+          <w:color w:val="FF0000"/>
+          <w:sz w:val="24"/>
+          <w:highlight w:val="none"/>
+        </w:rPr>
+        <w:t xml:space="preserve">module </w:t>
+      </w:r>
+      <w:r>
+        <w:rPr>
+          <w:rFonts w:ascii="Fira Code" w:hAnsi="Fira Code" w:cs="Fira Code" w:eastAsia="Fira Code"/>
+          <w:color w:val="00B0F0"/>
+          <w:sz w:val="24"/>
+          <w:highlight w:val="none"/>
+        </w:rPr>
+        <w:t xml:space="preserve">app.financeiro</w:t>
+      </w:r>
+      <w:r>
+        <w:rPr>
+          <w:rFonts w:ascii="Fira Code" w:hAnsi="Fira Code" w:cs="Fira Code" w:eastAsia="Fira Code"/>
+          <w:color w:val="000000" w:themeColor="text1"/>
+          <w:sz w:val="24"/>
+          <w:highlight w:val="none"/>
+        </w:rPr>
+        <w:t xml:space="preserve"> {</w:t>
+      </w:r>
+      <w:r>
+        <w:rPr>
+          <w:rFonts w:ascii="Fira Code" w:hAnsi="Fira Code" w:cs="Fira Code" w:eastAsia="Fira Code"/>
+        </w:rPr>
+      </w:r>
+    </w:p>
+    <w:p>
+      <w:pPr>
+        <w:ind w:right="0"/>
+        <w:spacing w:after="0" w:before="0"/>
+        <w:rPr>
+          <w:rFonts w:ascii="Fira Code" w:hAnsi="Fira Code" w:cs="Fira Code" w:eastAsia="Fira Code"/>
+        </w:rPr>
+        <w:pBdr>
+          <w:left w:val="none" w:color="000000" w:sz="4" w:space="0"/>
+          <w:top w:val="none" w:color="000000" w:sz="4" w:space="0"/>
+          <w:right w:val="none" w:color="000000" w:sz="4" w:space="0"/>
+          <w:bottom w:val="none" w:color="000000" w:sz="4" w:space="0"/>
+        </w:pBdr>
+      </w:pPr>
+      <w:r>
+        <w:rPr>
+          <w:rFonts w:ascii="Fira Code" w:hAnsi="Fira Code" w:cs="Fira Code" w:eastAsia="Fira Code"/>
+        </w:rPr>
+      </w:r>
+      <w:r>
+        <w:rPr>
+          <w:rFonts w:ascii="Fira Code" w:hAnsi="Fira Code" w:cs="Fira Code" w:eastAsia="Fira Code"/>
+          <w:color w:val="000000" w:themeColor="text1"/>
+          <w:sz w:val="24"/>
+          <w:highlight w:val="none"/>
+        </w:rPr>
+        <w:tab/>
+      </w:r>
+      <w:r>
+        <w:rPr>
+          <w:rFonts w:ascii="Fira Code" w:hAnsi="Fira Code" w:cs="Fira Code" w:eastAsia="Fira Code"/>
+          <w:color w:val="FF0000"/>
+          <w:sz w:val="24"/>
+          <w:highlight w:val="none"/>
+        </w:rPr>
+        <w:t xml:space="preserve">requires </w:t>
+      </w:r>
+      <w:r>
+        <w:rPr>
+          <w:rFonts w:ascii="Fira Code" w:hAnsi="Fira Code" w:cs="Fira Code" w:eastAsia="Fira Code"/>
+          <w:color w:val="00B0F0"/>
+          <w:sz w:val="24"/>
+          <w:highlight w:val="none"/>
+        </w:rPr>
+        <w:t xml:space="preserve">app.calculo</w:t>
+      </w:r>
+      <w:r>
+        <w:rPr>
+          <w:rFonts w:ascii="Fira Code" w:hAnsi="Fira Code" w:cs="Fira Code" w:eastAsia="Fira Code"/>
+          <w:color w:val="000000" w:themeColor="text1"/>
+          <w:sz w:val="24"/>
+          <w:highlight w:val="none"/>
+        </w:rPr>
+        <w:t xml:space="preserve">;</w:t>
+      </w:r>
+      <w:r>
+        <w:rPr>
+          <w:rFonts w:ascii="Fira Code" w:hAnsi="Fira Code" w:cs="Fira Code" w:eastAsia="Fira Code"/>
+        </w:rPr>
+      </w:r>
+    </w:p>
+    <w:p>
+      <w:pPr>
+        <w:ind w:right="0"/>
+        <w:spacing w:after="0" w:before="0"/>
+        <w:rPr>
+          <w:rFonts w:ascii="Fira Code" w:hAnsi="Fira Code" w:cs="Fira Code" w:eastAsia="Fira Code"/>
+          <w:color w:val="000000" w:themeColor="text1"/>
+          <w:sz w:val="24"/>
+          <w:highlight w:val="none"/>
+        </w:rPr>
+        <w:pBdr>
+          <w:left w:val="none" w:color="000000" w:sz="4" w:space="0"/>
+          <w:top w:val="none" w:color="000000" w:sz="4" w:space="0"/>
+          <w:right w:val="none" w:color="000000" w:sz="4" w:space="0"/>
+          <w:bottom w:val="none" w:color="000000" w:sz="4" w:space="0"/>
+        </w:pBdr>
+      </w:pPr>
+      <w:r>
+        <w:rPr>
+          <w:rFonts w:ascii="Fira Code" w:hAnsi="Fira Code" w:cs="Fira Code" w:eastAsia="Fira Code"/>
+          <w:color w:val="000000" w:themeColor="text1"/>
+          <w:sz w:val="24"/>
+          <w:highlight w:val="none"/>
+        </w:rPr>
+        <w:t xml:space="preserve">}</w:t>
+      </w:r>
+      <w:r>
+        <w:rPr>
+          <w:rFonts w:ascii="Fira Code" w:hAnsi="Fira Code" w:cs="Fira Code" w:eastAsia="Fira Code"/>
+          <w:color w:val="000000" w:themeColor="text1"/>
+          <w:sz w:val="24"/>
+          <w:highlight w:val="none"/>
+        </w:rPr>
+      </w:r>
+      <w:r>
+        <w:rPr>
+          <w:rFonts w:ascii="Fira Code" w:hAnsi="Fira Code" w:cs="Fira Code" w:eastAsia="Fira Code"/>
+          <w:color w:val="000000" w:themeColor="text1"/>
+          <w:sz w:val="24"/>
+          <w:highlight w:val="none"/>
+        </w:rPr>
+      </w:r>
+    </w:p>
+    <w:p>
+      <w:pPr>
+        <w:ind w:right="0"/>
+        <w:spacing w:after="0" w:before="0"/>
+        <w:rPr>
+          <w:rFonts w:ascii="Arial" w:hAnsi="Arial" w:cs="Arial" w:eastAsia="Arial"/>
+          <w:color w:val="000000" w:themeColor="text1"/>
+          <w:sz w:val="24"/>
+          <w:highlight w:val="none"/>
+        </w:rPr>
+        <w:pBdr>
+          <w:left w:val="none" w:color="000000" w:sz="4" w:space="0"/>
+          <w:top w:val="none" w:color="000000" w:sz="4" w:space="0"/>
+          <w:right w:val="none" w:color="000000" w:sz="4" w:space="0"/>
+          <w:bottom w:val="none" w:color="000000" w:sz="4" w:space="0"/>
+        </w:pBdr>
+      </w:pPr>
+      <w:r>
+        <w:rPr>
+          <w:rFonts w:ascii="Arial" w:hAnsi="Arial" w:cs="Arial" w:eastAsia="Arial"/>
+          <w:color w:val="000000" w:themeColor="text1"/>
+          <w:sz w:val="24"/>
+          <w:highlight w:val="none"/>
+        </w:rPr>
+      </w:r>
+      <w:r>
+        <w:rPr>
+          <w:rFonts w:ascii="Arial" w:hAnsi="Arial" w:cs="Arial" w:eastAsia="Arial"/>
+          <w:color w:val="000000" w:themeColor="text1"/>
+          <w:sz w:val="24"/>
+          <w:highlight w:val="none"/>
+        </w:rPr>
+      </w:r>
+    </w:p>
+    <w:p>
+      <w:pPr>
+        <w:ind w:right="0"/>
+        <w:spacing w:after="0" w:before="0"/>
+        <w:rPr>
+          <w:rFonts w:ascii="Arial" w:hAnsi="Arial" w:cs="Arial" w:eastAsia="Arial"/>
+          <w:color w:val="000000" w:themeColor="text1"/>
+          <w:sz w:val="24"/>
+          <w:highlight w:val="none"/>
+        </w:rPr>
+        <w:pBdr>
+          <w:left w:val="none" w:color="000000" w:sz="4" w:space="0"/>
+          <w:top w:val="none" w:color="000000" w:sz="4" w:space="0"/>
+          <w:right w:val="none" w:color="000000" w:sz="4" w:space="0"/>
+          <w:bottom w:val="none" w:color="000000" w:sz="4" w:space="0"/>
+        </w:pBdr>
+      </w:pPr>
+      <w:r>
+        <w:rPr>
+          <w:rFonts w:ascii="Arial" w:hAnsi="Arial" w:cs="Arial" w:eastAsia="Arial"/>
+          <w:color w:val="000000" w:themeColor="text1"/>
+          <w:sz w:val="24"/>
+          <w:highlight w:val="none"/>
+        </w:rPr>
+        <w:t xml:space="preserve">Nesse exemplo, será importado todos os arquivos que estão  dentro do pacote “</w:t>
+      </w:r>
+      <w:r>
+        <w:rPr>
+          <w:rFonts w:ascii="Fira Code" w:hAnsi="Fira Code" w:cs="Fira Code" w:eastAsia="Fira Code"/>
+          <w:color w:val="FF0000"/>
+          <w:sz w:val="24"/>
+          <w:highlight w:val="none"/>
+        </w:rPr>
+      </w:r>
+      <w:r>
+        <w:rPr>
+          <w:rFonts w:ascii="Fira Code" w:hAnsi="Fira Code" w:cs="Fira Code" w:eastAsia="Fira Code"/>
+          <w:color w:val="00B0F0"/>
+          <w:sz w:val="24"/>
+          <w:highlight w:val="none"/>
+        </w:rPr>
+        <w:t xml:space="preserve">app.calculo</w:t>
+      </w:r>
+      <w:r>
+        <w:rPr>
+          <w:rFonts w:ascii="Arial" w:hAnsi="Arial" w:cs="Arial" w:eastAsia="Arial"/>
+          <w:color w:val="000000" w:themeColor="text1"/>
+          <w:sz w:val="24"/>
+          <w:highlight w:val="none"/>
+        </w:rPr>
+        <w:t xml:space="preserve">”, fazendo assim com que possar ser utilizado corretamente qualquer classe, interface ou enum publicas dentro do outro projeto.</w:t>
+      </w:r>
+      <w:r>
+        <w:rPr>
+          <w:rFonts w:ascii="Arial" w:hAnsi="Arial" w:cs="Arial" w:eastAsia="Arial"/>
+          <w:color w:val="000000" w:themeColor="text1"/>
+          <w:sz w:val="24"/>
+          <w:highlight w:val="none"/>
+        </w:rPr>
+      </w:r>
+    </w:p>
+    <w:p>
+      <w:pPr>
+        <w:ind w:right="0"/>
+        <w:spacing w:after="0" w:before="0"/>
+        <w:rPr>
+          <w:rFonts w:ascii="Arial" w:hAnsi="Arial" w:cs="Arial" w:eastAsia="Arial"/>
+          <w:color w:val="000000" w:themeColor="text1"/>
+          <w:sz w:val="24"/>
+          <w:highlight w:val="none"/>
+        </w:rPr>
+        <w:pBdr>
+          <w:left w:val="none" w:color="000000" w:sz="4" w:space="0"/>
+          <w:top w:val="none" w:color="000000" w:sz="4" w:space="0"/>
+          <w:right w:val="none" w:color="000000" w:sz="4" w:space="0"/>
+          <w:bottom w:val="none" w:color="000000" w:sz="4" w:space="0"/>
+        </w:pBdr>
+      </w:pPr>
+      <w:r>
+        <w:rPr>
+          <w:rFonts w:ascii="Arial" w:hAnsi="Arial" w:cs="Arial" w:eastAsia="Arial"/>
+          <w:color w:val="000000" w:themeColor="text1"/>
+          <w:sz w:val="24"/>
+          <w:highlight w:val="none"/>
+        </w:rPr>
+      </w:r>
+      <w:r>
+        <w:rPr>
+          <w:rFonts w:ascii="Arial" w:hAnsi="Arial" w:cs="Arial" w:eastAsia="Arial"/>
+          <w:color w:val="000000" w:themeColor="text1"/>
+          <w:sz w:val="24"/>
+          <w:highlight w:val="none"/>
+        </w:rPr>
+      </w:r>
+    </w:p>
+    <w:p>
+      <w:pPr>
+        <w:ind w:right="0"/>
+        <w:spacing w:after="0" w:before="0"/>
+        <w:rPr>
+          <w:rFonts w:ascii="Arial" w:hAnsi="Arial" w:cs="Arial" w:eastAsia="Arial"/>
+          <w:color w:val="000000" w:themeColor="text1"/>
+          <w:sz w:val="24"/>
+          <w:highlight w:val="none"/>
+        </w:rPr>
+        <w:pBdr>
+          <w:left w:val="none" w:color="000000" w:sz="4" w:space="0"/>
+          <w:top w:val="none" w:color="000000" w:sz="4" w:space="0"/>
+          <w:right w:val="none" w:color="000000" w:sz="4" w:space="0"/>
+          <w:bottom w:val="none" w:color="000000" w:sz="4" w:space="0"/>
+        </w:pBdr>
+      </w:pPr>
+      <w:r>
+        <w:rPr>
+          <w:rFonts w:ascii="Arial" w:hAnsi="Arial" w:cs="Arial" w:eastAsia="Arial"/>
+          <w:color w:val="000000" w:themeColor="text1"/>
+          <w:sz w:val="24"/>
+          <w:highlight w:val="none"/>
+        </w:rPr>
+        <w:t xml:space="preserve">Para exportar não apenas o pacote, mas também todas as dependências de outros módulos daquele pacote, se usa a palavra “</w:t>
+      </w:r>
+      <w:r>
+        <w:rPr>
+          <w:rFonts w:ascii="Arial" w:hAnsi="Arial" w:cs="Arial" w:eastAsia="Arial"/>
+          <w:color w:val="FF0000"/>
+          <w:sz w:val="24"/>
+          <w:highlight w:val="none"/>
+        </w:rPr>
+        <w:t xml:space="preserve">transitive</w:t>
+      </w:r>
+      <w:r>
+        <w:rPr>
+          <w:rFonts w:ascii="Arial" w:hAnsi="Arial" w:cs="Arial" w:eastAsia="Arial"/>
+          <w:color w:val="000000" w:themeColor="text1"/>
+          <w:sz w:val="24"/>
+          <w:highlight w:val="none"/>
+        </w:rPr>
+        <w:t xml:space="preserve">”, fazendo assim com que além de exportar o pacote, também exporte a dependência do pacote de outro projeto, exemplo:</w:t>
+      </w:r>
+      <w:r>
+        <w:rPr>
+          <w:rFonts w:ascii="Arial" w:hAnsi="Arial" w:cs="Arial" w:eastAsia="Arial"/>
+          <w:color w:val="000000" w:themeColor="text1"/>
+          <w:sz w:val="24"/>
+          <w:highlight w:val="none"/>
+        </w:rPr>
+      </w:r>
+    </w:p>
+    <w:p>
+      <w:pPr>
+        <w:ind w:right="0"/>
+        <w:spacing w:after="0" w:before="0"/>
+        <w:rPr>
+          <w:rFonts w:ascii="Arial" w:hAnsi="Arial" w:cs="Arial" w:eastAsia="Arial"/>
+          <w:color w:val="000000" w:themeColor="text1"/>
+          <w:sz w:val="24"/>
+          <w:highlight w:val="none"/>
+        </w:rPr>
+        <w:pBdr>
+          <w:left w:val="none" w:color="000000" w:sz="4" w:space="0"/>
+          <w:top w:val="none" w:color="000000" w:sz="4" w:space="0"/>
+          <w:right w:val="none" w:color="000000" w:sz="4" w:space="0"/>
+          <w:bottom w:val="none" w:color="000000" w:sz="4" w:space="0"/>
+        </w:pBdr>
+      </w:pPr>
+      <w:r>
+        <w:rPr>
+          <w:rFonts w:ascii="Arial" w:hAnsi="Arial" w:cs="Arial" w:eastAsia="Arial"/>
+          <w:color w:val="000000" w:themeColor="text1"/>
+          <w:sz w:val="24"/>
+          <w:highlight w:val="none"/>
+        </w:rPr>
+      </w:r>
+      <w:r>
+        <w:rPr>
+          <w:rFonts w:ascii="Arial" w:hAnsi="Arial" w:cs="Arial" w:eastAsia="Arial"/>
+          <w:color w:val="000000" w:themeColor="text1"/>
+          <w:sz w:val="24"/>
+          <w:highlight w:val="none"/>
+        </w:rPr>
+      </w:r>
+    </w:p>
+    <w:p>
+      <w:pPr>
+        <w:ind w:right="0"/>
+        <w:spacing w:after="0" w:before="0"/>
+        <w:rPr>
+          <w:rFonts w:ascii="Fira Code" w:hAnsi="Fira Code" w:cs="Fira Code" w:eastAsia="Fira Code"/>
+          <w:color w:val="000000"/>
+          <w:highlight w:val="none"/>
+        </w:rPr>
+        <w:pBdr>
+          <w:left w:val="none" w:color="000000" w:sz="4" w:space="0"/>
+          <w:top w:val="none" w:color="000000" w:sz="4" w:space="0"/>
+          <w:right w:val="none" w:color="000000" w:sz="4" w:space="0"/>
+          <w:bottom w:val="none" w:color="000000" w:sz="4" w:space="0"/>
+        </w:pBdr>
+      </w:pPr>
+      <w:r>
+        <w:rPr>
+          <w:rFonts w:ascii="Fira Code" w:hAnsi="Fira Code" w:cs="Fira Code" w:eastAsia="Fira Code"/>
+          <w:color w:val="FF0000"/>
+          <w:sz w:val="24"/>
+          <w:highlight w:val="none"/>
+        </w:rPr>
+        <w:t xml:space="preserve">module </w:t>
+      </w:r>
+      <w:r>
+        <w:rPr>
+          <w:rFonts w:ascii="Fira Code" w:hAnsi="Fira Code" w:cs="Fira Code" w:eastAsia="Fira Code"/>
+          <w:color w:val="00B0F0"/>
+          <w:sz w:val="24"/>
+          <w:highlight w:val="none"/>
+        </w:rPr>
+        <w:t xml:space="preserve">app.calculo</w:t>
+      </w:r>
+      <w:r>
+        <w:rPr>
+          <w:rFonts w:ascii="Fira Code" w:hAnsi="Fira Code" w:cs="Fira Code" w:eastAsia="Fira Code"/>
+          <w:color w:val="000000" w:themeColor="text1"/>
+          <w:sz w:val="24"/>
+          <w:highlight w:val="none"/>
+        </w:rPr>
+        <w:t xml:space="preserve"> {</w:t>
+      </w:r>
+      <w:r>
+        <w:rPr>
+          <w:rFonts w:ascii="Fira Code" w:hAnsi="Fira Code" w:cs="Fira Code" w:eastAsia="Fira Code"/>
+          <w:color w:val="000000" w:themeColor="text1"/>
+          <w:sz w:val="24"/>
+          <w:highlight w:val="none"/>
+        </w:rPr>
+      </w:r>
+      <w:r/>
+    </w:p>
+    <w:p>
+      <w:pPr>
+        <w:ind w:right="0"/>
+        <w:spacing w:after="0" w:before="0"/>
+        <w:rPr>
+          <w:rFonts w:ascii="Fira Code" w:hAnsi="Fira Code" w:cs="Fira Code" w:eastAsia="Fira Code"/>
+          <w:color w:val="000000" w:themeColor="text1"/>
+          <w:sz w:val="24"/>
+          <w:highlight w:val="none"/>
+        </w:rPr>
+        <w:pBdr>
+          <w:left w:val="none" w:color="000000" w:sz="4" w:space="0"/>
+          <w:top w:val="none" w:color="000000" w:sz="4" w:space="0"/>
+          <w:right w:val="none" w:color="000000" w:sz="4" w:space="0"/>
+          <w:bottom w:val="none" w:color="000000" w:sz="4" w:space="0"/>
+        </w:pBdr>
+      </w:pPr>
+      <w:r>
+        <w:rPr>
+          <w:rFonts w:ascii="Fira Code" w:hAnsi="Fira Code" w:cs="Fira Code" w:eastAsia="Fira Code"/>
+          <w:color w:val="000000" w:themeColor="text1"/>
+          <w:sz w:val="24"/>
+          <w:highlight w:val="none"/>
+        </w:rPr>
+      </w:r>
+      <w:r>
+        <w:rPr>
+          <w:rFonts w:ascii="Fira Code" w:hAnsi="Fira Code" w:cs="Fira Code" w:eastAsia="Fira Code"/>
+          <w:color w:val="000000" w:themeColor="text1"/>
+          <w:sz w:val="24"/>
+          <w:highlight w:val="none"/>
+        </w:rPr>
+      </w:r>
+    </w:p>
+    <w:p>
+      <w:pPr>
+        <w:ind w:right="0" w:firstLine="708"/>
+        <w:spacing w:after="0" w:before="0"/>
+        <w:rPr>
+          <w:rFonts w:ascii="Fira Code" w:hAnsi="Fira Code" w:cs="Fira Code" w:eastAsia="Fira Code"/>
+          <w:color w:val="000000" w:themeColor="text1"/>
+          <w:sz w:val="24"/>
+          <w:highlight w:val="none"/>
+        </w:rPr>
+        <w:pBdr>
+          <w:left w:val="none" w:color="000000" w:sz="4" w:space="0"/>
+          <w:top w:val="none" w:color="000000" w:sz="4" w:space="0"/>
+          <w:right w:val="none" w:color="000000" w:sz="4" w:space="0"/>
+          <w:bottom w:val="none" w:color="000000" w:sz="4" w:space="0"/>
+        </w:pBdr>
+      </w:pPr>
+      <w:r>
+        <w:rPr>
+          <w:rFonts w:ascii="Fira Code" w:hAnsi="Fira Code" w:cs="Fira Code" w:eastAsia="Fira Code"/>
+          <w:color w:val="000000" w:themeColor="text1"/>
+          <w:sz w:val="24"/>
+          <w:highlight w:val="none"/>
+        </w:rPr>
+      </w:r>
+      <w:r>
+        <w:rPr>
+          <w:rFonts w:ascii="Fira Code" w:hAnsi="Fira Code" w:cs="Fira Code" w:eastAsia="Fira Code"/>
+          <w:color w:val="FF0000"/>
+          <w:sz w:val="24"/>
+          <w:highlight w:val="none"/>
+        </w:rPr>
+        <w:t xml:space="preserve">requires </w:t>
+      </w:r>
+      <w:r>
+        <w:rPr>
+          <w:rFonts w:ascii="Fira Code" w:hAnsi="Fira Code" w:cs="Fira Code" w:eastAsia="Fira Code"/>
+          <w:color w:val="FF0000"/>
+          <w:sz w:val="24"/>
+          <w:highlight w:val="none"/>
+        </w:rPr>
+        <w:t xml:space="preserve">transitive </w:t>
+      </w:r>
+      <w:r>
+        <w:rPr>
+          <w:rFonts w:ascii="Fira Code" w:hAnsi="Fira Code" w:cs="Fira Code" w:eastAsia="Fira Code"/>
+          <w:color w:val="00B0F0"/>
+          <w:sz w:val="24"/>
+          <w:highlight w:val="none"/>
+        </w:rPr>
+        <w:t xml:space="preserve">app.logging;</w:t>
+      </w:r>
+      <w:r>
+        <w:rPr>
+          <w:rFonts w:ascii="Fira Code" w:hAnsi="Fira Code" w:cs="Fira Code" w:eastAsia="Fira Code"/>
+          <w:color w:val="000000" w:themeColor="text1"/>
+          <w:sz w:val="24"/>
+          <w:highlight w:val="none"/>
+        </w:rPr>
+        <w:tab/>
+      </w:r>
+      <w:r>
+        <w:rPr>
+          <w:rFonts w:ascii="Fira Code" w:hAnsi="Fira Code" w:cs="Fira Code" w:eastAsia="Fira Code"/>
+          <w:color w:val="000000" w:themeColor="text1"/>
+          <w:sz w:val="24"/>
+          <w:highlight w:val="none"/>
+        </w:rPr>
+      </w:r>
+      <w:r/>
+    </w:p>
+    <w:p>
+      <w:pPr>
+        <w:ind w:right="0"/>
+        <w:spacing w:after="0" w:before="0"/>
+        <w:rPr>
+          <w:rFonts w:ascii="Fira Code" w:hAnsi="Fira Code" w:cs="Fira Code" w:eastAsia="Fira Code"/>
+          <w:color w:val="000000"/>
+          <w:sz w:val="24"/>
+          <w:highlight w:val="none"/>
+        </w:rPr>
+        <w:pBdr>
+          <w:left w:val="none" w:color="000000" w:sz="4" w:space="0"/>
+          <w:top w:val="none" w:color="000000" w:sz="4" w:space="0"/>
+          <w:right w:val="none" w:color="000000" w:sz="4" w:space="0"/>
+          <w:bottom w:val="none" w:color="000000" w:sz="4" w:space="0"/>
+        </w:pBdr>
+      </w:pPr>
+      <w:r>
+        <w:rPr>
+          <w:rFonts w:ascii="Fira Code" w:hAnsi="Fira Code" w:cs="Fira Code" w:eastAsia="Fira Code"/>
+          <w:color w:val="000000" w:themeColor="text1"/>
+          <w:sz w:val="24"/>
+          <w:highlight w:val="none"/>
+        </w:rPr>
+      </w:r>
+      <w:r>
+        <w:rPr>
+          <w:rFonts w:ascii="Fira Code" w:hAnsi="Fira Code" w:cs="Fira Code" w:eastAsia="Fira Code"/>
+          <w:color w:val="000000" w:themeColor="text1"/>
+          <w:sz w:val="24"/>
+          <w:highlight w:val="none"/>
+        </w:rPr>
+      </w:r>
+    </w:p>
+    <w:p>
+      <w:pPr>
+        <w:ind w:right="0"/>
+        <w:spacing w:after="0" w:before="0"/>
+        <w:rPr>
+          <w:rFonts w:ascii="Fira Code" w:hAnsi="Fira Code" w:cs="Fira Code" w:eastAsia="Fira Code"/>
+          <w:color w:val="000000"/>
+          <w:highlight w:val="none"/>
+        </w:rPr>
+        <w:pBdr>
+          <w:left w:val="none" w:color="000000" w:sz="4" w:space="0"/>
+          <w:top w:val="none" w:color="000000" w:sz="4" w:space="0"/>
+          <w:right w:val="none" w:color="000000" w:sz="4" w:space="0"/>
+          <w:bottom w:val="none" w:color="000000" w:sz="4" w:space="0"/>
+        </w:pBdr>
+      </w:pPr>
+      <w:r>
+        <w:rPr>
+          <w:rFonts w:ascii="Fira Code" w:hAnsi="Fira Code" w:cs="Fira Code" w:eastAsia="Fira Code"/>
+          <w:color w:val="000000" w:themeColor="text1"/>
+          <w:sz w:val="24"/>
+          <w:highlight w:val="none"/>
+        </w:rPr>
+        <w:tab/>
+      </w:r>
+      <w:r>
+        <w:rPr>
+          <w:rFonts w:ascii="Fira Code" w:hAnsi="Fira Code" w:cs="Fira Code" w:eastAsia="Fira Code"/>
+          <w:color w:val="FF0000"/>
+          <w:sz w:val="24"/>
+          <w:highlight w:val="none"/>
+        </w:rPr>
+        <w:t xml:space="preserve">exports </w:t>
+      </w:r>
+      <w:r>
+        <w:rPr>
+          <w:rFonts w:ascii="Fira Code" w:hAnsi="Fira Code" w:cs="Fira Code" w:eastAsia="Fira Code"/>
+          <w:color w:val="00B0F0"/>
+          <w:sz w:val="24"/>
+          <w:highlight w:val="none"/>
+        </w:rPr>
+        <w:t xml:space="preserve">br.com.cod3r.app.calculo;</w:t>
+      </w:r>
+      <w:r>
+        <w:rPr>
+          <w:rFonts w:ascii="Fira Code" w:hAnsi="Fira Code" w:cs="Fira Code" w:eastAsia="Fira Code"/>
+          <w:color w:val="000000" w:themeColor="text1"/>
+          <w:sz w:val="24"/>
+          <w:highlight w:val="none"/>
+        </w:rPr>
+      </w:r>
+      <w:r/>
+    </w:p>
+    <w:p>
+      <w:pPr>
+        <w:ind w:right="0"/>
+        <w:spacing w:after="0" w:before="0"/>
+        <w:rPr>
+          <w:rFonts w:ascii="Fira Code" w:hAnsi="Fira Code" w:cs="Fira Code" w:eastAsia="Fira Code"/>
+          <w:color w:val="000000"/>
+          <w:highlight w:val="none"/>
+        </w:rPr>
+        <w:pBdr>
+          <w:left w:val="none" w:color="000000" w:sz="4" w:space="0"/>
+          <w:top w:val="none" w:color="000000" w:sz="4" w:space="0"/>
+          <w:right w:val="none" w:color="000000" w:sz="4" w:space="0"/>
+          <w:bottom w:val="none" w:color="000000" w:sz="4" w:space="0"/>
+        </w:pBdr>
+      </w:pPr>
+      <w:r>
+        <w:rPr>
+          <w:rFonts w:ascii="Fira Code" w:hAnsi="Fira Code" w:cs="Fira Code" w:eastAsia="Fira Code"/>
+          <w:color w:val="000000" w:themeColor="text1"/>
+          <w:sz w:val="24"/>
+          <w:highlight w:val="none"/>
+        </w:rPr>
+        <w:t xml:space="preserve">}</w:t>
+      </w:r>
+      <w:r>
+        <w:rPr>
+          <w:rFonts w:ascii="Fira Code" w:hAnsi="Fira Code" w:cs="Fira Code" w:eastAsia="Fira Code"/>
+          <w:color w:val="000000" w:themeColor="text1"/>
+          <w:sz w:val="24"/>
+          <w:highlight w:val="none"/>
+        </w:rPr>
+      </w:r>
+      <w:r/>
+    </w:p>
+    <w:p>
+      <w:pPr>
+        <w:ind w:right="0"/>
+        <w:spacing w:after="0" w:before="0"/>
+        <w:rPr>
+          <w:rFonts w:ascii="Arial" w:hAnsi="Arial" w:cs="Arial" w:eastAsia="Arial"/>
+          <w:color w:val="000000" w:themeColor="text1"/>
+          <w:sz w:val="24"/>
+          <w:highlight w:val="none"/>
+        </w:rPr>
+        <w:pBdr>
+          <w:left w:val="none" w:color="000000" w:sz="4" w:space="0"/>
+          <w:top w:val="none" w:color="000000" w:sz="4" w:space="0"/>
+          <w:right w:val="none" w:color="000000" w:sz="4" w:space="0"/>
+          <w:bottom w:val="none" w:color="000000" w:sz="4" w:space="0"/>
+        </w:pBdr>
+      </w:pPr>
+      <w:r>
+        <w:rPr>
+          <w:rFonts w:ascii="Arial" w:hAnsi="Arial" w:cs="Arial" w:eastAsia="Arial"/>
+          <w:color w:val="000000" w:themeColor="text1"/>
+          <w:sz w:val="24"/>
+          <w:highlight w:val="none"/>
+        </w:rPr>
+      </w:r>
+      <w:r>
+        <w:rPr>
+          <w:rFonts w:ascii="Arial" w:hAnsi="Arial" w:cs="Arial" w:eastAsia="Arial"/>
+          <w:color w:val="000000" w:themeColor="text1"/>
+          <w:sz w:val="24"/>
+          <w:highlight w:val="none"/>
+        </w:rPr>
+      </w:r>
+    </w:p>
+    <w:p>
+      <w:pPr>
+        <w:ind w:right="0"/>
+        <w:spacing w:after="0" w:before="0"/>
+        <w:rPr>
+          <w:rFonts w:ascii="Arial" w:hAnsi="Arial" w:cs="Arial" w:eastAsia="Arial"/>
+          <w:color w:val="000000" w:themeColor="text1"/>
+          <w:sz w:val="24"/>
+          <w:highlight w:val="none"/>
+        </w:rPr>
+        <w:pBdr>
+          <w:left w:val="none" w:color="000000" w:sz="4" w:space="0"/>
+          <w:top w:val="none" w:color="000000" w:sz="4" w:space="0"/>
+          <w:right w:val="none" w:color="000000" w:sz="4" w:space="0"/>
+          <w:bottom w:val="none" w:color="000000" w:sz="4" w:space="0"/>
+        </w:pBdr>
+      </w:pPr>
+      <w:r>
+        <w:rPr>
+          <w:rFonts w:ascii="Arial" w:hAnsi="Arial" w:cs="Arial" w:eastAsia="Arial"/>
+          <w:color w:val="000000" w:themeColor="text1"/>
+          <w:sz w:val="24"/>
+          <w:highlight w:val="none"/>
+        </w:rPr>
+        <w:t xml:space="preserve">Dessa forma, tudo que está sendo importado do projeto “</w:t>
+      </w:r>
+      <w:r>
+        <w:rPr>
+          <w:rFonts w:ascii="Fira Code" w:hAnsi="Fira Code" w:cs="Fira Code" w:eastAsia="Fira Code"/>
+          <w:color w:val="00B0F0"/>
+          <w:sz w:val="24"/>
+          <w:highlight w:val="none"/>
+        </w:rPr>
+        <w:t xml:space="preserve">app.logging</w:t>
+      </w:r>
+      <w:r>
+        <w:rPr>
+          <w:rFonts w:ascii="Arial" w:hAnsi="Arial" w:cs="Arial" w:eastAsia="Arial"/>
+          <w:color w:val="000000" w:themeColor="text1"/>
+          <w:sz w:val="24"/>
+          <w:highlight w:val="none"/>
+        </w:rPr>
+        <w:t xml:space="preserve">”, ao importar o projeto “</w:t>
+      </w:r>
+      <w:r>
+        <w:rPr>
+          <w:rFonts w:ascii="Fira Code" w:hAnsi="Fira Code" w:cs="Fira Code" w:eastAsia="Fira Code"/>
+          <w:color w:val="00B0F0"/>
+          <w:sz w:val="24"/>
+          <w:highlight w:val="none"/>
+        </w:rPr>
+        <w:t xml:space="preserve">app.calculo</w:t>
+      </w:r>
+      <w:r>
+        <w:rPr>
+          <w:rFonts w:ascii="Arial" w:hAnsi="Arial" w:cs="Arial" w:eastAsia="Arial"/>
+          <w:color w:val="000000" w:themeColor="text1"/>
+          <w:sz w:val="24"/>
+          <w:highlight w:val="none"/>
+        </w:rPr>
+        <w:t xml:space="preserve">”, será importado de forma transitiva também o “</w:t>
+      </w:r>
+      <w:r>
+        <w:rPr>
+          <w:rFonts w:ascii="Fira Code" w:hAnsi="Fira Code" w:cs="Fira Code" w:eastAsia="Fira Code"/>
+          <w:color w:val="00B0F0"/>
+          <w:sz w:val="24"/>
+          <w:highlight w:val="none"/>
+        </w:rPr>
+        <w:t xml:space="preserve">app.logging</w:t>
+      </w:r>
+      <w:r>
+        <w:rPr>
+          <w:rFonts w:ascii="Arial" w:hAnsi="Arial" w:cs="Arial" w:eastAsia="Arial"/>
+          <w:color w:val="000000" w:themeColor="text1"/>
+          <w:sz w:val="24"/>
+          <w:highlight w:val="none"/>
+        </w:rPr>
+        <w:t xml:space="preserve">”.</w:t>
+      </w:r>
+      <w:r>
+        <w:rPr>
+          <w:rFonts w:ascii="Arial" w:hAnsi="Arial" w:cs="Arial" w:eastAsia="Arial"/>
+          <w:color w:val="000000" w:themeColor="text1"/>
+          <w:sz w:val="24"/>
+          <w:highlight w:val="none"/>
+        </w:rPr>
+      </w:r>
+    </w:p>
+    <w:p>
+      <w:pPr>
+        <w:ind w:right="0"/>
+        <w:spacing w:after="0" w:before="0"/>
+        <w:rPr>
+          <w:rFonts w:ascii="Arial" w:hAnsi="Arial" w:cs="Arial" w:eastAsia="Arial"/>
+          <w:color w:val="000000" w:themeColor="text1"/>
+          <w:sz w:val="24"/>
+          <w:highlight w:val="none"/>
+        </w:rPr>
+        <w:pBdr>
+          <w:left w:val="none" w:color="000000" w:sz="4" w:space="0"/>
+          <w:top w:val="none" w:color="000000" w:sz="4" w:space="0"/>
+          <w:right w:val="none" w:color="000000" w:sz="4" w:space="0"/>
+          <w:bottom w:val="none" w:color="000000" w:sz="4" w:space="0"/>
+        </w:pBdr>
+      </w:pPr>
+      <w:r>
+        <w:rPr>
+          <w:rFonts w:ascii="Arial" w:hAnsi="Arial" w:cs="Arial" w:eastAsia="Arial"/>
+          <w:color w:val="000000" w:themeColor="text1"/>
+          <w:sz w:val="24"/>
+          <w:highlight w:val="none"/>
+        </w:rPr>
+        <w:t xml:space="preserve">Podendo também exportar um pacote para um módulo especifico, por exemplo:</w:t>
+      </w:r>
+      <w:r>
+        <w:rPr>
+          <w:rFonts w:ascii="Arial" w:hAnsi="Arial" w:cs="Arial" w:eastAsia="Arial"/>
+          <w:color w:val="000000" w:themeColor="text1"/>
+          <w:sz w:val="24"/>
+          <w:highlight w:val="none"/>
+        </w:rPr>
+      </w:r>
+    </w:p>
+    <w:p>
+      <w:pPr>
+        <w:ind w:right="0"/>
+        <w:spacing w:after="0" w:before="0"/>
+        <w:rPr>
+          <w:rFonts w:ascii="Arial" w:hAnsi="Arial" w:cs="Arial" w:eastAsia="Arial"/>
+          <w:color w:val="000000" w:themeColor="text1"/>
+          <w:sz w:val="24"/>
+          <w:highlight w:val="none"/>
+        </w:rPr>
+        <w:pBdr>
+          <w:left w:val="none" w:color="000000" w:sz="4" w:space="0"/>
+          <w:top w:val="none" w:color="000000" w:sz="4" w:space="0"/>
+          <w:right w:val="none" w:color="000000" w:sz="4" w:space="0"/>
+          <w:bottom w:val="none" w:color="000000" w:sz="4" w:space="0"/>
+        </w:pBdr>
+      </w:pPr>
+      <w:r>
+        <w:rPr>
+          <w:rFonts w:ascii="Arial" w:hAnsi="Arial" w:cs="Arial" w:eastAsia="Arial"/>
+          <w:color w:val="000000" w:themeColor="text1"/>
+          <w:sz w:val="24"/>
+          <w:highlight w:val="none"/>
+        </w:rPr>
+      </w:r>
+      <w:r>
+        <w:rPr>
+          <w:rFonts w:ascii="Arial" w:hAnsi="Arial" w:cs="Arial" w:eastAsia="Arial"/>
+          <w:color w:val="000000" w:themeColor="text1"/>
+          <w:sz w:val="24"/>
+          <w:highlight w:val="none"/>
+        </w:rPr>
+      </w:r>
+    </w:p>
+    <w:p>
+      <w:pPr>
+        <w:ind w:right="0"/>
+        <w:spacing w:after="0" w:before="0"/>
+        <w:rPr>
+          <w:rFonts w:ascii="Fira Code" w:hAnsi="Fira Code" w:cs="Fira Code" w:eastAsia="Fira Code"/>
+          <w:color w:val="000000"/>
+          <w:highlight w:val="none"/>
+        </w:rPr>
+        <w:pBdr>
+          <w:left w:val="none" w:color="000000" w:sz="4" w:space="0"/>
+          <w:top w:val="none" w:color="000000" w:sz="4" w:space="0"/>
+          <w:right w:val="none" w:color="000000" w:sz="4" w:space="0"/>
+          <w:bottom w:val="none" w:color="000000" w:sz="4" w:space="0"/>
+        </w:pBdr>
+      </w:pPr>
+      <w:r>
+        <w:rPr>
+          <w:rFonts w:ascii="Fira Code" w:hAnsi="Fira Code" w:cs="Fira Code" w:eastAsia="Fira Code"/>
+          <w:color w:val="FF0000"/>
+          <w:sz w:val="24"/>
+          <w:highlight w:val="none"/>
+        </w:rPr>
+        <w:t xml:space="preserve">module </w:t>
+      </w:r>
+      <w:r>
+        <w:rPr>
+          <w:rFonts w:ascii="Fira Code" w:hAnsi="Fira Code" w:cs="Fira Code" w:eastAsia="Fira Code"/>
+          <w:color w:val="00B0F0"/>
+          <w:sz w:val="24"/>
+          <w:highlight w:val="none"/>
+        </w:rPr>
+        <w:t xml:space="preserve">app.calculo</w:t>
+      </w:r>
+      <w:r>
+        <w:rPr>
+          <w:rFonts w:ascii="Fira Code" w:hAnsi="Fira Code" w:cs="Fira Code" w:eastAsia="Fira Code"/>
+          <w:color w:val="000000" w:themeColor="text1"/>
+          <w:sz w:val="24"/>
+          <w:highlight w:val="none"/>
+        </w:rPr>
+        <w:t xml:space="preserve"> {</w:t>
+      </w:r>
+      <w:r>
+        <w:rPr>
+          <w:rFonts w:ascii="Fira Code" w:hAnsi="Fira Code" w:cs="Fira Code" w:eastAsia="Fira Code"/>
+          <w:color w:val="000000"/>
+          <w:sz w:val="24"/>
+          <w:highlight w:val="none"/>
+        </w:rPr>
+      </w:r>
+      <w:r/>
+    </w:p>
+    <w:p>
+      <w:pPr>
+        <w:ind w:right="0"/>
+        <w:spacing w:after="0" w:before="0"/>
+        <w:rPr>
+          <w:rFonts w:ascii="Fira Code" w:hAnsi="Fira Code" w:cs="Fira Code" w:eastAsia="Fira Code"/>
+          <w:color w:val="000000"/>
+          <w:highlight w:val="none"/>
+        </w:rPr>
+        <w:pBdr>
+          <w:left w:val="none" w:color="000000" w:sz="4" w:space="0"/>
+          <w:top w:val="none" w:color="000000" w:sz="4" w:space="0"/>
+          <w:right w:val="none" w:color="000000" w:sz="4" w:space="0"/>
+          <w:bottom w:val="none" w:color="000000" w:sz="4" w:space="0"/>
+        </w:pBdr>
+      </w:pPr>
+      <w:r>
+        <w:rPr>
+          <w:rFonts w:ascii="Fira Code" w:hAnsi="Fira Code" w:cs="Fira Code" w:eastAsia="Fira Code"/>
+          <w:color w:val="000000" w:themeColor="text1"/>
+          <w:sz w:val="24"/>
+          <w:highlight w:val="none"/>
+        </w:rPr>
+      </w:r>
+      <w:r>
+        <w:rPr>
+          <w:rFonts w:ascii="Fira Code" w:hAnsi="Fira Code" w:cs="Fira Code" w:eastAsia="Fira Code"/>
+          <w:color w:val="000000" w:themeColor="text1"/>
+          <w:sz w:val="24"/>
+          <w:highlight w:val="none"/>
+        </w:rPr>
+      </w:r>
+      <w:r/>
+    </w:p>
+    <w:p>
+      <w:pPr>
+        <w:ind w:right="0" w:firstLine="708"/>
+        <w:spacing w:after="0" w:before="0"/>
+        <w:rPr>
+          <w:rFonts w:ascii="Fira Code" w:hAnsi="Fira Code" w:cs="Fira Code" w:eastAsia="Fira Code"/>
+          <w:color w:val="000000"/>
+          <w:highlight w:val="none"/>
+        </w:rPr>
+        <w:pBdr>
+          <w:left w:val="none" w:color="000000" w:sz="4" w:space="0"/>
+          <w:top w:val="none" w:color="000000" w:sz="4" w:space="0"/>
+          <w:right w:val="none" w:color="000000" w:sz="4" w:space="0"/>
+          <w:bottom w:val="none" w:color="000000" w:sz="4" w:space="0"/>
+        </w:pBdr>
+      </w:pPr>
+      <w:r>
+        <w:rPr>
+          <w:rFonts w:ascii="Fira Code" w:hAnsi="Fira Code" w:cs="Fira Code" w:eastAsia="Fira Code"/>
+          <w:color w:val="000000" w:themeColor="text1"/>
+          <w:sz w:val="24"/>
+          <w:highlight w:val="none"/>
+        </w:rPr>
+      </w:r>
+      <w:r>
+        <w:rPr>
+          <w:rFonts w:ascii="Fira Code" w:hAnsi="Fira Code" w:cs="Fira Code" w:eastAsia="Fira Code"/>
+          <w:color w:val="FF0000"/>
+          <w:sz w:val="24"/>
+          <w:highlight w:val="none"/>
+        </w:rPr>
+        <w:t xml:space="preserve">requires </w:t>
+      </w:r>
+      <w:r>
+        <w:rPr>
+          <w:rFonts w:ascii="Fira Code" w:hAnsi="Fira Code" w:cs="Fira Code" w:eastAsia="Fira Code"/>
+          <w:color w:val="FF0000"/>
+          <w:sz w:val="24"/>
+          <w:highlight w:val="none"/>
+        </w:rPr>
+        <w:t xml:space="preserve">transitive </w:t>
+      </w:r>
+      <w:r>
+        <w:rPr>
+          <w:rFonts w:ascii="Fira Code" w:hAnsi="Fira Code" w:cs="Fira Code" w:eastAsia="Fira Code"/>
+          <w:color w:val="00B0F0"/>
+          <w:sz w:val="24"/>
+          <w:highlight w:val="none"/>
+        </w:rPr>
+        <w:t xml:space="preserve">app.logging;</w:t>
+      </w:r>
+      <w:r>
+        <w:rPr>
+          <w:rFonts w:ascii="Fira Code" w:hAnsi="Fira Code" w:cs="Fira Code" w:eastAsia="Fira Code"/>
+          <w:color w:val="000000" w:themeColor="text1"/>
+          <w:sz w:val="24"/>
+          <w:highlight w:val="none"/>
+        </w:rPr>
+        <w:tab/>
+      </w:r>
+      <w:r>
+        <w:rPr>
+          <w:rFonts w:ascii="Fira Code" w:hAnsi="Fira Code" w:cs="Fira Code" w:eastAsia="Fira Code"/>
+          <w:color w:val="000000" w:themeColor="text1"/>
+          <w:sz w:val="24"/>
+          <w:highlight w:val="none"/>
+        </w:rPr>
+      </w:r>
+      <w:r/>
+    </w:p>
+    <w:p>
+      <w:pPr>
+        <w:ind w:right="0"/>
+        <w:spacing w:after="0" w:before="0"/>
+        <w:rPr>
+          <w:rFonts w:ascii="Fira Code" w:hAnsi="Fira Code" w:cs="Fira Code" w:eastAsia="Fira Code"/>
+          <w:color w:val="000000"/>
+          <w:highlight w:val="none"/>
+        </w:rPr>
+        <w:pBdr>
+          <w:left w:val="none" w:color="000000" w:sz="4" w:space="0"/>
+          <w:top w:val="none" w:color="000000" w:sz="4" w:space="0"/>
+          <w:right w:val="none" w:color="000000" w:sz="4" w:space="0"/>
+          <w:bottom w:val="none" w:color="000000" w:sz="4" w:space="0"/>
+        </w:pBdr>
+      </w:pPr>
+      <w:r>
+        <w:rPr>
+          <w:rFonts w:ascii="Fira Code" w:hAnsi="Fira Code" w:cs="Fira Code" w:eastAsia="Fira Code"/>
+          <w:color w:val="000000" w:themeColor="text1"/>
+          <w:sz w:val="24"/>
+          <w:highlight w:val="none"/>
+        </w:rPr>
+      </w:r>
+      <w:r>
+        <w:rPr>
+          <w:rFonts w:ascii="Fira Code" w:hAnsi="Fira Code" w:cs="Fira Code" w:eastAsia="Fira Code"/>
+          <w:color w:val="000000"/>
+          <w:sz w:val="24"/>
+          <w:highlight w:val="none"/>
+        </w:rPr>
+      </w:r>
+      <w:r/>
+    </w:p>
+    <w:p>
+      <w:pPr>
+        <w:ind w:right="0"/>
+        <w:spacing w:after="0" w:before="0"/>
+        <w:rPr>
+          <w:rFonts w:ascii="Fira Code" w:hAnsi="Fira Code" w:cs="Fira Code" w:eastAsia="Fira Code"/>
+          <w:color w:val="00B0F0"/>
+          <w:sz w:val="24"/>
+          <w:highlight w:val="none"/>
+        </w:rPr>
+        <w:pBdr>
+          <w:left w:val="none" w:color="000000" w:sz="4" w:space="0"/>
+          <w:top w:val="none" w:color="000000" w:sz="4" w:space="0"/>
+          <w:right w:val="none" w:color="000000" w:sz="4" w:space="0"/>
+          <w:bottom w:val="none" w:color="000000" w:sz="4" w:space="0"/>
+        </w:pBdr>
+      </w:pPr>
+      <w:r>
+        <w:rPr>
+          <w:rFonts w:ascii="Fira Code" w:hAnsi="Fira Code" w:cs="Fira Code" w:eastAsia="Fira Code"/>
+          <w:color w:val="000000" w:themeColor="text1"/>
+          <w:sz w:val="24"/>
+          <w:highlight w:val="none"/>
+        </w:rPr>
+        <w:tab/>
+      </w:r>
+      <w:r>
+        <w:rPr>
+          <w:rFonts w:ascii="Fira Code" w:hAnsi="Fira Code" w:cs="Fira Code" w:eastAsia="Fira Code"/>
+          <w:color w:val="FF0000"/>
+          <w:sz w:val="24"/>
+          <w:highlight w:val="none"/>
+        </w:rPr>
+        <w:t xml:space="preserve">exports </w:t>
+      </w:r>
+      <w:r>
+        <w:rPr>
+          <w:rFonts w:ascii="Fira Code" w:hAnsi="Fira Code" w:cs="Fira Code" w:eastAsia="Fira Code"/>
+          <w:color w:val="00B0F0"/>
+          <w:sz w:val="24"/>
+          <w:highlight w:val="none"/>
+        </w:rPr>
+        <w:t xml:space="preserve">br.com.cod3r.app.calculo;</w:t>
+      </w:r>
+      <w:r>
+        <w:rPr>
+          <w:rFonts w:ascii="Fira Code" w:hAnsi="Fira Code" w:cs="Fira Code" w:eastAsia="Fira Code"/>
+          <w:color w:val="000000"/>
+          <w:sz w:val="24"/>
+          <w:highlight w:val="none"/>
+        </w:rPr>
+      </w:r>
+      <w:r/>
+    </w:p>
+    <w:p>
+      <w:pPr>
+        <w:ind w:right="0" w:firstLine="708"/>
+        <w:spacing w:after="0" w:before="0"/>
+        <w:rPr>
+          <w:rFonts w:ascii="Fira Code" w:hAnsi="Fira Code" w:cs="Fira Code" w:eastAsia="Fira Code"/>
+          <w:color w:val="000000"/>
+          <w:sz w:val="24"/>
+          <w:highlight w:val="none"/>
+        </w:rPr>
+        <w:pBdr>
+          <w:left w:val="none" w:color="000000" w:sz="4" w:space="0"/>
+          <w:top w:val="none" w:color="000000" w:sz="4" w:space="0"/>
+          <w:right w:val="none" w:color="000000" w:sz="4" w:space="0"/>
+          <w:bottom w:val="none" w:color="000000" w:sz="4" w:space="0"/>
+        </w:pBdr>
+      </w:pPr>
+      <w:r>
+        <w:rPr>
+          <w:rFonts w:ascii="Fira Code" w:hAnsi="Fira Code" w:cs="Fira Code" w:eastAsia="Fira Code"/>
+          <w:color w:val="00B0F0"/>
+          <w:sz w:val="24"/>
+          <w:highlight w:val="none"/>
+        </w:rPr>
+      </w:r>
+      <w:r>
+        <w:rPr>
+          <w:rFonts w:ascii="Fira Code" w:hAnsi="Fira Code" w:cs="Fira Code" w:eastAsia="Fira Code"/>
+          <w:color w:val="FF0000"/>
+          <w:sz w:val="24"/>
+          <w:highlight w:val="none"/>
+        </w:rPr>
+        <w:t xml:space="preserve">exports </w:t>
+      </w:r>
+      <w:r>
+        <w:rPr>
+          <w:rFonts w:ascii="Fira Code" w:hAnsi="Fira Code" w:cs="Fira Code" w:eastAsia="Fira Code"/>
+          <w:color w:val="00B0F0"/>
+          <w:sz w:val="24"/>
+          <w:highlight w:val="none"/>
+        </w:rPr>
+        <w:t xml:space="preserve">br.com.cod3r.app.calculo.interno </w:t>
+      </w:r>
+      <w:r>
+        <w:rPr>
+          <w:rFonts w:ascii="Fira Code" w:hAnsi="Fira Code" w:cs="Fira Code" w:eastAsia="Fira Code"/>
+          <w:color w:val="FF0000"/>
+          <w:sz w:val="24"/>
+          <w:highlight w:val="none"/>
+        </w:rPr>
+        <w:t xml:space="preserve">to </w:t>
+      </w:r>
+      <w:r>
+        <w:rPr>
+          <w:rFonts w:ascii="Fira Code" w:hAnsi="Fira Code" w:cs="Fira Code" w:eastAsia="Fira Code"/>
+          <w:color w:val="FF0000"/>
+          <w:sz w:val="24"/>
+          <w:highlight w:val="none"/>
+        </w:rPr>
+      </w:r>
+      <w:r>
+        <w:rPr>
+          <w:rFonts w:ascii="Fira Code" w:hAnsi="Fira Code" w:cs="Fira Code" w:eastAsia="Fira Code"/>
+          <w:color w:val="00B0F0"/>
+          <w:sz w:val="24"/>
+          <w:highlight w:val="none"/>
+        </w:rPr>
+        <w:t xml:space="preserve">app.financeiro</w:t>
+      </w:r>
+      <w:r/>
+      <w:r>
+        <w:rPr>
+          <w:rFonts w:ascii="Fira Code" w:hAnsi="Fira Code" w:cs="Fira Code" w:eastAsia="Fira Code"/>
+          <w:color w:val="FF0000"/>
+          <w:sz w:val="24"/>
+          <w:highlight w:val="none"/>
+        </w:rPr>
+      </w:r>
+      <w:r>
+        <w:rPr>
+          <w:rFonts w:ascii="Fira Code" w:hAnsi="Fira Code" w:cs="Fira Code" w:eastAsia="Fira Code"/>
+          <w:color w:val="00B0F0"/>
+          <w:sz w:val="24"/>
+          <w:highlight w:val="none"/>
+        </w:rPr>
+        <w:t xml:space="preserve">;</w:t>
+      </w:r>
+      <w:r/>
+      <w:r>
+        <w:rPr>
+          <w:rFonts w:ascii="Fira Code" w:hAnsi="Fira Code" w:cs="Fira Code" w:eastAsia="Fira Code"/>
+          <w:color w:val="00B0F0"/>
+          <w:sz w:val="24"/>
+          <w:highlight w:val="none"/>
+        </w:rPr>
+      </w:r>
+      <w:r>
+        <w:rPr>
+          <w:rFonts w:ascii="Fira Code" w:hAnsi="Fira Code" w:cs="Fira Code" w:eastAsia="Fira Code"/>
+          <w:color w:val="00B0F0"/>
+          <w:sz w:val="24"/>
+          <w:highlight w:val="none"/>
+        </w:rPr>
+      </w:r>
+    </w:p>
+    <w:p>
+      <w:pPr>
+        <w:ind w:right="0"/>
+        <w:spacing w:after="0" w:before="0"/>
+        <w:rPr>
+          <w:rFonts w:ascii="Fira Code" w:hAnsi="Fira Code" w:cs="Fira Code" w:eastAsia="Fira Code"/>
+          <w:color w:val="000000"/>
+          <w:highlight w:val="none"/>
+        </w:rPr>
+        <w:pBdr>
+          <w:left w:val="none" w:color="000000" w:sz="4" w:space="0"/>
+          <w:top w:val="none" w:color="000000" w:sz="4" w:space="0"/>
+          <w:right w:val="none" w:color="000000" w:sz="4" w:space="0"/>
+          <w:bottom w:val="none" w:color="000000" w:sz="4" w:space="0"/>
+        </w:pBdr>
+      </w:pPr>
+      <w:r>
+        <w:rPr>
+          <w:rFonts w:ascii="Fira Code" w:hAnsi="Fira Code" w:cs="Fira Code" w:eastAsia="Fira Code"/>
+          <w:color w:val="000000" w:themeColor="text1"/>
+          <w:sz w:val="24"/>
+          <w:highlight w:val="none"/>
+        </w:rPr>
+        <w:t xml:space="preserve">}</w:t>
+      </w:r>
+      <w:r>
+        <w:rPr>
+          <w:rFonts w:ascii="Fira Code" w:hAnsi="Fira Code" w:cs="Fira Code" w:eastAsia="Fira Code"/>
+          <w:color w:val="000000"/>
+          <w:sz w:val="24"/>
+          <w:highlight w:val="none"/>
+        </w:rPr>
+      </w:r>
+      <w:r/>
+    </w:p>
+    <w:p>
+      <w:pPr>
+        <w:ind w:right="0"/>
+        <w:spacing w:after="0" w:before="0"/>
+        <w:rPr>
+          <w:rFonts w:ascii="Arial" w:hAnsi="Arial" w:cs="Arial" w:eastAsia="Arial"/>
+          <w:color w:val="000000"/>
+          <w:highlight w:val="none"/>
+        </w:rPr>
+        <w:pBdr>
+          <w:left w:val="none" w:color="000000" w:sz="4" w:space="0"/>
+          <w:top w:val="none" w:color="000000" w:sz="4" w:space="0"/>
+          <w:right w:val="none" w:color="000000" w:sz="4" w:space="0"/>
+          <w:bottom w:val="none" w:color="000000" w:sz="4" w:space="0"/>
+        </w:pBdr>
+      </w:pPr>
+      <w:r>
+        <w:rPr>
+          <w:rFonts w:ascii="Arial" w:hAnsi="Arial" w:cs="Arial" w:eastAsia="Arial"/>
+          <w:color w:val="000000" w:themeColor="text1"/>
+          <w:sz w:val="24"/>
+          <w:highlight w:val="none"/>
+        </w:rPr>
+      </w:r>
+      <w:r>
+        <w:rPr>
+          <w:rFonts w:ascii="Arial" w:hAnsi="Arial" w:cs="Arial" w:eastAsia="Arial"/>
+          <w:color w:val="000000" w:themeColor="text1"/>
+          <w:sz w:val="24"/>
+          <w:highlight w:val="none"/>
+        </w:rPr>
+      </w:r>
+      <w:r/>
+    </w:p>
+    <w:p>
+      <w:pPr>
+        <w:ind w:right="0"/>
+        <w:spacing w:after="0" w:before="0"/>
+        <w:rPr>
+          <w:rFonts w:ascii="Arial" w:hAnsi="Arial" w:cs="Arial" w:eastAsia="Arial"/>
+          <w:color w:val="000000" w:themeColor="text1"/>
+          <w:sz w:val="24"/>
+          <w:highlight w:val="none"/>
+        </w:rPr>
+        <w:pBdr>
+          <w:left w:val="none" w:color="000000" w:sz="4" w:space="0"/>
+          <w:top w:val="none" w:color="000000" w:sz="4" w:space="0"/>
+          <w:right w:val="none" w:color="000000" w:sz="4" w:space="0"/>
+          <w:bottom w:val="none" w:color="000000" w:sz="4" w:space="0"/>
+        </w:pBdr>
+      </w:pPr>
+      <w:r>
+        <w:rPr>
+          <w:rFonts w:ascii="Arial" w:hAnsi="Arial" w:cs="Arial" w:eastAsia="Arial"/>
+          <w:color w:val="000000" w:themeColor="text1"/>
+          <w:sz w:val="24"/>
+          <w:highlight w:val="none"/>
+        </w:rPr>
+        <w:t xml:space="preserve">Fazendo assim com que apenas o modulo “</w:t>
+      </w:r>
+      <w:r>
+        <w:rPr>
+          <w:rFonts w:ascii="Fira Code" w:hAnsi="Fira Code" w:cs="Fira Code" w:eastAsia="Fira Code"/>
+          <w:color w:val="FF0000"/>
+          <w:sz w:val="24"/>
+          <w:highlight w:val="none"/>
+        </w:rPr>
+      </w:r>
+      <w:r>
+        <w:rPr>
+          <w:rFonts w:ascii="Fira Code" w:hAnsi="Fira Code" w:cs="Fira Code" w:eastAsia="Fira Code"/>
+          <w:color w:val="00B0F0"/>
+          <w:sz w:val="24"/>
+          <w:highlight w:val="none"/>
+        </w:rPr>
+        <w:t xml:space="preserve">app.financeiro</w:t>
+      </w:r>
+      <w:r>
+        <w:rPr>
+          <w:rFonts w:ascii="Arial" w:hAnsi="Arial" w:cs="Arial" w:eastAsia="Arial"/>
+          <w:color w:val="000000" w:themeColor="text1"/>
+          <w:sz w:val="24"/>
+          <w:highlight w:val="none"/>
+        </w:rPr>
+        <w:t xml:space="preserve">” do projeto “app-financeiro” consiga utilizar o pacote “interno”.</w:t>
+      </w:r>
+      <w:r>
+        <w:rPr>
+          <w:rFonts w:ascii="Arial" w:hAnsi="Arial" w:cs="Arial" w:eastAsia="Arial"/>
+          <w:color w:val="000000" w:themeColor="text1"/>
+          <w:sz w:val="24"/>
+          <w:highlight w:val="none"/>
+        </w:rPr>
+      </w:r>
+    </w:p>
+    <w:p>
+      <w:pPr>
+        <w:ind w:right="0"/>
+        <w:spacing w:after="0" w:before="0"/>
+        <w:rPr>
+          <w:rFonts w:ascii="Arial" w:hAnsi="Arial" w:cs="Arial" w:eastAsia="Arial"/>
+          <w:color w:val="000000" w:themeColor="text1"/>
+          <w:sz w:val="24"/>
+          <w:highlight w:val="none"/>
+        </w:rPr>
+        <w:pBdr>
+          <w:left w:val="none" w:color="000000" w:sz="4" w:space="0"/>
+          <w:top w:val="none" w:color="000000" w:sz="4" w:space="0"/>
+          <w:right w:val="none" w:color="000000" w:sz="4" w:space="0"/>
+          <w:bottom w:val="none" w:color="000000" w:sz="4" w:space="0"/>
+        </w:pBdr>
+      </w:pPr>
+      <w:r>
+        <w:rPr>
+          <w:rFonts w:ascii="Arial" w:hAnsi="Arial" w:cs="Arial" w:eastAsia="Arial"/>
+          <w:color w:val="000000" w:themeColor="text1"/>
+          <w:sz w:val="24"/>
+          <w:highlight w:val="none"/>
+        </w:rPr>
+      </w:r>
+      <w:r>
+        <w:rPr>
+          <w:rFonts w:ascii="Arial" w:hAnsi="Arial" w:cs="Arial" w:eastAsia="Arial"/>
+          <w:color w:val="000000" w:themeColor="text1"/>
+          <w:sz w:val="24"/>
+          <w:highlight w:val="none"/>
+        </w:rPr>
+      </w:r>
+    </w:p>
+    <w:p>
+      <w:pPr>
+        <w:ind w:right="0"/>
+        <w:spacing w:after="0" w:before="0"/>
+        <w:rPr>
+          <w:rFonts w:ascii="Arial" w:hAnsi="Arial" w:cs="Arial" w:eastAsia="Arial"/>
+          <w:color w:val="000000" w:themeColor="text1"/>
+          <w:sz w:val="24"/>
+          <w:highlight w:val="none"/>
+        </w:rPr>
+        <w:pBdr>
+          <w:left w:val="none" w:color="000000" w:sz="4" w:space="0"/>
+          <w:top w:val="none" w:color="000000" w:sz="4" w:space="0"/>
+          <w:right w:val="none" w:color="000000" w:sz="4" w:space="0"/>
+          <w:bottom w:val="none" w:color="000000" w:sz="4" w:space="0"/>
+        </w:pBdr>
+      </w:pPr>
+      <w:r>
+        <w:rPr>
+          <w:rFonts w:ascii="Arial" w:hAnsi="Arial" w:cs="Arial" w:eastAsia="Arial"/>
+          <w:color w:val="000000" w:themeColor="text1"/>
+          <w:sz w:val="24"/>
+          <w:highlight w:val="none"/>
+        </w:rPr>
+        <w:t xml:space="preserve">É possível também deixar o módulo “aberto” para todos os outros módulos que dependem dele, exemplo:</w:t>
+      </w:r>
+      <w:r>
+        <w:rPr>
+          <w:rFonts w:ascii="Arial" w:hAnsi="Arial" w:cs="Arial" w:eastAsia="Arial"/>
+          <w:color w:val="000000" w:themeColor="text1"/>
+          <w:sz w:val="24"/>
+          <w:highlight w:val="none"/>
+        </w:rPr>
+      </w:r>
+      <w:r>
+        <w:rPr>
+          <w:rFonts w:ascii="Arial" w:hAnsi="Arial" w:cs="Arial" w:eastAsia="Arial"/>
+          <w:color w:val="000000" w:themeColor="text1"/>
+          <w:sz w:val="24"/>
+          <w:highlight w:val="none"/>
+        </w:rPr>
+      </w:r>
+    </w:p>
+    <w:p>
+      <w:pPr>
+        <w:ind w:right="0"/>
+        <w:spacing w:after="0" w:before="0"/>
+        <w:rPr>
+          <w:rFonts w:ascii="Arial" w:hAnsi="Arial" w:cs="Arial" w:eastAsia="Arial"/>
+          <w:color w:val="000000" w:themeColor="text1"/>
+          <w:sz w:val="24"/>
+          <w:highlight w:val="none"/>
+        </w:rPr>
+        <w:pBdr>
+          <w:left w:val="none" w:color="000000" w:sz="4" w:space="0"/>
+          <w:top w:val="none" w:color="000000" w:sz="4" w:space="0"/>
+          <w:right w:val="none" w:color="000000" w:sz="4" w:space="0"/>
+          <w:bottom w:val="none" w:color="000000" w:sz="4" w:space="0"/>
+        </w:pBdr>
+      </w:pPr>
+      <w:r>
+        <w:rPr>
+          <w:rFonts w:ascii="Arial" w:hAnsi="Arial" w:cs="Arial" w:eastAsia="Arial"/>
+          <w:color w:val="000000" w:themeColor="text1"/>
+          <w:sz w:val="24"/>
+          <w:highlight w:val="none"/>
+        </w:rPr>
+      </w:r>
+      <w:r>
+        <w:rPr>
+          <w:rFonts w:ascii="Arial" w:hAnsi="Arial" w:cs="Arial" w:eastAsia="Arial"/>
+          <w:color w:val="000000" w:themeColor="text1"/>
+          <w:sz w:val="24"/>
+          <w:highlight w:val="none"/>
+        </w:rPr>
+      </w:r>
+    </w:p>
+    <w:p>
+      <w:pPr>
+        <w:ind w:right="0"/>
+        <w:spacing w:after="0" w:before="0"/>
+        <w:rPr>
+          <w:rFonts w:ascii="Fira Code" w:hAnsi="Fira Code" w:cs="Fira Code" w:eastAsia="Fira Code"/>
+          <w:color w:val="000000"/>
+          <w:highlight w:val="none"/>
+        </w:rPr>
+        <w:pBdr>
+          <w:left w:val="none" w:color="000000" w:sz="4" w:space="0"/>
+          <w:top w:val="none" w:color="000000" w:sz="4" w:space="0"/>
+          <w:right w:val="none" w:color="000000" w:sz="4" w:space="0"/>
+          <w:bottom w:val="none" w:color="000000" w:sz="4" w:space="0"/>
+        </w:pBdr>
+      </w:pPr>
+      <w:r>
+        <w:rPr>
+          <w:rFonts w:ascii="Fira Code" w:hAnsi="Fira Code" w:cs="Fira Code" w:eastAsia="Fira Code"/>
+          <w:color w:val="FF0000"/>
+          <w:sz w:val="24"/>
+          <w:highlight w:val="none"/>
+        </w:rPr>
+        <w:t xml:space="preserve">open module </w:t>
+      </w:r>
+      <w:r>
+        <w:rPr>
+          <w:rFonts w:ascii="Fira Code" w:hAnsi="Fira Code" w:cs="Fira Code" w:eastAsia="Fira Code"/>
+          <w:color w:val="00B0F0"/>
+          <w:sz w:val="24"/>
+          <w:highlight w:val="none"/>
+        </w:rPr>
+        <w:t xml:space="preserve">app.calculo</w:t>
+      </w:r>
+      <w:r>
+        <w:rPr>
+          <w:rFonts w:ascii="Fira Code" w:hAnsi="Fira Code" w:cs="Fira Code" w:eastAsia="Fira Code"/>
+          <w:color w:val="000000" w:themeColor="text1"/>
+          <w:sz w:val="24"/>
+          <w:highlight w:val="none"/>
+        </w:rPr>
+        <w:t xml:space="preserve"> {</w:t>
+      </w:r>
+      <w:r>
+        <w:rPr>
+          <w:rFonts w:ascii="Fira Code" w:hAnsi="Fira Code" w:cs="Fira Code" w:eastAsia="Fira Code"/>
+          <w:color w:val="000000"/>
+          <w:sz w:val="24"/>
+          <w:highlight w:val="none"/>
+        </w:rPr>
+      </w:r>
+      <w:r/>
+    </w:p>
+    <w:p>
+      <w:pPr>
+        <w:ind w:right="0"/>
+        <w:spacing w:after="0" w:before="0"/>
+        <w:rPr>
+          <w:rFonts w:ascii="Fira Code" w:hAnsi="Fira Code" w:cs="Fira Code" w:eastAsia="Fira Code"/>
+          <w:color w:val="000000"/>
+          <w:highlight w:val="none"/>
+        </w:rPr>
+        <w:pBdr>
+          <w:left w:val="none" w:color="000000" w:sz="4" w:space="0"/>
+          <w:top w:val="none" w:color="000000" w:sz="4" w:space="0"/>
+          <w:right w:val="none" w:color="000000" w:sz="4" w:space="0"/>
+          <w:bottom w:val="none" w:color="000000" w:sz="4" w:space="0"/>
+        </w:pBdr>
+      </w:pPr>
+      <w:r>
+        <w:rPr>
+          <w:rFonts w:ascii="Fira Code" w:hAnsi="Fira Code" w:cs="Fira Code" w:eastAsia="Fira Code"/>
+          <w:color w:val="000000" w:themeColor="text1"/>
+          <w:sz w:val="24"/>
+          <w:highlight w:val="none"/>
+        </w:rPr>
+      </w:r>
+      <w:r>
+        <w:rPr>
+          <w:rFonts w:ascii="Fira Code" w:hAnsi="Fira Code" w:cs="Fira Code" w:eastAsia="Fira Code"/>
+          <w:color w:val="000000"/>
+          <w:sz w:val="24"/>
+          <w:highlight w:val="none"/>
+        </w:rPr>
+      </w:r>
+      <w:r/>
+    </w:p>
+    <w:p>
+      <w:pPr>
+        <w:ind w:right="0" w:firstLine="708"/>
+        <w:spacing w:after="0" w:before="0"/>
+        <w:rPr>
+          <w:rFonts w:ascii="Fira Code" w:hAnsi="Fira Code" w:cs="Fira Code" w:eastAsia="Fira Code"/>
+          <w:color w:val="000000"/>
+          <w:highlight w:val="none"/>
+        </w:rPr>
+        <w:pBdr>
+          <w:left w:val="none" w:color="000000" w:sz="4" w:space="0"/>
+          <w:top w:val="none" w:color="000000" w:sz="4" w:space="0"/>
+          <w:right w:val="none" w:color="000000" w:sz="4" w:space="0"/>
+          <w:bottom w:val="none" w:color="000000" w:sz="4" w:space="0"/>
+        </w:pBdr>
+      </w:pPr>
+      <w:r>
+        <w:rPr>
+          <w:rFonts w:ascii="Fira Code" w:hAnsi="Fira Code" w:cs="Fira Code" w:eastAsia="Fira Code"/>
+          <w:color w:val="000000" w:themeColor="text1"/>
+          <w:sz w:val="24"/>
+          <w:highlight w:val="none"/>
+        </w:rPr>
+      </w:r>
+      <w:r>
+        <w:rPr>
+          <w:rFonts w:ascii="Fira Code" w:hAnsi="Fira Code" w:cs="Fira Code" w:eastAsia="Fira Code"/>
+          <w:color w:val="FF0000"/>
+          <w:sz w:val="24"/>
+          <w:highlight w:val="none"/>
+        </w:rPr>
+        <w:t xml:space="preserve">requires </w:t>
+      </w:r>
+      <w:r>
+        <w:rPr>
+          <w:rFonts w:ascii="Fira Code" w:hAnsi="Fira Code" w:cs="Fira Code" w:eastAsia="Fira Code"/>
+          <w:color w:val="FF0000"/>
+          <w:sz w:val="24"/>
+          <w:highlight w:val="none"/>
+        </w:rPr>
+        <w:t xml:space="preserve">transitive </w:t>
+      </w:r>
+      <w:r>
+        <w:rPr>
+          <w:rFonts w:ascii="Fira Code" w:hAnsi="Fira Code" w:cs="Fira Code" w:eastAsia="Fira Code"/>
+          <w:color w:val="00B0F0"/>
+          <w:sz w:val="24"/>
+          <w:highlight w:val="none"/>
+        </w:rPr>
+        <w:t xml:space="preserve">app.logging;</w:t>
+      </w:r>
+      <w:r>
+        <w:rPr>
+          <w:rFonts w:ascii="Fira Code" w:hAnsi="Fira Code" w:cs="Fira Code" w:eastAsia="Fira Code"/>
+          <w:color w:val="000000" w:themeColor="text1"/>
+          <w:sz w:val="24"/>
+          <w:highlight w:val="none"/>
+        </w:rPr>
+        <w:tab/>
+      </w:r>
+      <w:r>
+        <w:rPr>
+          <w:rFonts w:ascii="Fira Code" w:hAnsi="Fira Code" w:cs="Fira Code" w:eastAsia="Fira Code"/>
+          <w:color w:val="000000"/>
+          <w:sz w:val="24"/>
+          <w:highlight w:val="none"/>
+        </w:rPr>
+      </w:r>
+      <w:r/>
+    </w:p>
+    <w:p>
+      <w:pPr>
+        <w:ind w:right="0"/>
+        <w:spacing w:after="0" w:before="0"/>
+        <w:rPr>
+          <w:rFonts w:ascii="Fira Code" w:hAnsi="Fira Code" w:cs="Fira Code" w:eastAsia="Fira Code"/>
+          <w:color w:val="000000"/>
+          <w:highlight w:val="none"/>
+        </w:rPr>
+        <w:pBdr>
+          <w:left w:val="none" w:color="000000" w:sz="4" w:space="0"/>
+          <w:top w:val="none" w:color="000000" w:sz="4" w:space="0"/>
+          <w:right w:val="none" w:color="000000" w:sz="4" w:space="0"/>
+          <w:bottom w:val="none" w:color="000000" w:sz="4" w:space="0"/>
+        </w:pBdr>
+      </w:pPr>
+      <w:r>
+        <w:rPr>
+          <w:rFonts w:ascii="Fira Code" w:hAnsi="Fira Code" w:cs="Fira Code" w:eastAsia="Fira Code"/>
+          <w:color w:val="000000" w:themeColor="text1"/>
+          <w:sz w:val="24"/>
+          <w:highlight w:val="none"/>
+        </w:rPr>
+      </w:r>
+      <w:r>
+        <w:rPr>
+          <w:rFonts w:ascii="Fira Code" w:hAnsi="Fira Code" w:cs="Fira Code" w:eastAsia="Fira Code"/>
+          <w:color w:val="000000"/>
+          <w:sz w:val="24"/>
+          <w:highlight w:val="none"/>
+        </w:rPr>
+      </w:r>
+      <w:r/>
+    </w:p>
+    <w:p>
+      <w:pPr>
+        <w:ind w:right="0"/>
+        <w:spacing w:after="0" w:before="0"/>
+        <w:rPr>
+          <w:rFonts w:ascii="Fira Code" w:hAnsi="Fira Code" w:cs="Fira Code" w:eastAsia="Fira Code"/>
+          <w:color w:val="00B0F0"/>
+          <w:highlight w:val="none"/>
+        </w:rPr>
+        <w:pBdr>
+          <w:left w:val="none" w:color="000000" w:sz="4" w:space="0"/>
+          <w:top w:val="none" w:color="000000" w:sz="4" w:space="0"/>
+          <w:right w:val="none" w:color="000000" w:sz="4" w:space="0"/>
+          <w:bottom w:val="none" w:color="000000" w:sz="4" w:space="0"/>
+        </w:pBdr>
+      </w:pPr>
+      <w:r>
+        <w:rPr>
+          <w:rFonts w:ascii="Fira Code" w:hAnsi="Fira Code" w:cs="Fira Code" w:eastAsia="Fira Code"/>
+          <w:color w:val="000000" w:themeColor="text1"/>
+          <w:sz w:val="24"/>
+          <w:highlight w:val="none"/>
+        </w:rPr>
+        <w:tab/>
+      </w:r>
+      <w:r>
+        <w:rPr>
+          <w:rFonts w:ascii="Fira Code" w:hAnsi="Fira Code" w:cs="Fira Code" w:eastAsia="Fira Code"/>
+          <w:color w:val="FF0000"/>
+          <w:sz w:val="24"/>
+          <w:highlight w:val="none"/>
+        </w:rPr>
+        <w:t xml:space="preserve">exports </w:t>
+      </w:r>
+      <w:r>
+        <w:rPr>
+          <w:rFonts w:ascii="Fira Code" w:hAnsi="Fira Code" w:cs="Fira Code" w:eastAsia="Fira Code"/>
+          <w:color w:val="00B0F0"/>
+          <w:sz w:val="24"/>
+          <w:highlight w:val="none"/>
+        </w:rPr>
+        <w:t xml:space="preserve">br.com.cod3r.app.calculo;</w:t>
+      </w:r>
+      <w:r>
+        <w:rPr>
+          <w:rFonts w:ascii="Fira Code" w:hAnsi="Fira Code" w:cs="Fira Code" w:eastAsia="Fira Code"/>
+          <w:color w:val="00B0F0"/>
+          <w:sz w:val="24"/>
+          <w:highlight w:val="none"/>
+        </w:rPr>
+      </w:r>
+      <w:r/>
+    </w:p>
+    <w:p>
+      <w:pPr>
+        <w:ind w:right="0" w:firstLine="708"/>
+        <w:spacing w:after="0" w:before="0"/>
+        <w:rPr>
+          <w:rFonts w:ascii="Fira Code" w:hAnsi="Fira Code" w:cs="Fira Code" w:eastAsia="Fira Code"/>
+          <w:color w:val="000000"/>
+          <w:highlight w:val="none"/>
+        </w:rPr>
+        <w:pBdr>
+          <w:left w:val="none" w:color="000000" w:sz="4" w:space="0"/>
+          <w:top w:val="none" w:color="000000" w:sz="4" w:space="0"/>
+          <w:right w:val="none" w:color="000000" w:sz="4" w:space="0"/>
+          <w:bottom w:val="none" w:color="000000" w:sz="4" w:space="0"/>
+        </w:pBdr>
+      </w:pPr>
+      <w:r>
+        <w:rPr>
+          <w:rFonts w:ascii="Fira Code" w:hAnsi="Fira Code" w:cs="Fira Code" w:eastAsia="Fira Code"/>
+          <w:color w:val="00B0F0"/>
+          <w:sz w:val="24"/>
+          <w:highlight w:val="none"/>
+        </w:rPr>
+      </w:r>
+      <w:r>
+        <w:rPr>
+          <w:rFonts w:ascii="Fira Code" w:hAnsi="Fira Code" w:cs="Fira Code" w:eastAsia="Fira Code"/>
+          <w:color w:val="FF0000"/>
+          <w:sz w:val="24"/>
+          <w:highlight w:val="none"/>
+        </w:rPr>
+        <w:t xml:space="preserve">exports </w:t>
+      </w:r>
+      <w:r>
+        <w:rPr>
+          <w:rFonts w:ascii="Fira Code" w:hAnsi="Fira Code" w:cs="Fira Code" w:eastAsia="Fira Code"/>
+          <w:color w:val="00B0F0"/>
+          <w:sz w:val="24"/>
+          <w:highlight w:val="none"/>
+        </w:rPr>
+        <w:t xml:space="preserve">br.com.cod3r.app.calculo.interno </w:t>
+      </w:r>
+      <w:r>
+        <w:rPr>
+          <w:rFonts w:ascii="Fira Code" w:hAnsi="Fira Code" w:cs="Fira Code" w:eastAsia="Fira Code"/>
+          <w:color w:val="FF0000"/>
+          <w:sz w:val="24"/>
+          <w:highlight w:val="none"/>
+        </w:rPr>
+        <w:t xml:space="preserve">to </w:t>
+      </w:r>
+      <w:r>
+        <w:rPr>
+          <w:rFonts w:ascii="Fira Code" w:hAnsi="Fira Code" w:cs="Fira Code" w:eastAsia="Fira Code"/>
+          <w:color w:val="00B0F0"/>
+          <w:sz w:val="24"/>
+          <w:highlight w:val="none"/>
+        </w:rPr>
+        <w:t xml:space="preserve">app.financeiro</w:t>
+      </w:r>
+      <w:r>
+        <w:rPr>
+          <w:rFonts w:ascii="Fira Code" w:hAnsi="Fira Code" w:cs="Fira Code" w:eastAsia="Fira Code"/>
+          <w:color w:val="00B0F0"/>
+          <w:sz w:val="24"/>
+          <w:highlight w:val="none"/>
+        </w:rPr>
+        <w:t xml:space="preserve">;</w:t>
+      </w:r>
+      <w:r>
+        <w:rPr>
+          <w:rFonts w:ascii="Fira Code" w:hAnsi="Fira Code" w:cs="Fira Code" w:eastAsia="Fira Code"/>
+          <w:color w:val="000000"/>
+          <w:sz w:val="24"/>
+          <w:highlight w:val="none"/>
+        </w:rPr>
+      </w:r>
+      <w:r/>
+    </w:p>
+    <w:p>
+      <w:pPr>
+        <w:ind w:right="0"/>
+        <w:spacing w:after="0" w:before="0"/>
+        <w:rPr>
+          <w:rFonts w:ascii="Fira Code" w:hAnsi="Fira Code" w:cs="Fira Code" w:eastAsia="Fira Code"/>
+          <w:color w:val="000000"/>
+          <w:highlight w:val="none"/>
+        </w:rPr>
+        <w:pBdr>
+          <w:left w:val="none" w:color="000000" w:sz="4" w:space="0"/>
+          <w:top w:val="none" w:color="000000" w:sz="4" w:space="0"/>
+          <w:right w:val="none" w:color="000000" w:sz="4" w:space="0"/>
+          <w:bottom w:val="none" w:color="000000" w:sz="4" w:space="0"/>
+        </w:pBdr>
+      </w:pPr>
+      <w:r>
+        <w:rPr>
+          <w:rFonts w:ascii="Fira Code" w:hAnsi="Fira Code" w:cs="Fira Code" w:eastAsia="Fira Code"/>
+          <w:color w:val="000000" w:themeColor="text1"/>
+          <w:sz w:val="24"/>
+          <w:highlight w:val="none"/>
+        </w:rPr>
+        <w:t xml:space="preserve">}</w:t>
+      </w:r>
+      <w:r>
+        <w:rPr>
+          <w:rFonts w:ascii="Fira Code" w:hAnsi="Fira Code" w:cs="Fira Code" w:eastAsia="Fira Code"/>
+          <w:color w:val="000000"/>
+          <w:sz w:val="24"/>
+          <w:highlight w:val="none"/>
+        </w:rPr>
+      </w:r>
+      <w:r/>
+    </w:p>
+    <w:p>
+      <w:pPr>
+        <w:ind w:right="0"/>
+        <w:spacing w:after="0" w:before="0"/>
+        <w:rPr>
+          <w:rFonts w:ascii="Arial" w:hAnsi="Arial" w:cs="Arial" w:eastAsia="Arial"/>
+          <w:color w:val="000000" w:themeColor="text1"/>
+          <w:sz w:val="24"/>
+          <w:highlight w:val="none"/>
+        </w:rPr>
+        <w:pBdr>
+          <w:left w:val="none" w:color="000000" w:sz="4" w:space="0"/>
+          <w:top w:val="none" w:color="000000" w:sz="4" w:space="0"/>
+          <w:right w:val="none" w:color="000000" w:sz="4" w:space="0"/>
+          <w:bottom w:val="none" w:color="000000" w:sz="4" w:space="0"/>
+        </w:pBdr>
+      </w:pPr>
+      <w:r>
+        <w:rPr>
+          <w:rFonts w:ascii="Arial" w:hAnsi="Arial" w:cs="Arial" w:eastAsia="Arial"/>
+          <w:color w:val="000000" w:themeColor="text1"/>
+          <w:sz w:val="24"/>
+          <w:highlight w:val="none"/>
+        </w:rPr>
+        <w:t xml:space="preserve">Dessa forma, tudo dentro do módulo “</w:t>
+      </w:r>
+      <w:r>
+        <w:rPr>
+          <w:rFonts w:ascii="Fira Code" w:hAnsi="Fira Code" w:cs="Fira Code" w:eastAsia="Fira Code"/>
+          <w:color w:val="FF0000"/>
+          <w:sz w:val="24"/>
+          <w:highlight w:val="none"/>
+        </w:rPr>
+      </w:r>
+      <w:r>
+        <w:rPr>
+          <w:rFonts w:ascii="Fira Code" w:hAnsi="Fira Code" w:cs="Fira Code" w:eastAsia="Fira Code"/>
+          <w:color w:val="00B0F0"/>
+          <w:sz w:val="24"/>
+          <w:highlight w:val="none"/>
+        </w:rPr>
+        <w:t xml:space="preserve">app.calculo</w:t>
+      </w:r>
+      <w:r>
+        <w:rPr>
+          <w:rFonts w:ascii="Arial" w:hAnsi="Arial" w:cs="Arial" w:eastAsia="Arial"/>
+          <w:color w:val="000000" w:themeColor="text1"/>
+          <w:sz w:val="24"/>
+          <w:highlight w:val="none"/>
+        </w:rPr>
+        <w:t xml:space="preserve">” estará aberto para poder ser alterados até mesmo atributos privados da classe usando “</w:t>
+      </w:r>
+      <w:r>
+        <w:rPr>
+          <w:rFonts w:ascii="Arial" w:hAnsi="Arial" w:cs="Arial" w:eastAsia="Arial"/>
+          <w:color w:val="0070C0"/>
+          <w:sz w:val="24"/>
+          <w:highlight w:val="none"/>
+        </w:rPr>
+        <w:t xml:space="preserve">Field</w:t>
+      </w:r>
+      <w:r>
+        <w:rPr>
+          <w:rFonts w:ascii="Arial" w:hAnsi="Arial" w:cs="Arial" w:eastAsia="Arial"/>
+          <w:color w:val="000000" w:themeColor="text1"/>
+          <w:sz w:val="24"/>
+          <w:highlight w:val="none"/>
+        </w:rPr>
+        <w:t xml:space="preserve">” através de reflexão, mas também é possível deixar aberto apenas um pacote especifico, exemplo:</w:t>
+      </w:r>
+      <w:r>
+        <w:rPr>
+          <w:rFonts w:ascii="Arial" w:hAnsi="Arial" w:cs="Arial" w:eastAsia="Arial"/>
+          <w:color w:val="000000" w:themeColor="text1"/>
+          <w:sz w:val="24"/>
+          <w:highlight w:val="none"/>
+        </w:rPr>
+      </w:r>
+      <w:r>
+        <w:rPr>
+          <w:rFonts w:ascii="Arial" w:hAnsi="Arial" w:cs="Arial" w:eastAsia="Arial"/>
+          <w:color w:val="000000" w:themeColor="text1"/>
+          <w:sz w:val="24"/>
+          <w:highlight w:val="none"/>
+        </w:rPr>
+      </w:r>
+    </w:p>
+    <w:p>
+      <w:pPr>
+        <w:ind w:right="0"/>
+        <w:spacing w:after="0" w:before="0"/>
+        <w:rPr>
+          <w:rFonts w:ascii="Arial" w:hAnsi="Arial" w:cs="Arial" w:eastAsia="Arial"/>
+          <w:color w:val="000000" w:themeColor="text1"/>
+          <w:sz w:val="24"/>
+          <w:highlight w:val="none"/>
+        </w:rPr>
+        <w:pBdr>
+          <w:left w:val="none" w:color="000000" w:sz="4" w:space="0"/>
+          <w:top w:val="none" w:color="000000" w:sz="4" w:space="0"/>
+          <w:right w:val="none" w:color="000000" w:sz="4" w:space="0"/>
+          <w:bottom w:val="none" w:color="000000" w:sz="4" w:space="0"/>
+        </w:pBdr>
+      </w:pPr>
+      <w:r>
+        <w:rPr>
+          <w:rFonts w:ascii="Arial" w:hAnsi="Arial" w:cs="Arial" w:eastAsia="Arial"/>
+          <w:color w:val="000000" w:themeColor="text1"/>
+          <w:sz w:val="24"/>
+          <w:highlight w:val="none"/>
+        </w:rPr>
+      </w:r>
+      <w:r>
+        <w:rPr>
+          <w:rFonts w:ascii="Arial" w:hAnsi="Arial" w:cs="Arial" w:eastAsia="Arial"/>
+          <w:color w:val="000000" w:themeColor="text1"/>
+          <w:sz w:val="24"/>
+          <w:highlight w:val="none"/>
+        </w:rPr>
+      </w:r>
+    </w:p>
+    <w:p>
+      <w:pPr>
+        <w:ind w:right="0"/>
+        <w:spacing w:after="0" w:before="0"/>
+        <w:rPr>
+          <w:rFonts w:ascii="Fira Code" w:hAnsi="Fira Code" w:cs="Fira Code" w:eastAsia="Fira Code"/>
+          <w:color w:val="000000"/>
+          <w:highlight w:val="none"/>
+        </w:rPr>
+        <w:pBdr>
+          <w:left w:val="none" w:color="000000" w:sz="4" w:space="0"/>
+          <w:top w:val="none" w:color="000000" w:sz="4" w:space="0"/>
+          <w:right w:val="none" w:color="000000" w:sz="4" w:space="0"/>
+          <w:bottom w:val="none" w:color="000000" w:sz="4" w:space="0"/>
+        </w:pBdr>
+      </w:pPr>
+      <w:r>
+        <w:rPr>
+          <w:rFonts w:ascii="Fira Code" w:hAnsi="Fira Code" w:cs="Fira Code" w:eastAsia="Fira Code"/>
+          <w:color w:val="FF0000"/>
+          <w:sz w:val="24"/>
+          <w:highlight w:val="none"/>
+        </w:rPr>
+        <w:t xml:space="preserve">module </w:t>
+      </w:r>
+      <w:r>
+        <w:rPr>
+          <w:rFonts w:ascii="Fira Code" w:hAnsi="Fira Code" w:cs="Fira Code" w:eastAsia="Fira Code"/>
+          <w:color w:val="00B0F0"/>
+          <w:sz w:val="24"/>
+          <w:highlight w:val="none"/>
+        </w:rPr>
+        <w:t xml:space="preserve">app.calculo</w:t>
+      </w:r>
+      <w:r>
+        <w:rPr>
+          <w:rFonts w:ascii="Fira Code" w:hAnsi="Fira Code" w:cs="Fira Code" w:eastAsia="Fira Code"/>
+          <w:color w:val="000000" w:themeColor="text1"/>
+          <w:sz w:val="24"/>
+          <w:highlight w:val="none"/>
+        </w:rPr>
+        <w:t xml:space="preserve"> {</w:t>
+      </w:r>
+      <w:r>
+        <w:rPr>
+          <w:rFonts w:ascii="Fira Code" w:hAnsi="Fira Code" w:cs="Fira Code" w:eastAsia="Fira Code"/>
+          <w:color w:val="000000"/>
+          <w:sz w:val="24"/>
+          <w:highlight w:val="none"/>
+        </w:rPr>
+      </w:r>
+      <w:r/>
+    </w:p>
+    <w:p>
+      <w:pPr>
+        <w:ind w:right="0"/>
+        <w:spacing w:after="0" w:before="0"/>
+        <w:rPr>
+          <w:rFonts w:ascii="Fira Code" w:hAnsi="Fira Code" w:cs="Fira Code" w:eastAsia="Fira Code"/>
+          <w:color w:val="000000"/>
+          <w:highlight w:val="none"/>
+        </w:rPr>
+        <w:pBdr>
+          <w:left w:val="none" w:color="000000" w:sz="4" w:space="0"/>
+          <w:top w:val="none" w:color="000000" w:sz="4" w:space="0"/>
+          <w:right w:val="none" w:color="000000" w:sz="4" w:space="0"/>
+          <w:bottom w:val="none" w:color="000000" w:sz="4" w:space="0"/>
+        </w:pBdr>
+      </w:pPr>
+      <w:r>
+        <w:rPr>
+          <w:rFonts w:ascii="Fira Code" w:hAnsi="Fira Code" w:cs="Fira Code" w:eastAsia="Fira Code"/>
+          <w:color w:val="000000" w:themeColor="text1"/>
+          <w:sz w:val="24"/>
+          <w:highlight w:val="none"/>
+        </w:rPr>
+      </w:r>
+      <w:r>
+        <w:rPr>
+          <w:rFonts w:ascii="Fira Code" w:hAnsi="Fira Code" w:cs="Fira Code" w:eastAsia="Fira Code"/>
+          <w:color w:val="000000"/>
+          <w:sz w:val="24"/>
+          <w:highlight w:val="none"/>
+        </w:rPr>
+      </w:r>
+      <w:r/>
+    </w:p>
+    <w:p>
+      <w:pPr>
+        <w:ind w:right="0" w:firstLine="708"/>
+        <w:spacing w:after="0" w:before="0"/>
+        <w:rPr>
+          <w:rFonts w:ascii="Fira Code" w:hAnsi="Fira Code" w:cs="Fira Code" w:eastAsia="Fira Code"/>
+          <w:color w:val="000000"/>
+          <w:highlight w:val="none"/>
+        </w:rPr>
+        <w:pBdr>
+          <w:left w:val="none" w:color="000000" w:sz="4" w:space="0"/>
+          <w:top w:val="none" w:color="000000" w:sz="4" w:space="0"/>
+          <w:right w:val="none" w:color="000000" w:sz="4" w:space="0"/>
+          <w:bottom w:val="none" w:color="000000" w:sz="4" w:space="0"/>
+        </w:pBdr>
+      </w:pPr>
+      <w:r>
+        <w:rPr>
+          <w:rFonts w:ascii="Fira Code" w:hAnsi="Fira Code" w:cs="Fira Code" w:eastAsia="Fira Code"/>
+          <w:color w:val="000000" w:themeColor="text1"/>
+          <w:sz w:val="24"/>
+          <w:highlight w:val="none"/>
+        </w:rPr>
+      </w:r>
+      <w:r>
+        <w:rPr>
+          <w:rFonts w:ascii="Fira Code" w:hAnsi="Fira Code" w:cs="Fira Code" w:eastAsia="Fira Code"/>
+          <w:color w:val="FF0000"/>
+          <w:sz w:val="24"/>
+          <w:highlight w:val="none"/>
+        </w:rPr>
+        <w:t xml:space="preserve">requires </w:t>
+      </w:r>
+      <w:r>
+        <w:rPr>
+          <w:rFonts w:ascii="Fira Code" w:hAnsi="Fira Code" w:cs="Fira Code" w:eastAsia="Fira Code"/>
+          <w:color w:val="FF0000"/>
+          <w:sz w:val="24"/>
+          <w:highlight w:val="none"/>
+        </w:rPr>
+        <w:t xml:space="preserve">transitive </w:t>
+      </w:r>
+      <w:r>
+        <w:rPr>
+          <w:rFonts w:ascii="Fira Code" w:hAnsi="Fira Code" w:cs="Fira Code" w:eastAsia="Fira Code"/>
+          <w:color w:val="00B0F0"/>
+          <w:sz w:val="24"/>
+          <w:highlight w:val="none"/>
+        </w:rPr>
+        <w:t xml:space="preserve">app.logging;</w:t>
+      </w:r>
+      <w:r>
+        <w:rPr>
+          <w:rFonts w:ascii="Fira Code" w:hAnsi="Fira Code" w:cs="Fira Code" w:eastAsia="Fira Code"/>
+          <w:color w:val="000000" w:themeColor="text1"/>
+          <w:sz w:val="24"/>
+          <w:highlight w:val="none"/>
+        </w:rPr>
+        <w:tab/>
+      </w:r>
+      <w:r>
+        <w:rPr>
+          <w:rFonts w:ascii="Fira Code" w:hAnsi="Fira Code" w:cs="Fira Code" w:eastAsia="Fira Code"/>
+          <w:color w:val="000000"/>
+          <w:sz w:val="24"/>
+          <w:highlight w:val="none"/>
+        </w:rPr>
+      </w:r>
+      <w:r/>
+    </w:p>
+    <w:p>
+      <w:pPr>
+        <w:ind w:right="0"/>
+        <w:spacing w:after="0" w:before="0"/>
+        <w:rPr>
+          <w:rFonts w:ascii="Fira Code" w:hAnsi="Fira Code" w:cs="Fira Code" w:eastAsia="Fira Code"/>
+          <w:color w:val="000000"/>
+          <w:highlight w:val="none"/>
+        </w:rPr>
+        <w:pBdr>
+          <w:left w:val="none" w:color="000000" w:sz="4" w:space="0"/>
+          <w:top w:val="none" w:color="000000" w:sz="4" w:space="0"/>
+          <w:right w:val="none" w:color="000000" w:sz="4" w:space="0"/>
+          <w:bottom w:val="none" w:color="000000" w:sz="4" w:space="0"/>
+        </w:pBdr>
+      </w:pPr>
+      <w:r>
+        <w:rPr>
+          <w:rFonts w:ascii="Fira Code" w:hAnsi="Fira Code" w:cs="Fira Code" w:eastAsia="Fira Code"/>
+          <w:color w:val="000000" w:themeColor="text1"/>
+          <w:sz w:val="24"/>
+          <w:highlight w:val="none"/>
+        </w:rPr>
+      </w:r>
+      <w:r>
+        <w:rPr>
+          <w:rFonts w:ascii="Fira Code" w:hAnsi="Fira Code" w:cs="Fira Code" w:eastAsia="Fira Code"/>
+          <w:color w:val="000000"/>
+          <w:sz w:val="24"/>
+          <w:highlight w:val="none"/>
+        </w:rPr>
+      </w:r>
+      <w:r/>
+    </w:p>
+    <w:p>
+      <w:pPr>
+        <w:ind w:right="0"/>
+        <w:spacing w:after="0" w:before="0"/>
+        <w:rPr>
+          <w:rFonts w:ascii="Fira Code" w:hAnsi="Fira Code" w:cs="Fira Code" w:eastAsia="Fira Code"/>
+          <w:color w:val="00B0F0"/>
+          <w:highlight w:val="none"/>
+        </w:rPr>
+        <w:pBdr>
+          <w:left w:val="none" w:color="000000" w:sz="4" w:space="0"/>
+          <w:top w:val="none" w:color="000000" w:sz="4" w:space="0"/>
+          <w:right w:val="none" w:color="000000" w:sz="4" w:space="0"/>
+          <w:bottom w:val="none" w:color="000000" w:sz="4" w:space="0"/>
+        </w:pBdr>
+      </w:pPr>
+      <w:r>
+        <w:rPr>
+          <w:rFonts w:ascii="Fira Code" w:hAnsi="Fira Code" w:cs="Fira Code" w:eastAsia="Fira Code"/>
+          <w:color w:val="000000" w:themeColor="text1"/>
+          <w:sz w:val="24"/>
+          <w:highlight w:val="none"/>
+        </w:rPr>
+        <w:tab/>
+      </w:r>
+      <w:r>
+        <w:rPr>
+          <w:rFonts w:ascii="Fira Code" w:hAnsi="Fira Code" w:cs="Fira Code" w:eastAsia="Fira Code"/>
+          <w:color w:val="FF0000"/>
+          <w:sz w:val="24"/>
+          <w:highlight w:val="none"/>
+        </w:rPr>
+        <w:t xml:space="preserve">exports </w:t>
+      </w:r>
+      <w:r>
+        <w:rPr>
+          <w:rFonts w:ascii="Fira Code" w:hAnsi="Fira Code" w:cs="Fira Code" w:eastAsia="Fira Code"/>
+          <w:color w:val="00B0F0"/>
+          <w:sz w:val="24"/>
+          <w:highlight w:val="none"/>
+        </w:rPr>
+        <w:t xml:space="preserve">br.com.cod3r.app.calculo;</w:t>
+      </w:r>
+      <w:r>
+        <w:rPr>
+          <w:rFonts w:ascii="Fira Code" w:hAnsi="Fira Code" w:cs="Fira Code" w:eastAsia="Fira Code"/>
+          <w:color w:val="00B0F0"/>
+          <w:sz w:val="24"/>
+          <w:highlight w:val="none"/>
+        </w:rPr>
+      </w:r>
+      <w:r/>
+    </w:p>
+    <w:p>
+      <w:pPr>
+        <w:ind w:right="0" w:firstLine="708"/>
+        <w:spacing w:after="0" w:before="0"/>
+        <w:rPr>
+          <w:rFonts w:ascii="Fira Code" w:hAnsi="Fira Code" w:cs="Fira Code" w:eastAsia="Fira Code"/>
+          <w:color w:val="00B0F0"/>
+          <w:sz w:val="24"/>
+          <w:highlight w:val="none"/>
+        </w:rPr>
+        <w:pBdr>
+          <w:left w:val="none" w:color="000000" w:sz="4" w:space="0"/>
+          <w:top w:val="none" w:color="000000" w:sz="4" w:space="0"/>
+          <w:right w:val="none" w:color="000000" w:sz="4" w:space="0"/>
+          <w:bottom w:val="none" w:color="000000" w:sz="4" w:space="0"/>
+        </w:pBdr>
+      </w:pPr>
+      <w:r>
+        <w:rPr>
+          <w:rFonts w:ascii="Fira Code" w:hAnsi="Fira Code" w:cs="Fira Code" w:eastAsia="Fira Code"/>
+          <w:color w:val="00B0F0"/>
+          <w:sz w:val="24"/>
+          <w:highlight w:val="none"/>
+        </w:rPr>
+      </w:r>
+      <w:r>
+        <w:rPr>
+          <w:rFonts w:ascii="Fira Code" w:hAnsi="Fira Code" w:cs="Fira Code" w:eastAsia="Fira Code"/>
+          <w:color w:val="FF0000"/>
+          <w:sz w:val="24"/>
+          <w:highlight w:val="none"/>
+        </w:rPr>
+        <w:t xml:space="preserve">exports </w:t>
+      </w:r>
+      <w:r>
+        <w:rPr>
+          <w:rFonts w:ascii="Fira Code" w:hAnsi="Fira Code" w:cs="Fira Code" w:eastAsia="Fira Code"/>
+          <w:color w:val="00B0F0"/>
+          <w:sz w:val="24"/>
+          <w:highlight w:val="none"/>
+        </w:rPr>
+        <w:t xml:space="preserve">br.com.cod3r.app.calculo.interno </w:t>
+      </w:r>
+      <w:r>
+        <w:rPr>
+          <w:rFonts w:ascii="Fira Code" w:hAnsi="Fira Code" w:cs="Fira Code" w:eastAsia="Fira Code"/>
+          <w:color w:val="FF0000"/>
+          <w:sz w:val="24"/>
+          <w:highlight w:val="none"/>
+        </w:rPr>
+        <w:t xml:space="preserve">to </w:t>
+      </w:r>
+      <w:r>
+        <w:rPr>
+          <w:rFonts w:ascii="Fira Code" w:hAnsi="Fira Code" w:cs="Fira Code" w:eastAsia="Fira Code"/>
+          <w:color w:val="00B0F0"/>
+          <w:sz w:val="24"/>
+          <w:highlight w:val="none"/>
+        </w:rPr>
+        <w:t xml:space="preserve">app.financeiro</w:t>
+      </w:r>
+      <w:r>
+        <w:rPr>
+          <w:rFonts w:ascii="Fira Code" w:hAnsi="Fira Code" w:cs="Fira Code" w:eastAsia="Fira Code"/>
+          <w:color w:val="00B0F0"/>
+          <w:sz w:val="24"/>
+          <w:highlight w:val="none"/>
+        </w:rPr>
+        <w:t xml:space="preserve">;</w:t>
+      </w:r>
+      <w:r>
+        <w:rPr>
+          <w:rFonts w:ascii="Fira Code" w:hAnsi="Fira Code" w:cs="Fira Code" w:eastAsia="Fira Code"/>
+          <w:color w:val="000000"/>
+          <w:sz w:val="24"/>
+          <w:highlight w:val="none"/>
+        </w:rPr>
+      </w:r>
+      <w:r/>
+    </w:p>
+    <w:p>
+      <w:pPr>
+        <w:ind w:right="0" w:firstLine="708"/>
+        <w:spacing w:after="0" w:before="0"/>
+        <w:rPr>
+          <w:rFonts w:ascii="Fira Code" w:hAnsi="Fira Code" w:cs="Fira Code" w:eastAsia="Fira Code"/>
+          <w:color w:val="000000"/>
+          <w:sz w:val="24"/>
+          <w:highlight w:val="none"/>
+        </w:rPr>
+        <w:pBdr>
+          <w:left w:val="none" w:color="000000" w:sz="4" w:space="0"/>
+          <w:top w:val="none" w:color="000000" w:sz="4" w:space="0"/>
+          <w:right w:val="none" w:color="000000" w:sz="4" w:space="0"/>
+          <w:bottom w:val="none" w:color="000000" w:sz="4" w:space="0"/>
+        </w:pBdr>
+      </w:pPr>
+      <w:r>
+        <w:rPr>
+          <w:rFonts w:ascii="Fira Code" w:hAnsi="Fira Code" w:cs="Fira Code" w:eastAsia="Fira Code"/>
+          <w:color w:val="00B0F0"/>
+          <w:sz w:val="24"/>
+          <w:highlight w:val="none"/>
+        </w:rPr>
+      </w:r>
+      <w:r>
+        <w:rPr>
+          <w:rFonts w:ascii="Fira Code" w:hAnsi="Fira Code" w:cs="Fira Code" w:eastAsia="Fira Code"/>
+          <w:color w:val="FF0000"/>
+          <w:sz w:val="24"/>
+          <w:highlight w:val="none"/>
+        </w:rPr>
+        <w:t xml:space="preserve">opens </w:t>
+      </w:r>
+      <w:r>
+        <w:rPr>
+          <w:rFonts w:ascii="Fira Code" w:hAnsi="Fira Code" w:cs="Fira Code" w:eastAsia="Fira Code"/>
+          <w:color w:val="00B0F0"/>
+          <w:sz w:val="24"/>
+          <w:highlight w:val="none"/>
+        </w:rPr>
+        <w:t xml:space="preserve">br.com.cod3r.app.calculo;</w:t>
+      </w:r>
+      <w:r>
+        <w:rPr>
+          <w:rFonts w:ascii="Fira Code" w:hAnsi="Fira Code" w:cs="Fira Code" w:eastAsia="Fira Code"/>
+          <w:color w:val="00B0F0"/>
+          <w:sz w:val="24"/>
+          <w:highlight w:val="none"/>
+        </w:rPr>
+      </w:r>
+      <w:r>
+        <w:rPr>
+          <w:rFonts w:ascii="Fira Code" w:hAnsi="Fira Code" w:cs="Fira Code" w:eastAsia="Fira Code"/>
+          <w:color w:val="00B0F0"/>
+          <w:sz w:val="24"/>
+          <w:highlight w:val="none"/>
+        </w:rPr>
+      </w:r>
+    </w:p>
+    <w:p>
+      <w:pPr>
+        <w:ind w:right="0"/>
+        <w:spacing w:after="0" w:before="0"/>
+        <w:rPr>
+          <w:rFonts w:ascii="Fira Code" w:hAnsi="Fira Code" w:cs="Fira Code" w:eastAsia="Fira Code"/>
+          <w:color w:val="000000"/>
+          <w:highlight w:val="none"/>
+        </w:rPr>
+        <w:pBdr>
+          <w:left w:val="none" w:color="000000" w:sz="4" w:space="0"/>
+          <w:top w:val="none" w:color="000000" w:sz="4" w:space="0"/>
+          <w:right w:val="none" w:color="000000" w:sz="4" w:space="0"/>
+          <w:bottom w:val="none" w:color="000000" w:sz="4" w:space="0"/>
+        </w:pBdr>
+      </w:pPr>
+      <w:r>
+        <w:rPr>
+          <w:rFonts w:ascii="Fira Code" w:hAnsi="Fira Code" w:cs="Fira Code" w:eastAsia="Fira Code"/>
+          <w:color w:val="000000" w:themeColor="text1"/>
+          <w:sz w:val="24"/>
+          <w:highlight w:val="none"/>
+        </w:rPr>
+        <w:t xml:space="preserve">}</w:t>
+      </w:r>
+      <w:r>
+        <w:rPr>
+          <w:rFonts w:ascii="Fira Code" w:hAnsi="Fira Code" w:cs="Fira Code" w:eastAsia="Fira Code"/>
+          <w:color w:val="000000"/>
+          <w:sz w:val="24"/>
+          <w:highlight w:val="none"/>
+        </w:rPr>
+      </w:r>
+      <w:r/>
+    </w:p>
+    <w:p>
+      <w:pPr>
+        <w:ind w:right="0"/>
+        <w:spacing w:after="0" w:before="0"/>
+        <w:rPr>
+          <w:rFonts w:ascii="Arial" w:hAnsi="Arial" w:cs="Arial" w:eastAsia="Arial"/>
+          <w:color w:val="000000" w:themeColor="text1"/>
+          <w:sz w:val="24"/>
+          <w:highlight w:val="none"/>
+        </w:rPr>
+        <w:pBdr>
+          <w:left w:val="none" w:color="000000" w:sz="4" w:space="0"/>
+          <w:top w:val="none" w:color="000000" w:sz="4" w:space="0"/>
+          <w:right w:val="none" w:color="000000" w:sz="4" w:space="0"/>
+          <w:bottom w:val="none" w:color="000000" w:sz="4" w:space="0"/>
+        </w:pBdr>
+      </w:pPr>
+      <w:r>
+        <w:rPr>
+          <w:rFonts w:ascii="Arial" w:hAnsi="Arial" w:cs="Arial" w:eastAsia="Arial"/>
+          <w:color w:val="000000" w:themeColor="text1"/>
+          <w:sz w:val="24"/>
+          <w:highlight w:val="none"/>
+        </w:rPr>
+      </w:r>
+      <w:r>
+        <w:rPr>
+          <w:rFonts w:ascii="Arial" w:hAnsi="Arial" w:cs="Arial" w:eastAsia="Arial"/>
+          <w:color w:val="000000" w:themeColor="text1"/>
+          <w:sz w:val="24"/>
+          <w:highlight w:val="none"/>
+        </w:rPr>
+      </w:r>
+    </w:p>
+    <w:p>
+      <w:pPr>
+        <w:ind w:right="0"/>
+        <w:spacing w:after="0" w:before="0"/>
+        <w:rPr>
+          <w:rFonts w:ascii="Arial" w:hAnsi="Arial" w:cs="Arial" w:eastAsia="Arial"/>
+          <w:color w:val="000000" w:themeColor="text1"/>
+          <w:sz w:val="24"/>
+          <w:highlight w:val="none"/>
+        </w:rPr>
+        <w:pBdr>
+          <w:left w:val="none" w:color="000000" w:sz="4" w:space="0"/>
+          <w:top w:val="none" w:color="000000" w:sz="4" w:space="0"/>
+          <w:right w:val="none" w:color="000000" w:sz="4" w:space="0"/>
+          <w:bottom w:val="none" w:color="000000" w:sz="4" w:space="0"/>
+        </w:pBdr>
+      </w:pPr>
+      <w:r>
+        <w:rPr>
+          <w:rFonts w:ascii="Arial" w:hAnsi="Arial" w:cs="Arial" w:eastAsia="Arial"/>
+          <w:color w:val="000000" w:themeColor="text1"/>
+          <w:sz w:val="24"/>
+          <w:highlight w:val="none"/>
+        </w:rPr>
+        <w:t xml:space="preserve">Fazendo assim com que todos os módulos que dependem do módulo “</w:t>
+      </w:r>
+      <w:r>
+        <w:rPr>
+          <w:rFonts w:ascii="Fira Code" w:hAnsi="Fira Code" w:cs="Fira Code" w:eastAsia="Fira Code"/>
+          <w:color w:val="00B0F0"/>
+          <w:sz w:val="24"/>
+          <w:highlight w:val="none"/>
+        </w:rPr>
+        <w:t xml:space="preserve">app.calculo</w:t>
+      </w:r>
+      <w:r/>
+      <w:r>
+        <w:rPr>
+          <w:rFonts w:ascii="Arial" w:hAnsi="Arial" w:cs="Arial" w:eastAsia="Arial"/>
+          <w:color w:val="000000" w:themeColor="text1"/>
+          <w:sz w:val="24"/>
+          <w:highlight w:val="none"/>
+        </w:rPr>
+        <w:t xml:space="preserve">”, tem o pacote “</w:t>
+      </w:r>
+      <w:r>
+        <w:rPr>
+          <w:rFonts w:ascii="Fira Code" w:hAnsi="Fira Code" w:cs="Fira Code" w:eastAsia="Fira Code"/>
+          <w:color w:val="FF0000"/>
+          <w:sz w:val="24"/>
+          <w:highlight w:val="none"/>
+        </w:rPr>
+      </w:r>
+      <w:r>
+        <w:rPr>
+          <w:rFonts w:ascii="Fira Code" w:hAnsi="Fira Code" w:cs="Fira Code" w:eastAsia="Fira Code"/>
+          <w:color w:val="00B0F0"/>
+          <w:sz w:val="24"/>
+          <w:highlight w:val="none"/>
+        </w:rPr>
+        <w:t xml:space="preserve">br.com.cod3r.app.calculo</w:t>
+      </w:r>
+      <w:r>
+        <w:rPr>
+          <w:rFonts w:ascii="Arial" w:hAnsi="Arial" w:cs="Arial" w:eastAsia="Arial"/>
+          <w:color w:val="000000" w:themeColor="text1"/>
+          <w:sz w:val="24"/>
+          <w:highlight w:val="none"/>
+        </w:rPr>
+        <w:t xml:space="preserve">” aberto para eles, mas também é possível deixar aberto para um ou mais módulos específicos, separados por vírgula:</w:t>
+      </w:r>
+      <w:r>
+        <w:rPr>
+          <w:rFonts w:ascii="Arial" w:hAnsi="Arial" w:cs="Arial" w:eastAsia="Arial"/>
+          <w:color w:val="000000" w:themeColor="text1"/>
+          <w:sz w:val="24"/>
+          <w:highlight w:val="none"/>
+        </w:rPr>
+      </w:r>
+    </w:p>
+    <w:p>
+      <w:pPr>
+        <w:ind w:right="0"/>
+        <w:spacing w:after="0" w:before="0"/>
+        <w:rPr>
+          <w:rFonts w:ascii="Arial" w:hAnsi="Arial" w:cs="Arial" w:eastAsia="Arial"/>
+          <w:color w:val="000000" w:themeColor="text1"/>
+          <w:sz w:val="24"/>
+          <w:highlight w:val="none"/>
+        </w:rPr>
+        <w:pBdr>
+          <w:left w:val="none" w:color="000000" w:sz="4" w:space="0"/>
+          <w:top w:val="none" w:color="000000" w:sz="4" w:space="0"/>
+          <w:right w:val="none" w:color="000000" w:sz="4" w:space="0"/>
+          <w:bottom w:val="none" w:color="000000" w:sz="4" w:space="0"/>
+        </w:pBdr>
+      </w:pPr>
+      <w:r>
+        <w:rPr>
+          <w:rFonts w:ascii="Arial" w:hAnsi="Arial" w:cs="Arial" w:eastAsia="Arial"/>
+          <w:color w:val="000000" w:themeColor="text1"/>
+          <w:sz w:val="24"/>
+          <w:highlight w:val="none"/>
+        </w:rPr>
+      </w:r>
+      <w:r>
+        <w:rPr>
+          <w:rFonts w:ascii="Arial" w:hAnsi="Arial" w:cs="Arial" w:eastAsia="Arial"/>
+          <w:color w:val="000000" w:themeColor="text1"/>
+          <w:sz w:val="24"/>
+          <w:highlight w:val="none"/>
+        </w:rPr>
+      </w:r>
+    </w:p>
+    <w:p>
+      <w:pPr>
+        <w:ind w:right="0"/>
+        <w:spacing w:after="0" w:before="0"/>
+        <w:rPr>
+          <w:rFonts w:ascii="Fira Code" w:hAnsi="Fira Code" w:cs="Fira Code" w:eastAsia="Fira Code"/>
+          <w:color w:val="000000"/>
+          <w:highlight w:val="none"/>
+        </w:rPr>
+        <w:pBdr>
+          <w:left w:val="none" w:color="000000" w:sz="4" w:space="0"/>
+          <w:top w:val="none" w:color="000000" w:sz="4" w:space="0"/>
+          <w:right w:val="none" w:color="000000" w:sz="4" w:space="0"/>
+          <w:bottom w:val="none" w:color="000000" w:sz="4" w:space="0"/>
+        </w:pBdr>
+      </w:pPr>
+      <w:r>
+        <w:rPr>
+          <w:rFonts w:ascii="Fira Code" w:hAnsi="Fira Code" w:cs="Fira Code" w:eastAsia="Fira Code"/>
+          <w:color w:val="FF0000"/>
+          <w:sz w:val="24"/>
+          <w:highlight w:val="none"/>
+        </w:rPr>
+        <w:t xml:space="preserve">module </w:t>
+      </w:r>
+      <w:r>
+        <w:rPr>
+          <w:rFonts w:ascii="Fira Code" w:hAnsi="Fira Code" w:cs="Fira Code" w:eastAsia="Fira Code"/>
+          <w:color w:val="00B0F0"/>
+          <w:sz w:val="24"/>
+          <w:highlight w:val="none"/>
+        </w:rPr>
+        <w:t xml:space="preserve">app.calculo</w:t>
+      </w:r>
+      <w:r>
+        <w:rPr>
+          <w:rFonts w:ascii="Fira Code" w:hAnsi="Fira Code" w:cs="Fira Code" w:eastAsia="Fira Code"/>
+          <w:color w:val="000000" w:themeColor="text1"/>
+          <w:sz w:val="24"/>
+          <w:highlight w:val="none"/>
+        </w:rPr>
+        <w:t xml:space="preserve"> {</w:t>
+      </w:r>
+      <w:r>
+        <w:rPr>
+          <w:rFonts w:ascii="Fira Code" w:hAnsi="Fira Code" w:cs="Fira Code" w:eastAsia="Fira Code"/>
+          <w:color w:val="000000"/>
+          <w:sz w:val="24"/>
+          <w:highlight w:val="none"/>
+        </w:rPr>
+      </w:r>
+      <w:r/>
+    </w:p>
+    <w:p>
+      <w:pPr>
+        <w:ind w:right="0"/>
+        <w:spacing w:after="0" w:before="0"/>
+        <w:rPr>
+          <w:rFonts w:ascii="Fira Code" w:hAnsi="Fira Code" w:cs="Fira Code" w:eastAsia="Fira Code"/>
+          <w:color w:val="000000"/>
+          <w:highlight w:val="none"/>
+        </w:rPr>
+        <w:pBdr>
+          <w:left w:val="none" w:color="000000" w:sz="4" w:space="0"/>
+          <w:top w:val="none" w:color="000000" w:sz="4" w:space="0"/>
+          <w:right w:val="none" w:color="000000" w:sz="4" w:space="0"/>
+          <w:bottom w:val="none" w:color="000000" w:sz="4" w:space="0"/>
+        </w:pBdr>
+      </w:pPr>
+      <w:r>
+        <w:rPr>
+          <w:rFonts w:ascii="Fira Code" w:hAnsi="Fira Code" w:cs="Fira Code" w:eastAsia="Fira Code"/>
+          <w:color w:val="000000" w:themeColor="text1"/>
+          <w:sz w:val="24"/>
+          <w:highlight w:val="none"/>
+        </w:rPr>
+      </w:r>
+      <w:r>
+        <w:rPr>
+          <w:rFonts w:ascii="Fira Code" w:hAnsi="Fira Code" w:cs="Fira Code" w:eastAsia="Fira Code"/>
+          <w:color w:val="000000"/>
+          <w:sz w:val="24"/>
+          <w:highlight w:val="none"/>
+        </w:rPr>
+      </w:r>
+      <w:r/>
+    </w:p>
+    <w:p>
+      <w:pPr>
+        <w:ind w:right="0" w:firstLine="708"/>
+        <w:spacing w:after="0" w:before="0"/>
+        <w:rPr>
+          <w:rFonts w:ascii="Fira Code" w:hAnsi="Fira Code" w:cs="Fira Code" w:eastAsia="Fira Code"/>
+          <w:color w:val="000000"/>
+          <w:highlight w:val="none"/>
+        </w:rPr>
+        <w:pBdr>
+          <w:left w:val="none" w:color="000000" w:sz="4" w:space="0"/>
+          <w:top w:val="none" w:color="000000" w:sz="4" w:space="0"/>
+          <w:right w:val="none" w:color="000000" w:sz="4" w:space="0"/>
+          <w:bottom w:val="none" w:color="000000" w:sz="4" w:space="0"/>
+        </w:pBdr>
+      </w:pPr>
+      <w:r>
+        <w:rPr>
+          <w:rFonts w:ascii="Fira Code" w:hAnsi="Fira Code" w:cs="Fira Code" w:eastAsia="Fira Code"/>
+          <w:color w:val="000000" w:themeColor="text1"/>
+          <w:sz w:val="24"/>
+          <w:highlight w:val="none"/>
+        </w:rPr>
+      </w:r>
+      <w:r>
+        <w:rPr>
+          <w:rFonts w:ascii="Fira Code" w:hAnsi="Fira Code" w:cs="Fira Code" w:eastAsia="Fira Code"/>
+          <w:color w:val="FF0000"/>
+          <w:sz w:val="24"/>
+          <w:highlight w:val="none"/>
+        </w:rPr>
+        <w:t xml:space="preserve">requires </w:t>
+      </w:r>
+      <w:r>
+        <w:rPr>
+          <w:rFonts w:ascii="Fira Code" w:hAnsi="Fira Code" w:cs="Fira Code" w:eastAsia="Fira Code"/>
+          <w:color w:val="FF0000"/>
+          <w:sz w:val="24"/>
+          <w:highlight w:val="none"/>
+        </w:rPr>
+        <w:t xml:space="preserve">transitive </w:t>
+      </w:r>
+      <w:r>
+        <w:rPr>
+          <w:rFonts w:ascii="Fira Code" w:hAnsi="Fira Code" w:cs="Fira Code" w:eastAsia="Fira Code"/>
+          <w:color w:val="00B0F0"/>
+          <w:sz w:val="24"/>
+          <w:highlight w:val="none"/>
+        </w:rPr>
+        <w:t xml:space="preserve">app.logging;</w:t>
+      </w:r>
+      <w:r>
+        <w:rPr>
+          <w:rFonts w:ascii="Fira Code" w:hAnsi="Fira Code" w:cs="Fira Code" w:eastAsia="Fira Code"/>
+          <w:color w:val="000000" w:themeColor="text1"/>
+          <w:sz w:val="24"/>
+          <w:highlight w:val="none"/>
+        </w:rPr>
+        <w:tab/>
+      </w:r>
+      <w:r>
+        <w:rPr>
+          <w:rFonts w:ascii="Fira Code" w:hAnsi="Fira Code" w:cs="Fira Code" w:eastAsia="Fira Code"/>
+          <w:color w:val="000000"/>
+          <w:sz w:val="24"/>
+          <w:highlight w:val="none"/>
+        </w:rPr>
+      </w:r>
+      <w:r/>
+    </w:p>
+    <w:p>
+      <w:pPr>
+        <w:ind w:right="0"/>
+        <w:spacing w:after="0" w:before="0"/>
+        <w:rPr>
+          <w:rFonts w:ascii="Fira Code" w:hAnsi="Fira Code" w:cs="Fira Code" w:eastAsia="Fira Code"/>
+          <w:color w:val="000000"/>
+          <w:highlight w:val="none"/>
+        </w:rPr>
+        <w:pBdr>
+          <w:left w:val="none" w:color="000000" w:sz="4" w:space="0"/>
+          <w:top w:val="none" w:color="000000" w:sz="4" w:space="0"/>
+          <w:right w:val="none" w:color="000000" w:sz="4" w:space="0"/>
+          <w:bottom w:val="none" w:color="000000" w:sz="4" w:space="0"/>
+        </w:pBdr>
+      </w:pPr>
+      <w:r>
+        <w:rPr>
+          <w:rFonts w:ascii="Fira Code" w:hAnsi="Fira Code" w:cs="Fira Code" w:eastAsia="Fira Code"/>
+          <w:color w:val="000000" w:themeColor="text1"/>
+          <w:sz w:val="24"/>
+          <w:highlight w:val="none"/>
+        </w:rPr>
+      </w:r>
+      <w:r>
+        <w:rPr>
+          <w:rFonts w:ascii="Fira Code" w:hAnsi="Fira Code" w:cs="Fira Code" w:eastAsia="Fira Code"/>
+          <w:color w:val="000000"/>
+          <w:sz w:val="24"/>
+          <w:highlight w:val="none"/>
+        </w:rPr>
+      </w:r>
+      <w:r/>
+    </w:p>
+    <w:p>
+      <w:pPr>
+        <w:ind w:right="0"/>
+        <w:spacing w:after="0" w:before="0"/>
+        <w:rPr>
+          <w:rFonts w:ascii="Fira Code" w:hAnsi="Fira Code" w:cs="Fira Code" w:eastAsia="Fira Code"/>
+          <w:color w:val="00B0F0"/>
+          <w:highlight w:val="none"/>
+        </w:rPr>
+        <w:pBdr>
+          <w:left w:val="none" w:color="000000" w:sz="4" w:space="0"/>
+          <w:top w:val="none" w:color="000000" w:sz="4" w:space="0"/>
+          <w:right w:val="none" w:color="000000" w:sz="4" w:space="0"/>
+          <w:bottom w:val="none" w:color="000000" w:sz="4" w:space="0"/>
+        </w:pBdr>
+      </w:pPr>
+      <w:r>
+        <w:rPr>
+          <w:rFonts w:ascii="Fira Code" w:hAnsi="Fira Code" w:cs="Fira Code" w:eastAsia="Fira Code"/>
+          <w:color w:val="000000" w:themeColor="text1"/>
+          <w:sz w:val="24"/>
+          <w:highlight w:val="none"/>
+        </w:rPr>
+        <w:tab/>
+      </w:r>
+      <w:r>
+        <w:rPr>
+          <w:rFonts w:ascii="Fira Code" w:hAnsi="Fira Code" w:cs="Fira Code" w:eastAsia="Fira Code"/>
+          <w:color w:val="FF0000"/>
+          <w:sz w:val="24"/>
+          <w:highlight w:val="none"/>
+        </w:rPr>
+        <w:t xml:space="preserve">exports </w:t>
+      </w:r>
+      <w:r>
+        <w:rPr>
+          <w:rFonts w:ascii="Fira Code" w:hAnsi="Fira Code" w:cs="Fira Code" w:eastAsia="Fira Code"/>
+          <w:color w:val="00B0F0"/>
+          <w:sz w:val="24"/>
+          <w:highlight w:val="none"/>
+        </w:rPr>
+        <w:t xml:space="preserve">br.com.cod3r.app.calculo;</w:t>
+      </w:r>
+      <w:r>
+        <w:rPr>
+          <w:rFonts w:ascii="Fira Code" w:hAnsi="Fira Code" w:cs="Fira Code" w:eastAsia="Fira Code"/>
+          <w:color w:val="00B0F0"/>
+          <w:sz w:val="24"/>
+          <w:highlight w:val="none"/>
+        </w:rPr>
+      </w:r>
+      <w:r/>
+    </w:p>
+    <w:p>
+      <w:pPr>
+        <w:ind w:right="0" w:firstLine="708"/>
+        <w:spacing w:after="0" w:before="0"/>
+        <w:rPr>
+          <w:rFonts w:ascii="Fira Code" w:hAnsi="Fira Code" w:cs="Fira Code" w:eastAsia="Fira Code"/>
+          <w:color w:val="00B0F0"/>
+          <w:highlight w:val="none"/>
+        </w:rPr>
+        <w:pBdr>
+          <w:left w:val="none" w:color="000000" w:sz="4" w:space="0"/>
+          <w:top w:val="none" w:color="000000" w:sz="4" w:space="0"/>
+          <w:right w:val="none" w:color="000000" w:sz="4" w:space="0"/>
+          <w:bottom w:val="none" w:color="000000" w:sz="4" w:space="0"/>
+        </w:pBdr>
+      </w:pPr>
+      <w:r>
+        <w:rPr>
+          <w:rFonts w:ascii="Fira Code" w:hAnsi="Fira Code" w:cs="Fira Code" w:eastAsia="Fira Code"/>
+          <w:color w:val="00B0F0"/>
+          <w:sz w:val="24"/>
+          <w:highlight w:val="none"/>
+        </w:rPr>
+      </w:r>
+      <w:r>
+        <w:rPr>
+          <w:rFonts w:ascii="Fira Code" w:hAnsi="Fira Code" w:cs="Fira Code" w:eastAsia="Fira Code"/>
+          <w:color w:val="FF0000"/>
+          <w:sz w:val="24"/>
+          <w:highlight w:val="none"/>
+        </w:rPr>
+        <w:t xml:space="preserve">exports </w:t>
+      </w:r>
+      <w:r>
+        <w:rPr>
+          <w:rFonts w:ascii="Fira Code" w:hAnsi="Fira Code" w:cs="Fira Code" w:eastAsia="Fira Code"/>
+          <w:color w:val="00B0F0"/>
+          <w:sz w:val="24"/>
+          <w:highlight w:val="none"/>
+        </w:rPr>
+        <w:t xml:space="preserve">br.com.cod3r.app.calculo.interno </w:t>
+      </w:r>
+      <w:r>
+        <w:rPr>
+          <w:rFonts w:ascii="Fira Code" w:hAnsi="Fira Code" w:cs="Fira Code" w:eastAsia="Fira Code"/>
+          <w:color w:val="FF0000"/>
+          <w:sz w:val="24"/>
+          <w:highlight w:val="none"/>
+        </w:rPr>
+        <w:t xml:space="preserve">to </w:t>
+      </w:r>
+      <w:r>
+        <w:rPr>
+          <w:rFonts w:ascii="Fira Code" w:hAnsi="Fira Code" w:cs="Fira Code" w:eastAsia="Fira Code"/>
+          <w:color w:val="00B0F0"/>
+          <w:sz w:val="24"/>
+          <w:highlight w:val="none"/>
+        </w:rPr>
+        <w:t xml:space="preserve">app.financeiro</w:t>
+      </w:r>
+      <w:r>
+        <w:rPr>
+          <w:rFonts w:ascii="Fira Code" w:hAnsi="Fira Code" w:cs="Fira Code" w:eastAsia="Fira Code"/>
+          <w:color w:val="00B0F0"/>
+          <w:sz w:val="24"/>
+          <w:highlight w:val="none"/>
+        </w:rPr>
+        <w:t xml:space="preserve">;</w:t>
+      </w:r>
+      <w:r>
+        <w:rPr>
+          <w:rFonts w:ascii="Fira Code" w:hAnsi="Fira Code" w:cs="Fira Code" w:eastAsia="Fira Code"/>
+          <w:color w:val="00B0F0"/>
+          <w:sz w:val="24"/>
+          <w:highlight w:val="none"/>
+        </w:rPr>
+      </w:r>
+      <w:r/>
+    </w:p>
+    <w:p>
+      <w:pPr>
+        <w:ind w:right="0" w:firstLine="708"/>
+        <w:spacing w:after="0" w:before="0"/>
+        <w:rPr>
+          <w:rFonts w:ascii="Fira Code" w:hAnsi="Fira Code" w:cs="Fira Code" w:eastAsia="Fira Code"/>
+          <w:color w:val="000000"/>
+          <w:highlight w:val="none"/>
+        </w:rPr>
+        <w:pBdr>
+          <w:left w:val="none" w:color="000000" w:sz="4" w:space="0"/>
+          <w:top w:val="none" w:color="000000" w:sz="4" w:space="0"/>
+          <w:right w:val="none" w:color="000000" w:sz="4" w:space="0"/>
+          <w:bottom w:val="none" w:color="000000" w:sz="4" w:space="0"/>
+        </w:pBdr>
+      </w:pPr>
+      <w:r>
+        <w:rPr>
+          <w:rFonts w:ascii="Fira Code" w:hAnsi="Fira Code" w:cs="Fira Code" w:eastAsia="Fira Code"/>
+          <w:color w:val="00B0F0"/>
+          <w:sz w:val="24"/>
+          <w:highlight w:val="none"/>
+        </w:rPr>
+      </w:r>
+      <w:r>
+        <w:rPr>
+          <w:rFonts w:ascii="Fira Code" w:hAnsi="Fira Code" w:cs="Fira Code" w:eastAsia="Fira Code"/>
+          <w:color w:val="FF0000"/>
+          <w:sz w:val="24"/>
+          <w:highlight w:val="none"/>
+        </w:rPr>
+        <w:t xml:space="preserve">opens </w:t>
+      </w:r>
+      <w:r>
+        <w:rPr>
+          <w:rFonts w:ascii="Fira Code" w:hAnsi="Fira Code" w:cs="Fira Code" w:eastAsia="Fira Code"/>
+          <w:color w:val="00B0F0"/>
+          <w:sz w:val="24"/>
+          <w:highlight w:val="none"/>
+        </w:rPr>
+        <w:t xml:space="preserve">br.com.cod3r.app.calculo </w:t>
+      </w:r>
+      <w:r>
+        <w:rPr>
+          <w:rFonts w:ascii="Fira Code" w:hAnsi="Fira Code" w:cs="Fira Code" w:eastAsia="Fira Code"/>
+          <w:color w:val="FF0000"/>
+          <w:sz w:val="24"/>
+          <w:highlight w:val="none"/>
+        </w:rPr>
+        <w:t xml:space="preserve">to </w:t>
+      </w:r>
+      <w:r>
+        <w:rPr>
+          <w:rFonts w:ascii="Fira Code" w:hAnsi="Fira Code" w:cs="Fira Code" w:eastAsia="Fira Code"/>
+          <w:color w:val="00B0F0"/>
+          <w:sz w:val="24"/>
+          <w:highlight w:val="none"/>
+        </w:rPr>
+      </w:r>
+      <w:r>
+        <w:rPr>
+          <w:rFonts w:ascii="Fira Code" w:hAnsi="Fira Code" w:cs="Fira Code" w:eastAsia="Fira Code"/>
+          <w:color w:val="00B0F0"/>
+          <w:sz w:val="24"/>
+          <w:highlight w:val="none"/>
+        </w:rPr>
+        <w:t xml:space="preserve">app.financeiro</w:t>
+      </w:r>
+      <w:r/>
+      <w:r>
+        <w:rPr>
+          <w:rFonts w:ascii="Fira Code" w:hAnsi="Fira Code" w:cs="Fira Code" w:eastAsia="Fira Code"/>
+          <w:color w:val="00B0F0"/>
+          <w:sz w:val="24"/>
+          <w:highlight w:val="none"/>
+        </w:rPr>
+        <w:t xml:space="preserve">;</w:t>
+      </w:r>
+      <w:r>
+        <w:rPr>
+          <w:rFonts w:ascii="Fira Code" w:hAnsi="Fira Code" w:cs="Fira Code" w:eastAsia="Fira Code"/>
+          <w:color w:val="000000"/>
+          <w:sz w:val="24"/>
+          <w:highlight w:val="none"/>
+        </w:rPr>
+      </w:r>
+      <w:r/>
+    </w:p>
+    <w:p>
+      <w:pPr>
+        <w:ind w:right="0"/>
+        <w:spacing w:after="0" w:before="0"/>
+        <w:rPr>
+          <w:rFonts w:ascii="Fira Code" w:hAnsi="Fira Code" w:cs="Fira Code" w:eastAsia="Fira Code"/>
+          <w:color w:val="000000"/>
+          <w:highlight w:val="none"/>
+        </w:rPr>
+        <w:pBdr>
+          <w:left w:val="none" w:color="000000" w:sz="4" w:space="0"/>
+          <w:top w:val="none" w:color="000000" w:sz="4" w:space="0"/>
+          <w:right w:val="none" w:color="000000" w:sz="4" w:space="0"/>
+          <w:bottom w:val="none" w:color="000000" w:sz="4" w:space="0"/>
+        </w:pBdr>
+      </w:pPr>
+      <w:r>
+        <w:rPr>
+          <w:rFonts w:ascii="Fira Code" w:hAnsi="Fira Code" w:cs="Fira Code" w:eastAsia="Fira Code"/>
+          <w:color w:val="000000" w:themeColor="text1"/>
+          <w:sz w:val="24"/>
+          <w:highlight w:val="none"/>
+        </w:rPr>
+        <w:t xml:space="preserve">}</w:t>
+      </w:r>
+      <w:r>
+        <w:rPr>
+          <w:rFonts w:ascii="Fira Code" w:hAnsi="Fira Code" w:cs="Fira Code" w:eastAsia="Fira Code"/>
+          <w:color w:val="000000"/>
+          <w:sz w:val="24"/>
+          <w:highlight w:val="none"/>
+        </w:rPr>
+      </w:r>
+      <w:r/>
+    </w:p>
+    <w:p>
+      <w:pPr>
+        <w:ind w:right="0"/>
+        <w:spacing w:after="0" w:before="0"/>
+        <w:rPr>
+          <w:rFonts w:ascii="Arial" w:hAnsi="Arial" w:cs="Arial" w:eastAsia="Arial"/>
+          <w:color w:val="000000" w:themeColor="text1"/>
+          <w:sz w:val="24"/>
+          <w:highlight w:val="none"/>
+        </w:rPr>
+        <w:pBdr>
+          <w:left w:val="none" w:color="000000" w:sz="4" w:space="0"/>
+          <w:top w:val="none" w:color="000000" w:sz="4" w:space="0"/>
+          <w:right w:val="none" w:color="000000" w:sz="4" w:space="0"/>
+          <w:bottom w:val="none" w:color="000000" w:sz="4" w:space="0"/>
+        </w:pBdr>
+      </w:pPr>
+      <w:r>
+        <w:rPr>
+          <w:rFonts w:ascii="Arial" w:hAnsi="Arial" w:cs="Arial" w:eastAsia="Arial"/>
+          <w:color w:val="000000" w:themeColor="text1"/>
+          <w:sz w:val="24"/>
+          <w:highlight w:val="none"/>
+        </w:rPr>
+      </w:r>
+      <w:r>
+        <w:rPr>
+          <w:rFonts w:ascii="Arial" w:hAnsi="Arial" w:cs="Arial" w:eastAsia="Arial"/>
+          <w:color w:val="000000" w:themeColor="text1"/>
+          <w:sz w:val="24"/>
+          <w:highlight w:val="none"/>
+        </w:rPr>
+      </w:r>
+    </w:p>
+    <w:p>
+      <w:pPr>
+        <w:ind w:right="0"/>
+        <w:spacing w:after="0" w:before="0"/>
+        <w:rPr>
+          <w:rFonts w:ascii="Arial" w:hAnsi="Arial" w:cs="Arial" w:eastAsia="Arial"/>
+          <w:color w:val="000000" w:themeColor="text1"/>
+          <w:sz w:val="24"/>
+          <w:highlight w:val="none"/>
+        </w:rPr>
+        <w:pBdr>
+          <w:left w:val="none" w:color="000000" w:sz="4" w:space="0"/>
+          <w:top w:val="none" w:color="000000" w:sz="4" w:space="0"/>
+          <w:right w:val="none" w:color="000000" w:sz="4" w:space="0"/>
+          <w:bottom w:val="none" w:color="000000" w:sz="4" w:space="0"/>
+        </w:pBdr>
+      </w:pPr>
+      <w:r>
+        <w:rPr>
+          <w:rFonts w:ascii="Arial" w:hAnsi="Arial" w:cs="Arial" w:eastAsia="Arial"/>
+          <w:color w:val="000000" w:themeColor="text1"/>
+          <w:sz w:val="24"/>
+          <w:highlight w:val="none"/>
+        </w:rPr>
+        <w:t xml:space="preserve">Dessa forma, o pacote </w:t>
+      </w:r>
+      <w:r>
+        <w:rPr>
+          <w:rFonts w:ascii="Arial" w:hAnsi="Arial" w:cs="Arial" w:eastAsia="Arial"/>
+          <w:color w:val="000000" w:themeColor="text1"/>
+          <w:sz w:val="24"/>
+          <w:highlight w:val="none"/>
+        </w:rPr>
+        <w:t xml:space="preserve">“</w:t>
+      </w:r>
+      <w:r>
+        <w:rPr>
+          <w:rFonts w:ascii="Fira Code" w:hAnsi="Fira Code" w:cs="Fira Code" w:eastAsia="Fira Code"/>
+          <w:color w:val="00B0F0"/>
+          <w:sz w:val="24"/>
+          <w:highlight w:val="none"/>
+        </w:rPr>
+        <w:t xml:space="preserve">br.com.cod3r.app.calculo</w:t>
+      </w:r>
+      <w:r>
+        <w:rPr>
+          <w:rFonts w:ascii="Arial" w:hAnsi="Arial" w:cs="Arial" w:eastAsia="Arial"/>
+          <w:color w:val="000000" w:themeColor="text1"/>
+          <w:sz w:val="24"/>
+          <w:highlight w:val="none"/>
+        </w:rPr>
+        <w:t xml:space="preserve">” estará aberto apenas para o módulo </w:t>
+      </w:r>
+      <w:r>
+        <w:rPr>
+          <w:rFonts w:ascii="Arial" w:hAnsi="Arial" w:cs="Arial" w:eastAsia="Arial"/>
+          <w:color w:val="000000" w:themeColor="text1"/>
+          <w:sz w:val="24"/>
+          <w:highlight w:val="none"/>
+        </w:rPr>
+        <w:t xml:space="preserve">“</w:t>
+      </w:r>
+      <w:r>
+        <w:rPr>
+          <w:rFonts w:ascii="Fira Code" w:hAnsi="Fira Code" w:cs="Fira Code" w:eastAsia="Fira Code"/>
+          <w:color w:val="00B0F0"/>
+          <w:sz w:val="24"/>
+          <w:highlight w:val="none"/>
+        </w:rPr>
+        <w:t xml:space="preserve">app.financeiro</w:t>
+      </w:r>
+      <w:r/>
+      <w:r>
+        <w:rPr>
+          <w:rFonts w:ascii="Arial" w:hAnsi="Arial" w:cs="Arial" w:eastAsia="Arial"/>
+          <w:color w:val="000000" w:themeColor="text1"/>
+          <w:sz w:val="24"/>
+          <w:highlight w:val="none"/>
+        </w:rPr>
+        <w:t xml:space="preserve">”.</w:t>
+      </w:r>
+      <w:r>
+        <w:rPr>
+          <w:rFonts w:ascii="Arial" w:hAnsi="Arial" w:cs="Arial" w:eastAsia="Arial"/>
+          <w:color w:val="000000" w:themeColor="text1"/>
+          <w:sz w:val="24"/>
+          <w:highlight w:val="none"/>
+        </w:rPr>
+      </w:r>
     </w:p>
     <w:sectPr>
       <w:headerReference w:type="default" r:id="rId9"/>

</xml_diff>

<commit_message>
Finalizando capítulo de JavaFX
</commit_message>
<xml_diff>
--- a/anotacoes.docx
+++ b/anotacoes.docx
@@ -24270,6 +24270,7 @@
           <w:highlight w:val="none"/>
         </w:rPr>
       </w:r>
+      <w:r/>
     </w:p>
     <w:p>
       <w:pPr>
@@ -27831,6 +27832,7 @@
           <w:highlight w:val="none"/>
         </w:rPr>
       </w:r>
+      <w:r/>
     </w:p>
     <w:p>
       <w:pPr>
@@ -37412,7 +37414,7 @@
         </w:tabs>
         <w:rPr>
           <w:rFonts w:ascii="Arial" w:hAnsi="Arial" w:cs="Arial" w:eastAsia="Arial"/>
-          <w:color w:val="000000" w:themeColor="text1"/>
+          <w:color w:val="000000"/>
           <w:sz w:val="24"/>
           <w:highlight w:val="none"/>
         </w:rPr>
@@ -37886,23 +37888,6 @@
           <w:highlight w:val="none"/>
         </w:rPr>
         <w:t xml:space="preserve">.</w:t>
-      </w:r>
-      <w:r>
-        <w:rPr>
-          <w:rFonts w:ascii="Arial" w:hAnsi="Arial" w:cs="Arial" w:eastAsia="Arial"/>
-          <w:color w:val="000000" w:themeColor="text1"/>
-          <w:sz w:val="24"/>
-          <w:highlight w:val="none"/>
-        </w:rPr>
-      </w:r>
-      <w:r/>
-      <w:r>
-        <w:rPr>
-          <w:rFonts w:ascii="Arial" w:hAnsi="Arial" w:cs="Arial" w:eastAsia="Arial"/>
-          <w:color w:val="000000" w:themeColor="text1"/>
-          <w:sz w:val="24"/>
-          <w:highlight w:val="none"/>
-        </w:rPr>
       </w:r>
       <w:r>
         <w:rPr>
@@ -37947,6 +37932,7 @@
           <w:highlight w:val="none"/>
         </w:rPr>
       </w:r>
+      <w:r/>
     </w:p>
     <w:p>
       <w:pPr>
@@ -37957,7 +37943,9 @@
         </w:tabs>
         <w:rPr>
           <w:rFonts w:ascii="Arial" w:hAnsi="Arial" w:cs="Arial" w:eastAsia="Arial"/>
-          <w:color w:val="000000"/>
+          <w:b/>
+          <w:color w:val="00B050"/>
+          <w:sz w:val="24"/>
           <w:highlight w:val="none"/>
         </w:rPr>
         <w:pBdr>
@@ -37978,7 +37966,131 @@
       <w:r>
         <w:rPr>
           <w:rFonts w:ascii="Arial" w:hAnsi="Arial" w:cs="Arial" w:eastAsia="Arial"/>
+          <w:b/>
+          <w:color w:val="00B050"/>
+          <w:sz w:val="24"/>
+          <w:highlight w:val="none"/>
+        </w:rPr>
+        <w:t xml:space="preserve">@</w:t>
+      </w:r>
+      <w:r>
+        <w:rPr>
+          <w:rFonts w:ascii="Arial" w:hAnsi="Arial" w:cs="Arial" w:eastAsia="Arial"/>
+          <w:b/>
+          <w:color w:val="00B050"/>
+          <w:sz w:val="24"/>
+          <w:highlight w:val="none"/>
+        </w:rPr>
+        <w:t xml:space="preserve">FXML</w:t>
+      </w:r>
+      <w:r/>
+    </w:p>
+    <w:p>
+      <w:pPr>
+        <w:ind w:right="0"/>
+        <w:spacing w:after="0" w:before="0"/>
+        <w:tabs>
+          <w:tab w:val="right" w:pos="8504" w:leader="none"/>
+        </w:tabs>
+        <w:rPr>
+          <w:rFonts w:ascii="Arial" w:hAnsi="Arial" w:cs="Arial" w:eastAsia="Arial"/>
+          <w:color w:val="000000"/>
+          <w:highlight w:val="none"/>
+        </w:rPr>
+        <w:pBdr>
+          <w:left w:val="none" w:color="000000" w:sz="4" w:space="0"/>
+          <w:top w:val="none" w:color="000000" w:sz="4" w:space="0"/>
+          <w:right w:val="none" w:color="000000" w:sz="4" w:space="0"/>
+          <w:bottom w:val="none" w:color="000000" w:sz="4" w:space="0"/>
+        </w:pBdr>
+      </w:pPr>
+      <w:r>
+        <w:rPr>
+          <w:rFonts w:ascii="Arial" w:hAnsi="Arial" w:cs="Arial" w:eastAsia="Arial"/>
+          <w:color w:val="000000"/>
+          <w:highlight w:val="none"/>
+        </w:rPr>
+      </w:r>
+      <w:r>
+        <w:rPr>
+          <w:rFonts w:ascii="Arial" w:hAnsi="Arial" w:cs="Arial" w:eastAsia="Arial"/>
+          <w:color w:val="000000"/>
+          <w:highlight w:val="none"/>
+        </w:rPr>
+      </w:r>
+    </w:p>
+    <w:p>
+      <w:pPr>
+        <w:ind w:right="0"/>
+        <w:spacing w:after="0" w:before="0"/>
+        <w:tabs>
+          <w:tab w:val="right" w:pos="8504" w:leader="none"/>
+        </w:tabs>
+        <w:rPr>
+          <w:rFonts w:ascii="Arial" w:hAnsi="Arial" w:cs="Arial" w:eastAsia="Arial"/>
+          <w:color w:val="000000"/>
+          <w:highlight w:val="none"/>
+        </w:rPr>
+        <w:pBdr>
+          <w:left w:val="none" w:color="000000" w:sz="4" w:space="0"/>
+          <w:top w:val="none" w:color="000000" w:sz="4" w:space="0"/>
+          <w:right w:val="none" w:color="000000" w:sz="4" w:space="0"/>
+          <w:bottom w:val="none" w:color="000000" w:sz="4" w:space="0"/>
+        </w:pBdr>
+      </w:pPr>
+      <w:r>
+        <w:rPr>
+          <w:rFonts w:ascii="Arial" w:hAnsi="Arial" w:cs="Arial" w:eastAsia="Arial"/>
           <w:color w:val="000000" w:themeColor="text1"/>
+          <w:sz w:val="24"/>
+          <w:highlight w:val="none"/>
+        </w:rPr>
+        <w:t xml:space="preserve">Ao marcar um atributo da  classe com a annotation </w:t>
+      </w:r>
+      <w:r>
+        <w:rPr>
+          <w:rFonts w:ascii="Arial" w:hAnsi="Arial" w:cs="Arial" w:eastAsia="Arial"/>
+          <w:b/>
+          <w:color w:val="00B050"/>
+          <w:sz w:val="24"/>
+          <w:highlight w:val="none"/>
+        </w:rPr>
+        <w:t xml:space="preserve">@</w:t>
+      </w:r>
+      <w:r>
+        <w:rPr>
+          <w:rFonts w:ascii="Arial" w:hAnsi="Arial" w:cs="Arial" w:eastAsia="Arial"/>
+          <w:b/>
+          <w:color w:val="00B050"/>
+          <w:sz w:val="24"/>
+          <w:highlight w:val="none"/>
+        </w:rPr>
+        <w:t xml:space="preserve">FXML</w:t>
+      </w:r>
+      <w:r>
+        <w:rPr>
+          <w:rFonts w:ascii="Arial" w:hAnsi="Arial" w:cs="Arial" w:eastAsia="Arial"/>
+          <w:color w:val="000000" w:themeColor="text1"/>
+          <w:sz w:val="24"/>
+          <w:highlight w:val="none"/>
+        </w:rPr>
+        <w:t xml:space="preserve">, estará dizendo que o campo(atributo) da classe pertence ao arquivo “.fxml” do JavaFX.</w:t>
+      </w:r>
+      <w:r/>
+      <w:r>
+        <w:rPr>
+          <w:rFonts w:ascii="Arial" w:hAnsi="Arial" w:cs="Arial" w:eastAsia="Arial"/>
+          <w:b/>
+          <w:color w:val="00B050"/>
+          <w:sz w:val="24"/>
+          <w:highlight w:val="none"/>
+        </w:rPr>
+      </w:r>
+      <w:r>
+        <w:rPr>
+          <w:rFonts w:ascii="Arial" w:hAnsi="Arial" w:cs="Arial" w:eastAsia="Arial"/>
+          <w:b/>
+          <w:color w:val="00B050"/>
           <w:sz w:val="24"/>
           <w:highlight w:val="none"/>
         </w:rPr>

</xml_diff>